<commit_message>
o assign4 prob1 done
</commit_message>
<xml_diff>
--- a/Demore_Assignment4.docx
+++ b/Demore_Assignment4.docx
@@ -69,17 +69,664 @@
           <w:szCs w:val="24"/>
         </w:rPr>
       </w:pPr>
-    </w:p>
-    <w:p>
-      <w:pPr>
+      <w:r>
         <w:rPr>
           <w:rFonts w:ascii="Times New Roman" w:hAnsi="Times New Roman" w:cs="Times New Roman"/>
           <w:sz w:val="24"/>
           <w:szCs w:val="24"/>
         </w:rPr>
-      </w:pPr>
+        <w:t>1.</w:t>
+      </w:r>
+    </w:p>
+    <w:p>
+      <w:pPr>
+        <w:pStyle w:val="ListParagraph"/>
+        <w:rPr>
+          <w:rFonts w:ascii="Times New Roman" w:hAnsi="Times New Roman" w:cs="Times New Roman"/>
+          <w:sz w:val="24"/>
+          <w:szCs w:val="24"/>
+        </w:rPr>
+      </w:pPr>
+      <m:oMathPara>
+        <m:oMath>
+          <m:r>
+            <w:rPr>
+              <w:rFonts w:ascii="Cambria Math" w:hAnsi="Cambria Math" w:cs="Times New Roman"/>
+              <w:sz w:val="24"/>
+              <w:szCs w:val="24"/>
+            </w:rPr>
+            <m:t>P</m:t>
+          </m:r>
+          <m:d>
+            <m:dPr>
+              <m:ctrlPr>
+                <w:rPr>
+                  <w:rFonts w:ascii="Cambria Math" w:hAnsi="Cambria Math" w:cs="Times New Roman"/>
+                  <w:i/>
+                  <w:sz w:val="24"/>
+                  <w:szCs w:val="24"/>
+                </w:rPr>
+              </m:ctrlPr>
+            </m:dPr>
+            <m:e>
+              <m:r>
+                <w:rPr>
+                  <w:rFonts w:ascii="Cambria Math" w:hAnsi="Cambria Math" w:cs="Times New Roman"/>
+                  <w:sz w:val="24"/>
+                  <w:szCs w:val="24"/>
+                </w:rPr>
+                <m:t>r</m:t>
+              </m:r>
+            </m:e>
+          </m:d>
+          <m:r>
+            <w:rPr>
+              <w:rFonts w:ascii="Cambria Math" w:hAnsi="Cambria Math" w:cs="Times New Roman"/>
+              <w:sz w:val="24"/>
+              <w:szCs w:val="24"/>
+            </w:rPr>
+            <m:t>=0.7</m:t>
+          </m:r>
+        </m:oMath>
+      </m:oMathPara>
+    </w:p>
+    <w:p>
+      <w:pPr>
+        <w:pStyle w:val="ListParagraph"/>
+        <w:rPr>
+          <w:rFonts w:ascii="Times New Roman" w:hAnsi="Times New Roman" w:cs="Times New Roman"/>
+          <w:sz w:val="24"/>
+          <w:szCs w:val="24"/>
+        </w:rPr>
+      </w:pPr>
+      <m:oMathPara>
+        <m:oMath>
+          <m:r>
+            <w:rPr>
+              <w:rFonts w:ascii="Cambria Math" w:hAnsi="Cambria Math" w:cs="Times New Roman"/>
+              <w:sz w:val="24"/>
+              <w:szCs w:val="24"/>
+            </w:rPr>
+            <m:t>P</m:t>
+          </m:r>
+          <m:d>
+            <m:dPr>
+              <m:ctrlPr>
+                <w:rPr>
+                  <w:rFonts w:ascii="Cambria Math" w:hAnsi="Cambria Math" w:cs="Times New Roman"/>
+                  <w:i/>
+                  <w:sz w:val="24"/>
+                  <w:szCs w:val="24"/>
+                </w:rPr>
+              </m:ctrlPr>
+            </m:dPr>
+            <m:e>
+              <m:r>
+                <w:rPr>
+                  <w:rFonts w:ascii="Cambria Math" w:hAnsi="Cambria Math" w:cs="Times New Roman"/>
+                  <w:sz w:val="24"/>
+                  <w:szCs w:val="24"/>
+                </w:rPr>
+                <m:t>¬r</m:t>
+              </m:r>
+            </m:e>
+          </m:d>
+          <m:r>
+            <w:rPr>
+              <w:rFonts w:ascii="Cambria Math" w:hAnsi="Cambria Math" w:cs="Times New Roman"/>
+              <w:sz w:val="24"/>
+              <w:szCs w:val="24"/>
+            </w:rPr>
+            <m:t>=0.3</m:t>
+          </m:r>
+        </m:oMath>
+      </m:oMathPara>
+    </w:p>
+    <w:p>
+      <w:pPr>
+        <w:pStyle w:val="ListParagraph"/>
+        <w:rPr>
+          <w:rFonts w:ascii="Times New Roman" w:hAnsi="Times New Roman" w:cs="Times New Roman"/>
+          <w:sz w:val="24"/>
+          <w:szCs w:val="24"/>
+        </w:rPr>
+      </w:pPr>
+      <m:oMathPara>
+        <m:oMath>
+          <m:r>
+            <w:rPr>
+              <w:rFonts w:ascii="Cambria Math" w:hAnsi="Cambria Math" w:cs="Times New Roman"/>
+              <w:sz w:val="24"/>
+              <w:szCs w:val="24"/>
+            </w:rPr>
+            <m:t>P</m:t>
+          </m:r>
+          <m:d>
+            <m:dPr>
+              <m:ctrlPr>
+                <w:rPr>
+                  <w:rFonts w:ascii="Cambria Math" w:hAnsi="Cambria Math" w:cs="Times New Roman"/>
+                  <w:i/>
+                  <w:sz w:val="24"/>
+                  <w:szCs w:val="24"/>
+                </w:rPr>
+              </m:ctrlPr>
+            </m:dPr>
+            <m:e>
+              <m:r>
+                <w:rPr>
+                  <w:rFonts w:ascii="Cambria Math" w:hAnsi="Cambria Math" w:cs="Times New Roman"/>
+                  <w:sz w:val="24"/>
+                  <w:szCs w:val="24"/>
+                </w:rPr>
+                <m:t>e</m:t>
+              </m:r>
+            </m:e>
+            <m:e>
+              <m:r>
+                <w:rPr>
+                  <w:rFonts w:ascii="Cambria Math" w:hAnsi="Cambria Math" w:cs="Times New Roman"/>
+                  <w:sz w:val="24"/>
+                  <w:szCs w:val="24"/>
+                </w:rPr>
+                <m:t>r</m:t>
+              </m:r>
+            </m:e>
+          </m:d>
+          <m:r>
+            <w:rPr>
+              <w:rFonts w:ascii="Cambria Math" w:hAnsi="Cambria Math" w:cs="Times New Roman"/>
+              <w:sz w:val="24"/>
+              <w:szCs w:val="24"/>
+            </w:rPr>
+            <m:t>=0.6</m:t>
+          </m:r>
+        </m:oMath>
+      </m:oMathPara>
+    </w:p>
+    <w:p>
+      <w:pPr>
+        <w:pStyle w:val="ListParagraph"/>
+        <w:rPr>
+          <w:rFonts w:ascii="Times New Roman" w:hAnsi="Times New Roman" w:cs="Times New Roman"/>
+          <w:sz w:val="24"/>
+          <w:szCs w:val="24"/>
+        </w:rPr>
+      </w:pPr>
+      <m:oMathPara>
+        <m:oMath>
+          <m:r>
+            <w:rPr>
+              <w:rFonts w:ascii="Cambria Math" w:hAnsi="Cambria Math" w:cs="Times New Roman"/>
+              <w:sz w:val="24"/>
+              <w:szCs w:val="24"/>
+            </w:rPr>
+            <m:t>P</m:t>
+          </m:r>
+          <m:d>
+            <m:dPr>
+              <m:ctrlPr>
+                <w:rPr>
+                  <w:rFonts w:ascii="Cambria Math" w:hAnsi="Cambria Math" w:cs="Times New Roman"/>
+                  <w:i/>
+                  <w:sz w:val="24"/>
+                  <w:szCs w:val="24"/>
+                </w:rPr>
+              </m:ctrlPr>
+            </m:dPr>
+            <m:e>
+              <m:r>
+                <w:rPr>
+                  <w:rFonts w:ascii="Cambria Math" w:hAnsi="Cambria Math" w:cs="Times New Roman"/>
+                  <w:sz w:val="24"/>
+                  <w:szCs w:val="24"/>
+                </w:rPr>
+                <m:t>e∩r</m:t>
+              </m:r>
+            </m:e>
+          </m:d>
+          <m:r>
+            <w:rPr>
+              <w:rFonts w:ascii="Cambria Math" w:hAnsi="Cambria Math" w:cs="Times New Roman"/>
+              <w:sz w:val="24"/>
+              <w:szCs w:val="24"/>
+            </w:rPr>
+            <m:t>=</m:t>
+          </m:r>
+          <m:r>
+            <w:rPr>
+              <w:rFonts w:ascii="Cambria Math" w:hAnsi="Cambria Math" w:cs="Times New Roman"/>
+              <w:sz w:val="24"/>
+              <w:szCs w:val="24"/>
+            </w:rPr>
+            <m:t>0.42</m:t>
+          </m:r>
+        </m:oMath>
+      </m:oMathPara>
+    </w:p>
+    <w:p>
+      <w:pPr>
+        <w:pStyle w:val="ListParagraph"/>
+        <w:rPr>
+          <w:rFonts w:ascii="Times New Roman" w:hAnsi="Times New Roman" w:cs="Times New Roman"/>
+          <w:sz w:val="24"/>
+          <w:szCs w:val="24"/>
+        </w:rPr>
+      </w:pPr>
+      <m:oMathPara>
+        <m:oMath>
+          <m:r>
+            <w:rPr>
+              <w:rFonts w:ascii="Cambria Math" w:hAnsi="Cambria Math" w:cs="Times New Roman"/>
+              <w:sz w:val="24"/>
+              <w:szCs w:val="24"/>
+            </w:rPr>
+            <m:t>P</m:t>
+          </m:r>
+          <m:d>
+            <m:dPr>
+              <m:ctrlPr>
+                <w:rPr>
+                  <w:rFonts w:ascii="Cambria Math" w:hAnsi="Cambria Math" w:cs="Times New Roman"/>
+                  <w:i/>
+                  <w:sz w:val="24"/>
+                  <w:szCs w:val="24"/>
+                </w:rPr>
+              </m:ctrlPr>
+            </m:dPr>
+            <m:e>
+              <m:r>
+                <w:rPr>
+                  <w:rFonts w:ascii="Cambria Math" w:hAnsi="Cambria Math" w:cs="Times New Roman"/>
+                  <w:sz w:val="24"/>
+                  <w:szCs w:val="24"/>
+                </w:rPr>
+                <m:t>e</m:t>
+              </m:r>
+            </m:e>
+            <m:e>
+              <m:r>
+                <w:rPr>
+                  <w:rFonts w:ascii="Cambria Math" w:hAnsi="Cambria Math" w:cs="Times New Roman"/>
+                  <w:sz w:val="24"/>
+                  <w:szCs w:val="24"/>
+                </w:rPr>
+                <m:t>¬r</m:t>
+              </m:r>
+            </m:e>
+          </m:d>
+          <m:r>
+            <w:rPr>
+              <w:rFonts w:ascii="Cambria Math" w:hAnsi="Cambria Math" w:cs="Times New Roman"/>
+              <w:sz w:val="24"/>
+              <w:szCs w:val="24"/>
+            </w:rPr>
+            <m:t>=0.1</m:t>
+          </m:r>
+        </m:oMath>
+      </m:oMathPara>
+    </w:p>
+    <w:p>
+      <w:pPr>
+        <w:pStyle w:val="ListParagraph"/>
+        <w:rPr>
+          <w:rFonts w:ascii="Times New Roman" w:hAnsi="Times New Roman" w:cs="Times New Roman"/>
+          <w:sz w:val="24"/>
+          <w:szCs w:val="24"/>
+        </w:rPr>
+      </w:pPr>
+      <m:oMathPara>
+        <m:oMath>
+          <m:r>
+            <w:rPr>
+              <w:rFonts w:ascii="Cambria Math" w:hAnsi="Cambria Math" w:cs="Times New Roman"/>
+              <w:sz w:val="24"/>
+              <w:szCs w:val="24"/>
+            </w:rPr>
+            <m:t>P</m:t>
+          </m:r>
+          <m:d>
+            <m:dPr>
+              <m:ctrlPr>
+                <w:rPr>
+                  <w:rFonts w:ascii="Cambria Math" w:hAnsi="Cambria Math" w:cs="Times New Roman"/>
+                  <w:i/>
+                  <w:sz w:val="24"/>
+                  <w:szCs w:val="24"/>
+                </w:rPr>
+              </m:ctrlPr>
+            </m:dPr>
+            <m:e>
+              <m:r>
+                <w:rPr>
+                  <w:rFonts w:ascii="Cambria Math" w:hAnsi="Cambria Math" w:cs="Times New Roman"/>
+                  <w:sz w:val="24"/>
+                  <w:szCs w:val="24"/>
+                </w:rPr>
+                <m:t>e∩¬r</m:t>
+              </m:r>
+            </m:e>
+          </m:d>
+          <m:r>
+            <w:rPr>
+              <w:rFonts w:ascii="Cambria Math" w:hAnsi="Cambria Math" w:cs="Times New Roman"/>
+              <w:sz w:val="24"/>
+              <w:szCs w:val="24"/>
+            </w:rPr>
+            <m:t>=0.03</m:t>
+          </m:r>
+        </m:oMath>
+      </m:oMathPara>
+    </w:p>
+    <w:p>
+      <w:pPr>
+        <w:pStyle w:val="ListParagraph"/>
+        <w:rPr>
+          <w:rFonts w:ascii="Times New Roman" w:hAnsi="Times New Roman" w:cs="Times New Roman"/>
+          <w:sz w:val="24"/>
+          <w:szCs w:val="24"/>
+        </w:rPr>
+      </w:pPr>
+      <m:oMathPara>
+        <m:oMath>
+          <m:r>
+            <w:rPr>
+              <w:rFonts w:ascii="Cambria Math" w:hAnsi="Cambria Math" w:cs="Times New Roman"/>
+              <w:sz w:val="24"/>
+              <w:szCs w:val="24"/>
+            </w:rPr>
+            <m:t>P</m:t>
+          </m:r>
+          <m:d>
+            <m:dPr>
+              <m:ctrlPr>
+                <w:rPr>
+                  <w:rFonts w:ascii="Cambria Math" w:hAnsi="Cambria Math" w:cs="Times New Roman"/>
+                  <w:i/>
+                  <w:sz w:val="24"/>
+                  <w:szCs w:val="24"/>
+                </w:rPr>
+              </m:ctrlPr>
+            </m:dPr>
+            <m:e>
+              <m:r>
+                <w:rPr>
+                  <w:rFonts w:ascii="Cambria Math" w:hAnsi="Cambria Math" w:cs="Times New Roman"/>
+                  <w:sz w:val="24"/>
+                  <w:szCs w:val="24"/>
+                </w:rPr>
+                <m:t>e</m:t>
+              </m:r>
+            </m:e>
+          </m:d>
+          <m:r>
+            <w:rPr>
+              <w:rFonts w:ascii="Cambria Math" w:hAnsi="Cambria Math" w:cs="Times New Roman"/>
+              <w:sz w:val="24"/>
+              <w:szCs w:val="24"/>
+            </w:rPr>
+            <m:t>=</m:t>
+          </m:r>
+          <m:r>
+            <w:rPr>
+              <w:rFonts w:ascii="Cambria Math" w:hAnsi="Cambria Math" w:cs="Times New Roman"/>
+              <w:sz w:val="24"/>
+              <w:szCs w:val="24"/>
+            </w:rPr>
+            <m:t>P</m:t>
+          </m:r>
+          <m:d>
+            <m:dPr>
+              <m:ctrlPr>
+                <w:rPr>
+                  <w:rFonts w:ascii="Cambria Math" w:hAnsi="Cambria Math" w:cs="Times New Roman"/>
+                  <w:i/>
+                  <w:sz w:val="24"/>
+                  <w:szCs w:val="24"/>
+                </w:rPr>
+              </m:ctrlPr>
+            </m:dPr>
+            <m:e>
+              <m:r>
+                <w:rPr>
+                  <w:rFonts w:ascii="Cambria Math" w:hAnsi="Cambria Math" w:cs="Times New Roman"/>
+                  <w:sz w:val="24"/>
+                  <w:szCs w:val="24"/>
+                </w:rPr>
+                <m:t>e∩r</m:t>
+              </m:r>
+            </m:e>
+          </m:d>
+          <m:r>
+            <w:rPr>
+              <w:rFonts w:ascii="Cambria Math" w:hAnsi="Cambria Math" w:cs="Times New Roman"/>
+              <w:sz w:val="24"/>
+              <w:szCs w:val="24"/>
+            </w:rPr>
+            <m:t>+P</m:t>
+          </m:r>
+          <m:d>
+            <m:dPr>
+              <m:ctrlPr>
+                <w:rPr>
+                  <w:rFonts w:ascii="Cambria Math" w:hAnsi="Cambria Math" w:cs="Times New Roman"/>
+                  <w:i/>
+                  <w:sz w:val="24"/>
+                  <w:szCs w:val="24"/>
+                </w:rPr>
+              </m:ctrlPr>
+            </m:dPr>
+            <m:e>
+              <m:r>
+                <w:rPr>
+                  <w:rFonts w:ascii="Cambria Math" w:hAnsi="Cambria Math" w:cs="Times New Roman"/>
+                  <w:sz w:val="24"/>
+                  <w:szCs w:val="24"/>
+                </w:rPr>
+                <m:t>e∩¬r</m:t>
+              </m:r>
+            </m:e>
+          </m:d>
+          <m:r>
+            <w:rPr>
+              <w:rFonts w:ascii="Cambria Math" w:hAnsi="Cambria Math" w:cs="Times New Roman"/>
+              <w:sz w:val="24"/>
+              <w:szCs w:val="24"/>
+            </w:rPr>
+            <m:t>=</m:t>
+          </m:r>
+          <m:r>
+            <w:rPr>
+              <w:rFonts w:ascii="Cambria Math" w:hAnsi="Cambria Math" w:cs="Times New Roman"/>
+              <w:sz w:val="24"/>
+              <w:szCs w:val="24"/>
+            </w:rPr>
+            <m:t>0.45</m:t>
+          </m:r>
+        </m:oMath>
+      </m:oMathPara>
+    </w:p>
+    <w:p>
+      <w:pPr>
+        <w:pStyle w:val="ListParagraph"/>
+        <w:rPr>
+          <w:rFonts w:ascii="Times New Roman" w:hAnsi="Times New Roman" w:cs="Times New Roman"/>
+          <w:sz w:val="24"/>
+          <w:szCs w:val="24"/>
+        </w:rPr>
+      </w:pPr>
+      <m:oMathPara>
+        <m:oMath>
+          <m:r>
+            <w:rPr>
+              <w:rFonts w:ascii="Cambria Math" w:hAnsi="Cambria Math" w:cs="Times New Roman"/>
+              <w:sz w:val="24"/>
+              <w:szCs w:val="24"/>
+            </w:rPr>
+            <m:t>P</m:t>
+          </m:r>
+          <m:d>
+            <m:dPr>
+              <m:ctrlPr>
+                <w:rPr>
+                  <w:rFonts w:ascii="Cambria Math" w:hAnsi="Cambria Math" w:cs="Times New Roman"/>
+                  <w:i/>
+                  <w:sz w:val="24"/>
+                  <w:szCs w:val="24"/>
+                </w:rPr>
+              </m:ctrlPr>
+            </m:dPr>
+            <m:e>
+              <m:r>
+                <w:rPr>
+                  <w:rFonts w:ascii="Cambria Math" w:hAnsi="Cambria Math" w:cs="Times New Roman"/>
+                  <w:sz w:val="24"/>
+                  <w:szCs w:val="24"/>
+                </w:rPr>
+                <m:t>r|e</m:t>
+              </m:r>
+            </m:e>
+          </m:d>
+          <m:r>
+            <w:rPr>
+              <w:rFonts w:ascii="Cambria Math" w:hAnsi="Cambria Math" w:cs="Times New Roman"/>
+              <w:sz w:val="24"/>
+              <w:szCs w:val="24"/>
+            </w:rPr>
+            <m:t>= P(r∩e)/P(e)</m:t>
+          </m:r>
+        </m:oMath>
+      </m:oMathPara>
+    </w:p>
+    <w:p>
+      <w:pPr>
+        <w:pStyle w:val="ListParagraph"/>
+        <w:rPr>
+          <w:rFonts w:ascii="Times New Roman" w:hAnsi="Times New Roman" w:cs="Times New Roman"/>
+          <w:sz w:val="24"/>
+          <w:szCs w:val="24"/>
+        </w:rPr>
+      </w:pPr>
+      <m:oMathPara>
+        <m:oMath>
+          <m:r>
+            <w:rPr>
+              <w:rFonts w:ascii="Cambria Math" w:hAnsi="Cambria Math" w:cs="Times New Roman"/>
+              <w:sz w:val="24"/>
+              <w:szCs w:val="24"/>
+            </w:rPr>
+            <m:t>P</m:t>
+          </m:r>
+          <m:d>
+            <m:dPr>
+              <m:ctrlPr>
+                <w:rPr>
+                  <w:rFonts w:ascii="Cambria Math" w:hAnsi="Cambria Math" w:cs="Times New Roman"/>
+                  <w:i/>
+                  <w:sz w:val="24"/>
+                  <w:szCs w:val="24"/>
+                </w:rPr>
+              </m:ctrlPr>
+            </m:dPr>
+            <m:e>
+              <m:r>
+                <w:rPr>
+                  <w:rFonts w:ascii="Cambria Math" w:hAnsi="Cambria Math" w:cs="Times New Roman"/>
+                  <w:sz w:val="24"/>
+                  <w:szCs w:val="24"/>
+                </w:rPr>
+                <m:t>r</m:t>
+              </m:r>
+            </m:e>
+            <m:e>
+              <m:r>
+                <w:rPr>
+                  <w:rFonts w:ascii="Cambria Math" w:hAnsi="Cambria Math" w:cs="Times New Roman"/>
+                  <w:sz w:val="24"/>
+                  <w:szCs w:val="24"/>
+                </w:rPr>
+                <m:t>e</m:t>
+              </m:r>
+            </m:e>
+          </m:d>
+          <m:r>
+            <w:rPr>
+              <w:rFonts w:ascii="Cambria Math" w:hAnsi="Cambria Math" w:cs="Times New Roman"/>
+              <w:sz w:val="24"/>
+              <w:szCs w:val="24"/>
+            </w:rPr>
+            <m:t>=</m:t>
+          </m:r>
+          <m:f>
+            <m:fPr>
+              <m:ctrlPr>
+                <w:rPr>
+                  <w:rFonts w:ascii="Cambria Math" w:hAnsi="Cambria Math" w:cs="Times New Roman"/>
+                  <w:i/>
+                  <w:sz w:val="24"/>
+                  <w:szCs w:val="24"/>
+                </w:rPr>
+              </m:ctrlPr>
+            </m:fPr>
+            <m:num>
+              <m:r>
+                <w:rPr>
+                  <w:rFonts w:ascii="Cambria Math" w:hAnsi="Cambria Math" w:cs="Times New Roman"/>
+                  <w:sz w:val="24"/>
+                  <w:szCs w:val="24"/>
+                </w:rPr>
+                <m:t>0.42</m:t>
+              </m:r>
+            </m:num>
+            <m:den>
+              <m:r>
+                <w:rPr>
+                  <w:rFonts w:ascii="Cambria Math" w:hAnsi="Cambria Math" w:cs="Times New Roman"/>
+                  <w:sz w:val="24"/>
+                  <w:szCs w:val="24"/>
+                </w:rPr>
+                <m:t>0.45</m:t>
+              </m:r>
+            </m:den>
+          </m:f>
+          <m:r>
+            <w:rPr>
+              <w:rFonts w:ascii="Cambria Math" w:hAnsi="Cambria Math" w:cs="Times New Roman"/>
+              <w:sz w:val="24"/>
+              <w:szCs w:val="24"/>
+            </w:rPr>
+            <m:t>= 0.93</m:t>
+          </m:r>
+        </m:oMath>
+      </m:oMathPara>
+    </w:p>
+    <w:p>
+      <w:pPr>
+        <w:rPr>
+          <w:rFonts w:ascii="Times New Roman" w:hAnsi="Times New Roman" w:cs="Times New Roman"/>
+          <w:sz w:val="24"/>
+          <w:szCs w:val="24"/>
+        </w:rPr>
+      </w:pPr>
+      <w:r>
+        <w:rPr>
+          <w:rFonts w:ascii="Times New Roman" w:hAnsi="Times New Roman" w:cs="Times New Roman"/>
+          <w:sz w:val="24"/>
+          <w:szCs w:val="24"/>
+        </w:rPr>
+        <w:t>2.</w:t>
+      </w:r>
       <w:bookmarkStart w:id="0" w:name="_GoBack"/>
       <w:bookmarkEnd w:id="0"/>
+    </w:p>
+    <w:p>
+      <w:pPr>
+        <w:rPr>
+          <w:rFonts w:ascii="Times New Roman" w:hAnsi="Times New Roman" w:cs="Times New Roman"/>
+          <w:sz w:val="24"/>
+          <w:szCs w:val="24"/>
+        </w:rPr>
+      </w:pPr>
     </w:p>
     <w:p>
       <w:pPr>
@@ -602,6 +1249,95 @@
     </w:lvl>
   </w:abstractNum>
   <w:abstractNum w:abstractNumId="5" w15:restartNumberingAfterBreak="0">
+    <w:nsid w:val="63D22C61"/>
+    <w:multiLevelType w:val="hybridMultilevel"/>
+    <w:tmpl w:val="28A81838"/>
+    <w:lvl w:ilvl="0" w:tplc="0409000F">
+      <w:start w:val="1"/>
+      <w:numFmt w:val="decimal"/>
+      <w:lvlText w:val="%1."/>
+      <w:lvlJc w:val="left"/>
+      <w:pPr>
+        <w:ind w:left="720" w:hanging="360"/>
+      </w:pPr>
+      <w:rPr>
+        <w:rFonts w:hint="default"/>
+      </w:rPr>
+    </w:lvl>
+    <w:lvl w:ilvl="1" w:tplc="04090019" w:tentative="1">
+      <w:start w:val="1"/>
+      <w:numFmt w:val="lowerLetter"/>
+      <w:lvlText w:val="%2."/>
+      <w:lvlJc w:val="left"/>
+      <w:pPr>
+        <w:ind w:left="1440" w:hanging="360"/>
+      </w:pPr>
+    </w:lvl>
+    <w:lvl w:ilvl="2" w:tplc="0409001B" w:tentative="1">
+      <w:start w:val="1"/>
+      <w:numFmt w:val="lowerRoman"/>
+      <w:lvlText w:val="%3."/>
+      <w:lvlJc w:val="right"/>
+      <w:pPr>
+        <w:ind w:left="2160" w:hanging="180"/>
+      </w:pPr>
+    </w:lvl>
+    <w:lvl w:ilvl="3" w:tplc="0409000F" w:tentative="1">
+      <w:start w:val="1"/>
+      <w:numFmt w:val="decimal"/>
+      <w:lvlText w:val="%4."/>
+      <w:lvlJc w:val="left"/>
+      <w:pPr>
+        <w:ind w:left="2880" w:hanging="360"/>
+      </w:pPr>
+    </w:lvl>
+    <w:lvl w:ilvl="4" w:tplc="04090019" w:tentative="1">
+      <w:start w:val="1"/>
+      <w:numFmt w:val="lowerLetter"/>
+      <w:lvlText w:val="%5."/>
+      <w:lvlJc w:val="left"/>
+      <w:pPr>
+        <w:ind w:left="3600" w:hanging="360"/>
+      </w:pPr>
+    </w:lvl>
+    <w:lvl w:ilvl="5" w:tplc="0409001B" w:tentative="1">
+      <w:start w:val="1"/>
+      <w:numFmt w:val="lowerRoman"/>
+      <w:lvlText w:val="%6."/>
+      <w:lvlJc w:val="right"/>
+      <w:pPr>
+        <w:ind w:left="4320" w:hanging="180"/>
+      </w:pPr>
+    </w:lvl>
+    <w:lvl w:ilvl="6" w:tplc="0409000F" w:tentative="1">
+      <w:start w:val="1"/>
+      <w:numFmt w:val="decimal"/>
+      <w:lvlText w:val="%7."/>
+      <w:lvlJc w:val="left"/>
+      <w:pPr>
+        <w:ind w:left="5040" w:hanging="360"/>
+      </w:pPr>
+    </w:lvl>
+    <w:lvl w:ilvl="7" w:tplc="04090019" w:tentative="1">
+      <w:start w:val="1"/>
+      <w:numFmt w:val="lowerLetter"/>
+      <w:lvlText w:val="%8."/>
+      <w:lvlJc w:val="left"/>
+      <w:pPr>
+        <w:ind w:left="5760" w:hanging="360"/>
+      </w:pPr>
+    </w:lvl>
+    <w:lvl w:ilvl="8" w:tplc="0409001B" w:tentative="1">
+      <w:start w:val="1"/>
+      <w:numFmt w:val="lowerRoman"/>
+      <w:lvlText w:val="%9."/>
+      <w:lvlJc w:val="right"/>
+      <w:pPr>
+        <w:ind w:left="6480" w:hanging="180"/>
+      </w:pPr>
+    </w:lvl>
+  </w:abstractNum>
+  <w:abstractNum w:abstractNumId="6" w15:restartNumberingAfterBreak="0">
     <w:nsid w:val="68722D57"/>
     <w:multiLevelType w:val="hybridMultilevel"/>
     <w:tmpl w:val="D0E2FACA"/>
@@ -691,7 +1427,7 @@
     </w:lvl>
   </w:abstractNum>
   <w:num w:numId="1">
-    <w:abstractNumId w:val="5"/>
+    <w:abstractNumId w:val="6"/>
   </w:num>
   <w:num w:numId="2">
     <w:abstractNumId w:val="2"/>
@@ -707,6 +1443,9 @@
   </w:num>
   <w:num w:numId="6">
     <w:abstractNumId w:val="3"/>
+  </w:num>
+  <w:num w:numId="7">
+    <w:abstractNumId w:val="5"/>
   </w:num>
 </w:numbering>
 </file>

</xml_diff>

<commit_message>
o prog on prob2
</commit_message>
<xml_diff>
--- a/Demore_Assignment4.docx
+++ b/Demore_Assignment4.docx
@@ -281,7 +281,23 @@
                   <w:sz w:val="24"/>
                   <w:szCs w:val="24"/>
                 </w:rPr>
-                <m:t>e∩r</m:t>
+                <m:t>e</m:t>
+              </m:r>
+              <m:r>
+                <w:rPr>
+                  <w:rFonts w:ascii="Cambria Math" w:hAnsi="Cambria Math" w:cs="Times New Roman"/>
+                  <w:sz w:val="24"/>
+                  <w:szCs w:val="24"/>
+                </w:rPr>
+                <m:t>∧</m:t>
+              </m:r>
+              <m:r>
+                <w:rPr>
+                  <w:rFonts w:ascii="Cambria Math" w:hAnsi="Cambria Math" w:cs="Times New Roman"/>
+                  <w:sz w:val="24"/>
+                  <w:szCs w:val="24"/>
+                </w:rPr>
+                <m:t>r</m:t>
               </m:r>
             </m:e>
           </m:d>
@@ -403,7 +419,23 @@
                   <w:sz w:val="24"/>
                   <w:szCs w:val="24"/>
                 </w:rPr>
-                <m:t>e∩¬r</m:t>
+                <m:t>e</m:t>
+              </m:r>
+              <m:r>
+                <w:rPr>
+                  <w:rFonts w:ascii="Cambria Math" w:hAnsi="Cambria Math" w:cs="Times New Roman"/>
+                  <w:sz w:val="24"/>
+                  <w:szCs w:val="24"/>
+                </w:rPr>
+                <m:t>∧</m:t>
+              </m:r>
+              <m:r>
+                <w:rPr>
+                  <w:rFonts w:ascii="Cambria Math" w:hAnsi="Cambria Math" w:cs="Times New Roman"/>
+                  <w:sz w:val="24"/>
+                  <w:szCs w:val="24"/>
+                </w:rPr>
+                <m:t>¬r</m:t>
               </m:r>
             </m:e>
           </m:d>
@@ -493,7 +525,23 @@
                   <w:sz w:val="24"/>
                   <w:szCs w:val="24"/>
                 </w:rPr>
-                <m:t>e∩r</m:t>
+                <m:t>e</m:t>
+              </m:r>
+              <m:r>
+                <w:rPr>
+                  <w:rFonts w:ascii="Cambria Math" w:hAnsi="Cambria Math" w:cs="Times New Roman"/>
+                  <w:sz w:val="24"/>
+                  <w:szCs w:val="24"/>
+                </w:rPr>
+                <m:t>∧</m:t>
+              </m:r>
+              <m:r>
+                <w:rPr>
+                  <w:rFonts w:ascii="Cambria Math" w:hAnsi="Cambria Math" w:cs="Times New Roman"/>
+                  <w:sz w:val="24"/>
+                  <w:szCs w:val="24"/>
+                </w:rPr>
+                <m:t>r</m:t>
               </m:r>
             </m:e>
           </m:d>
@@ -523,7 +571,23 @@
                   <w:sz w:val="24"/>
                   <w:szCs w:val="24"/>
                 </w:rPr>
-                <m:t>e∩¬r</m:t>
+                <m:t>e</m:t>
+              </m:r>
+              <m:r>
+                <w:rPr>
+                  <w:rFonts w:ascii="Cambria Math" w:hAnsi="Cambria Math" w:cs="Times New Roman"/>
+                  <w:sz w:val="24"/>
+                  <w:szCs w:val="24"/>
+                </w:rPr>
+                <m:t>∧</m:t>
+              </m:r>
+              <m:r>
+                <w:rPr>
+                  <w:rFonts w:ascii="Cambria Math" w:hAnsi="Cambria Math" w:cs="Times New Roman"/>
+                  <w:sz w:val="24"/>
+                  <w:szCs w:val="24"/>
+                </w:rPr>
+                <m:t>¬r</m:t>
               </m:r>
             </m:e>
           </m:d>
@@ -593,7 +657,23 @@
               <w:sz w:val="24"/>
               <w:szCs w:val="24"/>
             </w:rPr>
-            <m:t>= P(r∩e)/P(e)</m:t>
+            <m:t>= P(r</m:t>
+          </m:r>
+          <m:r>
+            <w:rPr>
+              <w:rFonts w:ascii="Cambria Math" w:hAnsi="Cambria Math" w:cs="Times New Roman"/>
+              <w:sz w:val="24"/>
+              <w:szCs w:val="24"/>
+            </w:rPr>
+            <m:t>∧</m:t>
+          </m:r>
+          <m:r>
+            <w:rPr>
+              <w:rFonts w:ascii="Cambria Math" w:hAnsi="Cambria Math" w:cs="Times New Roman"/>
+              <w:sz w:val="24"/>
+              <w:szCs w:val="24"/>
+            </w:rPr>
+            <m:t>e)/P(e)</m:t>
           </m:r>
         </m:oMath>
       </m:oMathPara>
@@ -716,6 +796,1317 @@
         </w:rPr>
         <w:t>2.</w:t>
       </w:r>
+    </w:p>
+    <w:p>
+      <w:pPr>
+        <w:rPr>
+          <w:rFonts w:ascii="Times New Roman" w:hAnsi="Times New Roman" w:cs="Times New Roman"/>
+          <w:sz w:val="24"/>
+          <w:szCs w:val="24"/>
+        </w:rPr>
+      </w:pPr>
+      <m:oMathPara>
+        <m:oMath>
+          <m:r>
+            <w:rPr>
+              <w:rFonts w:ascii="Cambria Math" w:hAnsi="Cambria Math" w:cs="Times New Roman"/>
+              <w:sz w:val="24"/>
+              <w:szCs w:val="24"/>
+            </w:rPr>
+            <m:t>P</m:t>
+          </m:r>
+          <m:d>
+            <m:dPr>
+              <m:ctrlPr>
+                <w:rPr>
+                  <w:rFonts w:ascii="Cambria Math" w:hAnsi="Cambria Math" w:cs="Times New Roman"/>
+                  <w:i/>
+                  <w:sz w:val="24"/>
+                  <w:szCs w:val="24"/>
+                </w:rPr>
+              </m:ctrlPr>
+            </m:dPr>
+            <m:e>
+              <m:r>
+                <w:rPr>
+                  <w:rFonts w:ascii="Cambria Math" w:hAnsi="Cambria Math" w:cs="Times New Roman"/>
+                  <w:sz w:val="24"/>
+                  <w:szCs w:val="24"/>
+                </w:rPr>
+                <m:t>R∧TS</m:t>
+              </m:r>
+            </m:e>
+          </m:d>
+          <m:r>
+            <w:rPr>
+              <w:rFonts w:ascii="Cambria Math" w:hAnsi="Cambria Math" w:cs="Times New Roman"/>
+              <w:sz w:val="24"/>
+              <w:szCs w:val="24"/>
+            </w:rPr>
+            <m:t>=0.35</m:t>
+          </m:r>
+        </m:oMath>
+      </m:oMathPara>
+    </w:p>
+    <w:p>
+      <w:pPr>
+        <w:rPr>
+          <w:rFonts w:ascii="Times New Roman" w:hAnsi="Times New Roman" w:cs="Times New Roman"/>
+          <w:sz w:val="24"/>
+          <w:szCs w:val="24"/>
+        </w:rPr>
+      </w:pPr>
+      <m:oMathPara>
+        <m:oMath>
+          <m:r>
+            <w:rPr>
+              <w:rFonts w:ascii="Cambria Math" w:hAnsi="Cambria Math" w:cs="Times New Roman"/>
+              <w:sz w:val="24"/>
+              <w:szCs w:val="24"/>
+            </w:rPr>
+            <m:t>P</m:t>
+          </m:r>
+          <m:d>
+            <m:dPr>
+              <m:ctrlPr>
+                <w:rPr>
+                  <w:rFonts w:ascii="Cambria Math" w:hAnsi="Cambria Math" w:cs="Times New Roman"/>
+                  <w:i/>
+                  <w:sz w:val="24"/>
+                  <w:szCs w:val="24"/>
+                </w:rPr>
+              </m:ctrlPr>
+            </m:dPr>
+            <m:e>
+              <m:r>
+                <w:rPr>
+                  <w:rFonts w:ascii="Cambria Math" w:hAnsi="Cambria Math" w:cs="Times New Roman"/>
+                  <w:sz w:val="24"/>
+                  <w:szCs w:val="24"/>
+                </w:rPr>
+                <m:t>R∧¬TS</m:t>
+              </m:r>
+            </m:e>
+          </m:d>
+          <m:r>
+            <w:rPr>
+              <w:rFonts w:ascii="Cambria Math" w:hAnsi="Cambria Math" w:cs="Times New Roman"/>
+              <w:sz w:val="24"/>
+              <w:szCs w:val="24"/>
+            </w:rPr>
+            <m:t>=0.05</m:t>
+          </m:r>
+        </m:oMath>
+      </m:oMathPara>
+    </w:p>
+    <w:p>
+      <w:pPr>
+        <w:rPr>
+          <w:rFonts w:ascii="Times New Roman" w:hAnsi="Times New Roman" w:cs="Times New Roman"/>
+          <w:sz w:val="24"/>
+          <w:szCs w:val="24"/>
+        </w:rPr>
+      </w:pPr>
+      <m:oMathPara>
+        <m:oMath>
+          <m:r>
+            <w:rPr>
+              <w:rFonts w:ascii="Cambria Math" w:hAnsi="Cambria Math" w:cs="Times New Roman"/>
+              <w:sz w:val="24"/>
+              <w:szCs w:val="24"/>
+            </w:rPr>
+            <m:t>P</m:t>
+          </m:r>
+          <m:d>
+            <m:dPr>
+              <m:ctrlPr>
+                <w:rPr>
+                  <w:rFonts w:ascii="Cambria Math" w:hAnsi="Cambria Math" w:cs="Times New Roman"/>
+                  <w:i/>
+                  <w:sz w:val="24"/>
+                  <w:szCs w:val="24"/>
+                </w:rPr>
+              </m:ctrlPr>
+            </m:dPr>
+            <m:e>
+              <m:r>
+                <w:rPr>
+                  <w:rFonts w:ascii="Cambria Math" w:hAnsi="Cambria Math" w:cs="Times New Roman"/>
+                  <w:sz w:val="24"/>
+                  <w:szCs w:val="24"/>
+                </w:rPr>
+                <m:t>R</m:t>
+              </m:r>
+            </m:e>
+          </m:d>
+          <m:r>
+            <w:rPr>
+              <w:rFonts w:ascii="Cambria Math" w:hAnsi="Cambria Math" w:cs="Times New Roman"/>
+              <w:sz w:val="24"/>
+              <w:szCs w:val="24"/>
+            </w:rPr>
+            <m:t>=0.4</m:t>
+          </m:r>
+        </m:oMath>
+      </m:oMathPara>
+    </w:p>
+    <w:p>
+      <w:pPr>
+        <w:rPr>
+          <w:rFonts w:ascii="Times New Roman" w:hAnsi="Times New Roman" w:cs="Times New Roman"/>
+          <w:sz w:val="24"/>
+          <w:szCs w:val="24"/>
+        </w:rPr>
+      </w:pPr>
+      <m:oMathPara>
+        <m:oMath>
+          <m:r>
+            <w:rPr>
+              <w:rFonts w:ascii="Cambria Math" w:hAnsi="Cambria Math" w:cs="Times New Roman"/>
+              <w:sz w:val="24"/>
+              <w:szCs w:val="24"/>
+            </w:rPr>
+            <m:t>P</m:t>
+          </m:r>
+          <m:d>
+            <m:dPr>
+              <m:ctrlPr>
+                <w:rPr>
+                  <w:rFonts w:ascii="Cambria Math" w:hAnsi="Cambria Math" w:cs="Times New Roman"/>
+                  <w:i/>
+                  <w:sz w:val="24"/>
+                  <w:szCs w:val="24"/>
+                </w:rPr>
+              </m:ctrlPr>
+            </m:dPr>
+            <m:e>
+              <m:r>
+                <w:rPr>
+                  <w:rFonts w:ascii="Cambria Math" w:hAnsi="Cambria Math" w:cs="Times New Roman"/>
+                  <w:sz w:val="24"/>
+                  <w:szCs w:val="24"/>
+                </w:rPr>
+                <m:t>¬R</m:t>
+              </m:r>
+            </m:e>
+          </m:d>
+          <m:r>
+            <w:rPr>
+              <w:rFonts w:ascii="Cambria Math" w:hAnsi="Cambria Math" w:cs="Times New Roman"/>
+              <w:sz w:val="24"/>
+              <w:szCs w:val="24"/>
+            </w:rPr>
+            <m:t>= .6</m:t>
+          </m:r>
+        </m:oMath>
+      </m:oMathPara>
+    </w:p>
+    <w:p>
+      <w:pPr>
+        <w:rPr>
+          <w:rFonts w:ascii="Times New Roman" w:hAnsi="Times New Roman" w:cs="Times New Roman"/>
+          <w:sz w:val="24"/>
+          <w:szCs w:val="24"/>
+        </w:rPr>
+      </w:pPr>
+    </w:p>
+    <w:p>
+      <w:pPr>
+        <w:rPr>
+          <w:rFonts w:ascii="Times New Roman" w:hAnsi="Times New Roman" w:cs="Times New Roman"/>
+          <w:sz w:val="24"/>
+          <w:szCs w:val="24"/>
+        </w:rPr>
+      </w:pPr>
+      <m:oMathPara>
+        <m:oMath>
+          <m:r>
+            <w:rPr>
+              <w:rFonts w:ascii="Cambria Math" w:hAnsi="Cambria Math" w:cs="Times New Roman"/>
+              <w:sz w:val="24"/>
+              <w:szCs w:val="24"/>
+            </w:rPr>
+            <m:t>P</m:t>
+          </m:r>
+          <m:d>
+            <m:dPr>
+              <m:ctrlPr>
+                <w:rPr>
+                  <w:rFonts w:ascii="Cambria Math" w:hAnsi="Cambria Math" w:cs="Times New Roman"/>
+                  <w:i/>
+                  <w:sz w:val="24"/>
+                  <w:szCs w:val="24"/>
+                </w:rPr>
+              </m:ctrlPr>
+            </m:dPr>
+            <m:e>
+              <m:r>
+                <w:rPr>
+                  <w:rFonts w:ascii="Cambria Math" w:hAnsi="Cambria Math" w:cs="Times New Roman"/>
+                  <w:sz w:val="24"/>
+                  <w:szCs w:val="24"/>
+                </w:rPr>
+                <m:t>FL∧</m:t>
+              </m:r>
+              <m:d>
+                <m:dPr>
+                  <m:ctrlPr>
+                    <w:rPr>
+                      <w:rFonts w:ascii="Cambria Math" w:hAnsi="Cambria Math" w:cs="Times New Roman"/>
+                      <w:i/>
+                      <w:sz w:val="24"/>
+                      <w:szCs w:val="24"/>
+                    </w:rPr>
+                  </m:ctrlPr>
+                </m:dPr>
+                <m:e>
+                  <m:r>
+                    <w:rPr>
+                      <w:rFonts w:ascii="Cambria Math" w:hAnsi="Cambria Math" w:cs="Times New Roman"/>
+                      <w:sz w:val="24"/>
+                      <w:szCs w:val="24"/>
+                    </w:rPr>
+                    <m:t>TS∧A</m:t>
+                  </m:r>
+                </m:e>
+              </m:d>
+            </m:e>
+          </m:d>
+          <m:r>
+            <w:rPr>
+              <w:rFonts w:ascii="Cambria Math" w:hAnsi="Cambria Math" w:cs="Times New Roman"/>
+              <w:sz w:val="24"/>
+              <w:szCs w:val="24"/>
+            </w:rPr>
+            <m:t>=0.1</m:t>
+          </m:r>
+          <m:r>
+            <w:rPr>
+              <w:rFonts w:ascii="Cambria Math" w:hAnsi="Cambria Math" w:cs="Times New Roman"/>
+              <w:sz w:val="24"/>
+              <w:szCs w:val="24"/>
+            </w:rPr>
+            <m:t>32</m:t>
+          </m:r>
+        </m:oMath>
+      </m:oMathPara>
+    </w:p>
+    <w:p>
+      <w:pPr>
+        <w:rPr>
+          <w:rFonts w:ascii="Times New Roman" w:hAnsi="Times New Roman" w:cs="Times New Roman"/>
+          <w:sz w:val="24"/>
+          <w:szCs w:val="24"/>
+        </w:rPr>
+      </w:pPr>
+      <m:oMathPara>
+        <m:oMath>
+          <m:r>
+            <w:rPr>
+              <w:rFonts w:ascii="Cambria Math" w:hAnsi="Cambria Math" w:cs="Times New Roman"/>
+              <w:sz w:val="24"/>
+              <w:szCs w:val="24"/>
+            </w:rPr>
+            <m:t>P</m:t>
+          </m:r>
+          <m:d>
+            <m:dPr>
+              <m:ctrlPr>
+                <w:rPr>
+                  <w:rFonts w:ascii="Cambria Math" w:hAnsi="Cambria Math" w:cs="Times New Roman"/>
+                  <w:i/>
+                  <w:sz w:val="24"/>
+                  <w:szCs w:val="24"/>
+                </w:rPr>
+              </m:ctrlPr>
+            </m:dPr>
+            <m:e>
+              <m:r>
+                <w:rPr>
+                  <w:rFonts w:ascii="Cambria Math" w:hAnsi="Cambria Math" w:cs="Times New Roman"/>
+                  <w:sz w:val="24"/>
+                  <w:szCs w:val="24"/>
+                </w:rPr>
+                <m:t>FL∧</m:t>
+              </m:r>
+              <m:d>
+                <m:dPr>
+                  <m:ctrlPr>
+                    <w:rPr>
+                      <w:rFonts w:ascii="Cambria Math" w:hAnsi="Cambria Math" w:cs="Times New Roman"/>
+                      <w:i/>
+                      <w:sz w:val="24"/>
+                      <w:szCs w:val="24"/>
+                    </w:rPr>
+                  </m:ctrlPr>
+                </m:dPr>
+                <m:e>
+                  <m:r>
+                    <w:rPr>
+                      <w:rFonts w:ascii="Cambria Math" w:hAnsi="Cambria Math" w:cs="Times New Roman"/>
+                      <w:sz w:val="24"/>
+                      <w:szCs w:val="24"/>
+                    </w:rPr>
+                    <m:t>¬TS∧A</m:t>
+                  </m:r>
+                </m:e>
+              </m:d>
+            </m:e>
+          </m:d>
+          <m:r>
+            <w:rPr>
+              <w:rFonts w:ascii="Cambria Math" w:hAnsi="Cambria Math" w:cs="Times New Roman"/>
+              <w:sz w:val="24"/>
+              <w:szCs w:val="24"/>
+            </w:rPr>
+            <m:t>=</m:t>
+          </m:r>
+          <m:r>
+            <w:rPr>
+              <w:rFonts w:ascii="Cambria Math" w:hAnsi="Cambria Math" w:cs="Times New Roman"/>
+              <w:sz w:val="24"/>
+              <w:szCs w:val="24"/>
+            </w:rPr>
+            <m:t>0.033</m:t>
+          </m:r>
+        </m:oMath>
+      </m:oMathPara>
+    </w:p>
+    <w:p>
+      <w:pPr>
+        <w:rPr>
+          <w:rFonts w:ascii="Times New Roman" w:hAnsi="Times New Roman" w:cs="Times New Roman"/>
+          <w:sz w:val="24"/>
+          <w:szCs w:val="24"/>
+        </w:rPr>
+      </w:pPr>
+      <m:oMathPara>
+        <m:oMath>
+          <m:r>
+            <w:rPr>
+              <w:rFonts w:ascii="Cambria Math" w:hAnsi="Cambria Math" w:cs="Times New Roman"/>
+              <w:sz w:val="24"/>
+              <w:szCs w:val="24"/>
+            </w:rPr>
+            <m:t>P</m:t>
+          </m:r>
+          <m:d>
+            <m:dPr>
+              <m:ctrlPr>
+                <w:rPr>
+                  <w:rFonts w:ascii="Cambria Math" w:hAnsi="Cambria Math" w:cs="Times New Roman"/>
+                  <w:i/>
+                  <w:sz w:val="24"/>
+                  <w:szCs w:val="24"/>
+                </w:rPr>
+              </m:ctrlPr>
+            </m:dPr>
+            <m:e>
+              <m:r>
+                <w:rPr>
+                  <w:rFonts w:ascii="Cambria Math" w:hAnsi="Cambria Math" w:cs="Times New Roman"/>
+                  <w:sz w:val="24"/>
+                  <w:szCs w:val="24"/>
+                </w:rPr>
+                <m:t>FL∧</m:t>
+              </m:r>
+              <m:d>
+                <m:dPr>
+                  <m:ctrlPr>
+                    <w:rPr>
+                      <w:rFonts w:ascii="Cambria Math" w:hAnsi="Cambria Math" w:cs="Times New Roman"/>
+                      <w:i/>
+                      <w:sz w:val="24"/>
+                      <w:szCs w:val="24"/>
+                    </w:rPr>
+                  </m:ctrlPr>
+                </m:dPr>
+                <m:e>
+                  <m:r>
+                    <w:rPr>
+                      <w:rFonts w:ascii="Cambria Math" w:hAnsi="Cambria Math" w:cs="Times New Roman"/>
+                      <w:sz w:val="24"/>
+                      <w:szCs w:val="24"/>
+                    </w:rPr>
+                    <m:t>TS∧¬A</m:t>
+                  </m:r>
+                </m:e>
+              </m:d>
+            </m:e>
+          </m:d>
+          <m:r>
+            <w:rPr>
+              <w:rFonts w:ascii="Cambria Math" w:hAnsi="Cambria Math" w:cs="Times New Roman"/>
+              <w:sz w:val="24"/>
+              <w:szCs w:val="24"/>
+            </w:rPr>
+            <m:t>=0.01675</m:t>
+          </m:r>
+        </m:oMath>
+      </m:oMathPara>
+    </w:p>
+    <w:p>
+      <w:pPr>
+        <w:rPr>
+          <w:rFonts w:ascii="Times New Roman" w:hAnsi="Times New Roman" w:cs="Times New Roman"/>
+          <w:sz w:val="24"/>
+          <w:szCs w:val="24"/>
+        </w:rPr>
+      </w:pPr>
+      <m:oMathPara>
+        <m:oMath>
+          <m:r>
+            <w:rPr>
+              <w:rFonts w:ascii="Cambria Math" w:hAnsi="Cambria Math" w:cs="Times New Roman"/>
+              <w:sz w:val="24"/>
+              <w:szCs w:val="24"/>
+            </w:rPr>
+            <m:t>P</m:t>
+          </m:r>
+          <m:d>
+            <m:dPr>
+              <m:ctrlPr>
+                <w:rPr>
+                  <w:rFonts w:ascii="Cambria Math" w:hAnsi="Cambria Math" w:cs="Times New Roman"/>
+                  <w:i/>
+                  <w:sz w:val="24"/>
+                  <w:szCs w:val="24"/>
+                </w:rPr>
+              </m:ctrlPr>
+            </m:dPr>
+            <m:e>
+              <m:r>
+                <w:rPr>
+                  <w:rFonts w:ascii="Cambria Math" w:hAnsi="Cambria Math" w:cs="Times New Roman"/>
+                  <w:sz w:val="24"/>
+                  <w:szCs w:val="24"/>
+                </w:rPr>
+                <m:t>FL∧</m:t>
+              </m:r>
+              <m:d>
+                <m:dPr>
+                  <m:ctrlPr>
+                    <w:rPr>
+                      <w:rFonts w:ascii="Cambria Math" w:hAnsi="Cambria Math" w:cs="Times New Roman"/>
+                      <w:i/>
+                      <w:sz w:val="24"/>
+                      <w:szCs w:val="24"/>
+                    </w:rPr>
+                  </m:ctrlPr>
+                </m:dPr>
+                <m:e>
+                  <m:r>
+                    <w:rPr>
+                      <w:rFonts w:ascii="Cambria Math" w:hAnsi="Cambria Math" w:cs="Times New Roman"/>
+                      <w:sz w:val="24"/>
+                      <w:szCs w:val="24"/>
+                    </w:rPr>
+                    <m:t>¬TS∧¬A</m:t>
+                  </m:r>
+                </m:e>
+              </m:d>
+            </m:e>
+          </m:d>
+          <m:r>
+            <w:rPr>
+              <w:rFonts w:ascii="Cambria Math" w:hAnsi="Cambria Math" w:cs="Times New Roman"/>
+              <w:sz w:val="24"/>
+              <w:szCs w:val="24"/>
+            </w:rPr>
+            <m:t>=0.00335</m:t>
+          </m:r>
+        </m:oMath>
+      </m:oMathPara>
+    </w:p>
+    <w:p>
+      <w:pPr>
+        <w:rPr>
+          <w:rFonts w:ascii="Times New Roman" w:hAnsi="Times New Roman" w:cs="Times New Roman"/>
+          <w:sz w:val="24"/>
+          <w:szCs w:val="24"/>
+        </w:rPr>
+      </w:pPr>
+      <m:oMathPara>
+        <m:oMath>
+          <m:r>
+            <w:rPr>
+              <w:rFonts w:ascii="Cambria Math" w:hAnsi="Cambria Math" w:cs="Times New Roman"/>
+              <w:sz w:val="24"/>
+              <w:szCs w:val="24"/>
+            </w:rPr>
+            <m:t>P</m:t>
+          </m:r>
+          <m:d>
+            <m:dPr>
+              <m:ctrlPr>
+                <w:rPr>
+                  <w:rFonts w:ascii="Cambria Math" w:hAnsi="Cambria Math" w:cs="Times New Roman"/>
+                  <w:i/>
+                  <w:sz w:val="24"/>
+                  <w:szCs w:val="24"/>
+                </w:rPr>
+              </m:ctrlPr>
+            </m:dPr>
+            <m:e>
+              <m:r>
+                <w:rPr>
+                  <w:rFonts w:ascii="Cambria Math" w:hAnsi="Cambria Math" w:cs="Times New Roman"/>
+                  <w:sz w:val="24"/>
+                  <w:szCs w:val="24"/>
+                </w:rPr>
+                <m:t>FL</m:t>
+              </m:r>
+            </m:e>
+          </m:d>
+          <m:r>
+            <w:rPr>
+              <w:rFonts w:ascii="Cambria Math" w:hAnsi="Cambria Math" w:cs="Times New Roman"/>
+              <w:sz w:val="24"/>
+              <w:szCs w:val="24"/>
+            </w:rPr>
+            <m:t>=0.1851</m:t>
+          </m:r>
+        </m:oMath>
+      </m:oMathPara>
+    </w:p>
+    <w:p>
+      <w:pPr>
+        <w:rPr>
+          <w:rFonts w:ascii="Times New Roman" w:hAnsi="Times New Roman" w:cs="Times New Roman"/>
+          <w:sz w:val="24"/>
+          <w:szCs w:val="24"/>
+        </w:rPr>
+      </w:pPr>
+      <m:oMathPara>
+        <m:oMath>
+          <m:r>
+            <w:rPr>
+              <w:rFonts w:ascii="Cambria Math" w:hAnsi="Cambria Math" w:cs="Times New Roman"/>
+              <w:sz w:val="24"/>
+              <w:szCs w:val="24"/>
+            </w:rPr>
+            <m:t>P</m:t>
+          </m:r>
+          <m:d>
+            <m:dPr>
+              <m:ctrlPr>
+                <w:rPr>
+                  <w:rFonts w:ascii="Cambria Math" w:hAnsi="Cambria Math" w:cs="Times New Roman"/>
+                  <w:i/>
+                  <w:sz w:val="24"/>
+                  <w:szCs w:val="24"/>
+                </w:rPr>
+              </m:ctrlPr>
+            </m:dPr>
+            <m:e>
+              <m:r>
+                <w:rPr>
+                  <w:rFonts w:ascii="Cambria Math" w:hAnsi="Cambria Math" w:cs="Times New Roman"/>
+                  <w:sz w:val="24"/>
+                  <w:szCs w:val="24"/>
+                </w:rPr>
+                <m:t>¬FL</m:t>
+              </m:r>
+            </m:e>
+          </m:d>
+          <m:r>
+            <w:rPr>
+              <w:rFonts w:ascii="Cambria Math" w:hAnsi="Cambria Math" w:cs="Times New Roman"/>
+              <w:sz w:val="24"/>
+              <w:szCs w:val="24"/>
+            </w:rPr>
+            <m:t>=0.8149</m:t>
+          </m:r>
+        </m:oMath>
+      </m:oMathPara>
+    </w:p>
+    <w:p>
+      <w:pPr>
+        <w:rPr>
+          <w:rFonts w:ascii="Times New Roman" w:hAnsi="Times New Roman" w:cs="Times New Roman"/>
+          <w:sz w:val="24"/>
+          <w:szCs w:val="24"/>
+        </w:rPr>
+      </w:pPr>
+    </w:p>
+    <w:p>
+      <w:pPr>
+        <w:rPr>
+          <w:rFonts w:ascii="Times New Roman" w:hAnsi="Times New Roman" w:cs="Times New Roman"/>
+          <w:sz w:val="24"/>
+          <w:szCs w:val="24"/>
+        </w:rPr>
+      </w:pPr>
+      <m:oMathPara>
+        <m:oMath>
+          <m:r>
+            <w:rPr>
+              <w:rFonts w:ascii="Cambria Math" w:hAnsi="Cambria Math" w:cs="Times New Roman"/>
+              <w:sz w:val="24"/>
+              <w:szCs w:val="24"/>
+            </w:rPr>
+            <m:t>P(FS∧</m:t>
+          </m:r>
+          <m:d>
+            <m:dPr>
+              <m:ctrlPr>
+                <w:rPr>
+                  <w:rFonts w:ascii="Cambria Math" w:hAnsi="Cambria Math" w:cs="Times New Roman"/>
+                  <w:i/>
+                  <w:sz w:val="24"/>
+                  <w:szCs w:val="24"/>
+                </w:rPr>
+              </m:ctrlPr>
+            </m:dPr>
+            <m:e>
+              <m:r>
+                <w:rPr>
+                  <w:rFonts w:ascii="Cambria Math" w:hAnsi="Cambria Math" w:cs="Times New Roman"/>
+                  <w:sz w:val="24"/>
+                  <w:szCs w:val="24"/>
+                </w:rPr>
+                <m:t>FL∧R)</m:t>
+              </m:r>
+            </m:e>
+          </m:d>
+          <m:r>
+            <w:rPr>
+              <w:rFonts w:ascii="Cambria Math" w:hAnsi="Cambria Math" w:cs="Times New Roman"/>
+              <w:sz w:val="24"/>
+              <w:szCs w:val="24"/>
+            </w:rPr>
+            <m:t>=0.03702</m:t>
+          </m:r>
+        </m:oMath>
+      </m:oMathPara>
+    </w:p>
+    <w:p>
+      <w:pPr>
+        <w:rPr>
+          <w:rFonts w:ascii="Times New Roman" w:hAnsi="Times New Roman" w:cs="Times New Roman"/>
+          <w:sz w:val="24"/>
+          <w:szCs w:val="24"/>
+        </w:rPr>
+      </w:pPr>
+      <m:oMathPara>
+        <m:oMath>
+          <m:r>
+            <w:rPr>
+              <w:rFonts w:ascii="Cambria Math" w:hAnsi="Cambria Math" w:cs="Times New Roman"/>
+              <w:sz w:val="24"/>
+              <w:szCs w:val="24"/>
+            </w:rPr>
+            <m:t>P</m:t>
+          </m:r>
+          <m:d>
+            <m:dPr>
+              <m:ctrlPr>
+                <w:rPr>
+                  <w:rFonts w:ascii="Cambria Math" w:hAnsi="Cambria Math" w:cs="Times New Roman"/>
+                  <w:i/>
+                  <w:sz w:val="24"/>
+                  <w:szCs w:val="24"/>
+                </w:rPr>
+              </m:ctrlPr>
+            </m:dPr>
+            <m:e>
+              <m:r>
+                <w:rPr>
+                  <w:rFonts w:ascii="Cambria Math" w:hAnsi="Cambria Math" w:cs="Times New Roman"/>
+                  <w:sz w:val="24"/>
+                  <w:szCs w:val="24"/>
+                </w:rPr>
+                <m:t>FS∧</m:t>
+              </m:r>
+              <m:d>
+                <m:dPr>
+                  <m:ctrlPr>
+                    <w:rPr>
+                      <w:rFonts w:ascii="Cambria Math" w:hAnsi="Cambria Math" w:cs="Times New Roman"/>
+                      <w:i/>
+                      <w:sz w:val="24"/>
+                      <w:szCs w:val="24"/>
+                    </w:rPr>
+                  </m:ctrlPr>
+                </m:dPr>
+                <m:e>
+                  <m:r>
+                    <w:rPr>
+                      <w:rFonts w:ascii="Cambria Math" w:hAnsi="Cambria Math" w:cs="Times New Roman"/>
+                      <w:sz w:val="24"/>
+                      <w:szCs w:val="24"/>
+                    </w:rPr>
+                    <m:t>¬</m:t>
+                  </m:r>
+                  <m:r>
+                    <w:rPr>
+                      <w:rFonts w:ascii="Cambria Math" w:hAnsi="Cambria Math" w:cs="Times New Roman"/>
+                      <w:sz w:val="24"/>
+                      <w:szCs w:val="24"/>
+                    </w:rPr>
+                    <m:t>FL∧R</m:t>
+                  </m:r>
+                </m:e>
+              </m:d>
+            </m:e>
+          </m:d>
+          <m:r>
+            <w:rPr>
+              <w:rFonts w:ascii="Cambria Math" w:hAnsi="Cambria Math" w:cs="Times New Roman"/>
+              <w:sz w:val="24"/>
+              <w:szCs w:val="24"/>
+            </w:rPr>
+            <m:t>=</m:t>
+          </m:r>
+          <m:r>
+            <w:rPr>
+              <w:rFonts w:ascii="Cambria Math" w:hAnsi="Cambria Math" w:cs="Times New Roman"/>
+              <w:sz w:val="24"/>
+              <w:szCs w:val="24"/>
+            </w:rPr>
+            <m:t>0.065192</m:t>
+          </m:r>
+        </m:oMath>
+      </m:oMathPara>
+    </w:p>
+    <w:p>
+      <w:pPr>
+        <w:rPr>
+          <w:rFonts w:ascii="Times New Roman" w:hAnsi="Times New Roman" w:cs="Times New Roman"/>
+          <w:sz w:val="24"/>
+          <w:szCs w:val="24"/>
+        </w:rPr>
+      </w:pPr>
+      <m:oMathPara>
+        <m:oMath>
+          <m:r>
+            <w:rPr>
+              <w:rFonts w:ascii="Cambria Math" w:hAnsi="Cambria Math" w:cs="Times New Roman"/>
+              <w:sz w:val="24"/>
+              <w:szCs w:val="24"/>
+            </w:rPr>
+            <m:t>P</m:t>
+          </m:r>
+          <m:d>
+            <m:dPr>
+              <m:ctrlPr>
+                <w:rPr>
+                  <w:rFonts w:ascii="Cambria Math" w:hAnsi="Cambria Math" w:cs="Times New Roman"/>
+                  <w:i/>
+                  <w:sz w:val="24"/>
+                  <w:szCs w:val="24"/>
+                </w:rPr>
+              </m:ctrlPr>
+            </m:dPr>
+            <m:e>
+              <m:r>
+                <w:rPr>
+                  <w:rFonts w:ascii="Cambria Math" w:hAnsi="Cambria Math" w:cs="Times New Roman"/>
+                  <w:sz w:val="24"/>
+                  <w:szCs w:val="24"/>
+                </w:rPr>
+                <m:t>FS∧</m:t>
+              </m:r>
+              <m:d>
+                <m:dPr>
+                  <m:ctrlPr>
+                    <w:rPr>
+                      <w:rFonts w:ascii="Cambria Math" w:hAnsi="Cambria Math" w:cs="Times New Roman"/>
+                      <w:i/>
+                      <w:sz w:val="24"/>
+                      <w:szCs w:val="24"/>
+                    </w:rPr>
+                  </m:ctrlPr>
+                </m:dPr>
+                <m:e>
+                  <m:r>
+                    <w:rPr>
+                      <w:rFonts w:ascii="Cambria Math" w:hAnsi="Cambria Math" w:cs="Times New Roman"/>
+                      <w:sz w:val="24"/>
+                      <w:szCs w:val="24"/>
+                    </w:rPr>
+                    <m:t>FL∧¬R</m:t>
+                  </m:r>
+                </m:e>
+              </m:d>
+            </m:e>
+          </m:d>
+          <m:r>
+            <w:rPr>
+              <w:rFonts w:ascii="Cambria Math" w:hAnsi="Cambria Math" w:cs="Times New Roman"/>
+              <w:sz w:val="24"/>
+              <w:szCs w:val="24"/>
+            </w:rPr>
+            <m:t>=0.005553</m:t>
+          </m:r>
+        </m:oMath>
+      </m:oMathPara>
+    </w:p>
+    <w:p>
+      <w:pPr>
+        <w:rPr>
+          <w:rFonts w:ascii="Times New Roman" w:hAnsi="Times New Roman" w:cs="Times New Roman"/>
+          <w:sz w:val="24"/>
+          <w:szCs w:val="24"/>
+        </w:rPr>
+      </w:pPr>
+      <m:oMathPara>
+        <m:oMath>
+          <m:r>
+            <w:rPr>
+              <w:rFonts w:ascii="Cambria Math" w:hAnsi="Cambria Math" w:cs="Times New Roman"/>
+              <w:sz w:val="24"/>
+              <w:szCs w:val="24"/>
+            </w:rPr>
+            <m:t>P</m:t>
+          </m:r>
+          <m:d>
+            <m:dPr>
+              <m:ctrlPr>
+                <w:rPr>
+                  <w:rFonts w:ascii="Cambria Math" w:hAnsi="Cambria Math" w:cs="Times New Roman"/>
+                  <w:i/>
+                  <w:sz w:val="24"/>
+                  <w:szCs w:val="24"/>
+                </w:rPr>
+              </m:ctrlPr>
+            </m:dPr>
+            <m:e>
+              <m:r>
+                <w:rPr>
+                  <w:rFonts w:ascii="Cambria Math" w:hAnsi="Cambria Math" w:cs="Times New Roman"/>
+                  <w:sz w:val="24"/>
+                  <w:szCs w:val="24"/>
+                </w:rPr>
+                <m:t>FS∧</m:t>
+              </m:r>
+              <m:d>
+                <m:dPr>
+                  <m:ctrlPr>
+                    <w:rPr>
+                      <w:rFonts w:ascii="Cambria Math" w:hAnsi="Cambria Math" w:cs="Times New Roman"/>
+                      <w:i/>
+                      <w:sz w:val="24"/>
+                      <w:szCs w:val="24"/>
+                    </w:rPr>
+                  </m:ctrlPr>
+                </m:dPr>
+                <m:e>
+                  <m:r>
+                    <w:rPr>
+                      <w:rFonts w:ascii="Cambria Math" w:hAnsi="Cambria Math" w:cs="Times New Roman"/>
+                      <w:sz w:val="24"/>
+                      <w:szCs w:val="24"/>
+                    </w:rPr>
+                    <m:t>¬</m:t>
+                  </m:r>
+                  <m:r>
+                    <w:rPr>
+                      <w:rFonts w:ascii="Cambria Math" w:hAnsi="Cambria Math" w:cs="Times New Roman"/>
+                      <w:sz w:val="24"/>
+                      <w:szCs w:val="24"/>
+                    </w:rPr>
+                    <m:t>FL∧¬R</m:t>
+                  </m:r>
+                </m:e>
+              </m:d>
+            </m:e>
+          </m:d>
+          <m:r>
+            <w:rPr>
+              <w:rFonts w:ascii="Cambria Math" w:hAnsi="Cambria Math" w:cs="Times New Roman"/>
+              <w:sz w:val="24"/>
+              <w:szCs w:val="24"/>
+            </w:rPr>
+            <m:t>=</m:t>
+          </m:r>
+          <m:r>
+            <w:rPr>
+              <w:rFonts w:ascii="Cambria Math" w:hAnsi="Cambria Math" w:cs="Times New Roman"/>
+              <w:sz w:val="24"/>
+              <w:szCs w:val="24"/>
+            </w:rPr>
+            <m:t>0.0048894</m:t>
+          </m:r>
+        </m:oMath>
+      </m:oMathPara>
+    </w:p>
+    <w:p>
+      <w:pPr>
+        <w:rPr>
+          <w:rFonts w:ascii="Times New Roman" w:hAnsi="Times New Roman" w:cs="Times New Roman"/>
+          <w:sz w:val="24"/>
+          <w:szCs w:val="24"/>
+        </w:rPr>
+      </w:pPr>
+      <m:oMathPara>
+        <m:oMath>
+          <m:r>
+            <w:rPr>
+              <w:rFonts w:ascii="Cambria Math" w:hAnsi="Cambria Math" w:cs="Times New Roman"/>
+              <w:sz w:val="24"/>
+              <w:szCs w:val="24"/>
+            </w:rPr>
+            <w:lastRenderedPageBreak/>
+            <m:t>P</m:t>
+          </m:r>
+          <m:d>
+            <m:dPr>
+              <m:ctrlPr>
+                <w:rPr>
+                  <w:rFonts w:ascii="Cambria Math" w:hAnsi="Cambria Math" w:cs="Times New Roman"/>
+                  <w:i/>
+                  <w:sz w:val="24"/>
+                  <w:szCs w:val="24"/>
+                </w:rPr>
+              </m:ctrlPr>
+            </m:dPr>
+            <m:e>
+              <m:r>
+                <w:rPr>
+                  <w:rFonts w:ascii="Cambria Math" w:hAnsi="Cambria Math" w:cs="Times New Roman"/>
+                  <w:sz w:val="24"/>
+                  <w:szCs w:val="24"/>
+                </w:rPr>
+                <m:t>FS</m:t>
+              </m:r>
+            </m:e>
+          </m:d>
+          <m:r>
+            <w:rPr>
+              <w:rFonts w:ascii="Cambria Math" w:hAnsi="Cambria Math" w:cs="Times New Roman"/>
+              <w:sz w:val="24"/>
+              <w:szCs w:val="24"/>
+            </w:rPr>
+            <m:t>=0.1126544</m:t>
+          </m:r>
+        </m:oMath>
+      </m:oMathPara>
+    </w:p>
+    <w:p>
+      <w:pPr>
+        <w:rPr>
+          <w:rFonts w:ascii="Times New Roman" w:hAnsi="Times New Roman" w:cs="Times New Roman"/>
+          <w:sz w:val="24"/>
+          <w:szCs w:val="24"/>
+        </w:rPr>
+      </w:pPr>
+      <m:oMathPara>
+        <m:oMath>
+          <m:r>
+            <w:rPr>
+              <w:rFonts w:ascii="Cambria Math" w:hAnsi="Cambria Math" w:cs="Times New Roman"/>
+              <w:sz w:val="24"/>
+              <w:szCs w:val="24"/>
+            </w:rPr>
+            <m:t>P</m:t>
+          </m:r>
+          <m:d>
+            <m:dPr>
+              <m:ctrlPr>
+                <w:rPr>
+                  <w:rFonts w:ascii="Cambria Math" w:hAnsi="Cambria Math" w:cs="Times New Roman"/>
+                  <w:i/>
+                  <w:sz w:val="24"/>
+                  <w:szCs w:val="24"/>
+                </w:rPr>
+              </m:ctrlPr>
+            </m:dPr>
+            <m:e>
+              <m:r>
+                <w:rPr>
+                  <w:rFonts w:ascii="Cambria Math" w:hAnsi="Cambria Math" w:cs="Times New Roman"/>
+                  <w:sz w:val="24"/>
+                  <w:szCs w:val="24"/>
+                </w:rPr>
+                <m:t>¬FS</m:t>
+              </m:r>
+            </m:e>
+          </m:d>
+          <m:r>
+            <w:rPr>
+              <w:rFonts w:ascii="Cambria Math" w:hAnsi="Cambria Math" w:cs="Times New Roman"/>
+              <w:sz w:val="24"/>
+              <w:szCs w:val="24"/>
+            </w:rPr>
+            <m:t>=0.8873456</m:t>
+          </m:r>
+        </m:oMath>
+      </m:oMathPara>
+    </w:p>
+    <w:p>
+      <w:pPr>
+        <w:rPr>
+          <w:rFonts w:ascii="Times New Roman" w:hAnsi="Times New Roman" w:cs="Times New Roman"/>
+          <w:sz w:val="24"/>
+          <w:szCs w:val="24"/>
+        </w:rPr>
+      </w:pPr>
+    </w:p>
+    <w:p>
+      <w:pPr>
+        <w:rPr>
+          <w:rFonts w:ascii="Times New Roman" w:hAnsi="Times New Roman" w:cs="Times New Roman"/>
+          <w:sz w:val="24"/>
+          <w:szCs w:val="24"/>
+        </w:rPr>
+      </w:pPr>
+      <m:oMathPara>
+        <m:oMath>
+          <m:r>
+            <w:rPr>
+              <w:rFonts w:ascii="Cambria Math" w:hAnsi="Cambria Math" w:cs="Times New Roman"/>
+              <w:sz w:val="24"/>
+              <w:szCs w:val="24"/>
+            </w:rPr>
+            <m:t>P</m:t>
+          </m:r>
+          <m:d>
+            <m:dPr>
+              <m:ctrlPr>
+                <w:rPr>
+                  <w:rFonts w:ascii="Cambria Math" w:hAnsi="Cambria Math" w:cs="Times New Roman"/>
+                  <w:i/>
+                  <w:sz w:val="24"/>
+                  <w:szCs w:val="24"/>
+                </w:rPr>
+              </m:ctrlPr>
+            </m:dPr>
+            <m:e>
+              <m:r>
+                <w:rPr>
+                  <w:rFonts w:ascii="Cambria Math" w:hAnsi="Cambria Math" w:cs="Times New Roman"/>
+                  <w:sz w:val="24"/>
+                  <w:szCs w:val="24"/>
+                </w:rPr>
+                <m:t>TS</m:t>
+              </m:r>
+            </m:e>
+          </m:d>
+          <m:r>
+            <w:rPr>
+              <w:rFonts w:ascii="Cambria Math" w:hAnsi="Cambria Math" w:cs="Times New Roman"/>
+              <w:sz w:val="24"/>
+              <w:szCs w:val="24"/>
+            </w:rPr>
+            <m:t>=0.5</m:t>
+          </m:r>
+        </m:oMath>
+      </m:oMathPara>
+    </w:p>
+    <w:p>
+      <w:pPr>
+        <w:rPr>
+          <w:rFonts w:ascii="Times New Roman" w:hAnsi="Times New Roman" w:cs="Times New Roman"/>
+          <w:sz w:val="24"/>
+          <w:szCs w:val="24"/>
+        </w:rPr>
+      </w:pPr>
+      <m:oMathPara>
+        <m:oMath>
+          <m:r>
+            <w:rPr>
+              <w:rFonts w:ascii="Cambria Math" w:hAnsi="Cambria Math" w:cs="Times New Roman"/>
+              <w:sz w:val="24"/>
+              <w:szCs w:val="24"/>
+            </w:rPr>
+            <m:t>P</m:t>
+          </m:r>
+          <m:d>
+            <m:dPr>
+              <m:ctrlPr>
+                <w:rPr>
+                  <w:rFonts w:ascii="Cambria Math" w:hAnsi="Cambria Math" w:cs="Times New Roman"/>
+                  <w:i/>
+                  <w:sz w:val="24"/>
+                  <w:szCs w:val="24"/>
+                </w:rPr>
+              </m:ctrlPr>
+            </m:dPr>
+            <m:e>
+              <m:r>
+                <w:rPr>
+                  <w:rFonts w:ascii="Cambria Math" w:hAnsi="Cambria Math" w:cs="Times New Roman"/>
+                  <w:sz w:val="24"/>
+                  <w:szCs w:val="24"/>
+                </w:rPr>
+                <m:t>¬TS</m:t>
+              </m:r>
+            </m:e>
+          </m:d>
+          <m:r>
+            <w:rPr>
+              <w:rFonts w:ascii="Cambria Math" w:hAnsi="Cambria Math" w:cs="Times New Roman"/>
+              <w:sz w:val="24"/>
+              <w:szCs w:val="24"/>
+            </w:rPr>
+            <m:t>=0.5</m:t>
+          </m:r>
+        </m:oMath>
+      </m:oMathPara>
+    </w:p>
+    <w:p>
+      <w:pPr>
+        <w:rPr>
+          <w:rFonts w:ascii="Times New Roman" w:hAnsi="Times New Roman" w:cs="Times New Roman"/>
+          <w:sz w:val="24"/>
+          <w:szCs w:val="24"/>
+        </w:rPr>
+      </w:pPr>
+      <m:oMathPara>
+        <m:oMath>
+          <m:r>
+            <w:rPr>
+              <w:rFonts w:ascii="Cambria Math" w:hAnsi="Cambria Math" w:cs="Times New Roman"/>
+              <w:sz w:val="24"/>
+              <w:szCs w:val="24"/>
+            </w:rPr>
+            <m:t>P</m:t>
+          </m:r>
+          <m:d>
+            <m:dPr>
+              <m:ctrlPr>
+                <w:rPr>
+                  <w:rFonts w:ascii="Cambria Math" w:hAnsi="Cambria Math" w:cs="Times New Roman"/>
+                  <w:i/>
+                  <w:sz w:val="24"/>
+                  <w:szCs w:val="24"/>
+                </w:rPr>
+              </m:ctrlPr>
+            </m:dPr>
+            <m:e>
+              <m:r>
+                <w:rPr>
+                  <w:rFonts w:ascii="Cambria Math" w:hAnsi="Cambria Math" w:cs="Times New Roman"/>
+                  <w:sz w:val="24"/>
+                  <w:szCs w:val="24"/>
+                </w:rPr>
+                <m:t>A</m:t>
+              </m:r>
+            </m:e>
+          </m:d>
+          <m:r>
+            <w:rPr>
+              <w:rFonts w:ascii="Cambria Math" w:hAnsi="Cambria Math" w:cs="Times New Roman"/>
+              <w:sz w:val="24"/>
+              <w:szCs w:val="24"/>
+            </w:rPr>
+            <m:t>=0.33</m:t>
+          </m:r>
+        </m:oMath>
+      </m:oMathPara>
+    </w:p>
+    <w:p>
+      <w:pPr>
+        <w:rPr>
+          <w:rFonts w:ascii="Times New Roman" w:hAnsi="Times New Roman" w:cs="Times New Roman"/>
+          <w:sz w:val="24"/>
+          <w:szCs w:val="24"/>
+        </w:rPr>
+      </w:pPr>
+      <m:oMathPara>
+        <m:oMath>
+          <m:r>
+            <w:rPr>
+              <w:rFonts w:ascii="Cambria Math" w:hAnsi="Cambria Math" w:cs="Times New Roman"/>
+              <w:sz w:val="24"/>
+              <w:szCs w:val="24"/>
+            </w:rPr>
+            <m:t>P</m:t>
+          </m:r>
+          <m:d>
+            <m:dPr>
+              <m:ctrlPr>
+                <w:rPr>
+                  <w:rFonts w:ascii="Cambria Math" w:hAnsi="Cambria Math" w:cs="Times New Roman"/>
+                  <w:i/>
+                  <w:sz w:val="24"/>
+                  <w:szCs w:val="24"/>
+                </w:rPr>
+              </m:ctrlPr>
+            </m:dPr>
+            <m:e>
+              <m:r>
+                <w:rPr>
+                  <w:rFonts w:ascii="Cambria Math" w:hAnsi="Cambria Math" w:cs="Times New Roman"/>
+                  <w:sz w:val="24"/>
+                  <w:szCs w:val="24"/>
+                </w:rPr>
+                <m:t>¬A</m:t>
+              </m:r>
+            </m:e>
+          </m:d>
+          <m:r>
+            <w:rPr>
+              <w:rFonts w:ascii="Cambria Math" w:hAnsi="Cambria Math" w:cs="Times New Roman"/>
+              <w:sz w:val="24"/>
+              <w:szCs w:val="24"/>
+            </w:rPr>
+            <m:t>=0.67</m:t>
+          </m:r>
+        </m:oMath>
+      </m:oMathPara>
+    </w:p>
+    <w:p>
+      <w:pPr>
+        <w:rPr>
+          <w:rFonts w:ascii="Times New Roman" w:hAnsi="Times New Roman" w:cs="Times New Roman"/>
+          <w:sz w:val="24"/>
+          <w:szCs w:val="24"/>
+        </w:rPr>
+      </w:pPr>
+    </w:p>
+    <w:p>
+      <w:pPr>
+        <w:rPr>
+          <w:rFonts w:ascii="Times New Roman" w:hAnsi="Times New Roman" w:cs="Times New Roman"/>
+          <w:sz w:val="24"/>
+          <w:szCs w:val="24"/>
+        </w:rPr>
+      </w:pPr>
+      <m:oMathPara>
+        <m:oMath>
+          <m:r>
+            <w:rPr>
+              <w:rFonts w:ascii="Cambria Math" w:hAnsi="Cambria Math" w:cs="Times New Roman"/>
+              <w:sz w:val="24"/>
+              <w:szCs w:val="24"/>
+            </w:rPr>
+            <m:t>P</m:t>
+          </m:r>
+          <m:d>
+            <m:dPr>
+              <m:endChr m:val="|"/>
+              <m:ctrlPr>
+                <w:rPr>
+                  <w:rFonts w:ascii="Cambria Math" w:hAnsi="Cambria Math" w:cs="Times New Roman"/>
+                  <w:i/>
+                  <w:sz w:val="24"/>
+                  <w:szCs w:val="24"/>
+                </w:rPr>
+              </m:ctrlPr>
+            </m:dPr>
+            <m:e>
+              <m:r>
+                <w:rPr>
+                  <w:rFonts w:ascii="Cambria Math" w:hAnsi="Cambria Math" w:cs="Times New Roman"/>
+                  <w:sz w:val="24"/>
+                  <w:szCs w:val="24"/>
+                </w:rPr>
+                <m:t xml:space="preserve">TS </m:t>
+              </m:r>
+            </m:e>
+          </m:d>
+          <m:r>
+            <w:rPr>
+              <w:rFonts w:ascii="Cambria Math" w:hAnsi="Cambria Math" w:cs="Times New Roman"/>
+              <w:sz w:val="24"/>
+              <w:szCs w:val="24"/>
+            </w:rPr>
+            <m:t xml:space="preserve"> FS∧A)</m:t>
+          </m:r>
+        </m:oMath>
+      </m:oMathPara>
       <w:bookmarkStart w:id="0" w:name="_GoBack"/>
       <w:bookmarkEnd w:id="0"/>
     </w:p>
@@ -727,23 +2118,166 @@
           <w:szCs w:val="24"/>
         </w:rPr>
       </w:pPr>
-    </w:p>
-    <w:p>
-      <w:pPr>
-        <w:rPr>
-          <w:rFonts w:ascii="Times New Roman" w:hAnsi="Times New Roman" w:cs="Times New Roman"/>
-          <w:sz w:val="24"/>
-          <w:szCs w:val="24"/>
-        </w:rPr>
-      </w:pPr>
-      <w:r>
-        <w:rPr>
-          <w:rFonts w:ascii="Times New Roman" w:hAnsi="Times New Roman" w:cs="Times New Roman"/>
-          <w:sz w:val="24"/>
-          <w:szCs w:val="24"/>
-        </w:rPr>
-        <w:tab/>
-      </w:r>
+      <m:oMathPara>
+        <m:oMath>
+          <m:r>
+            <w:rPr>
+              <w:rFonts w:ascii="Cambria Math" w:hAnsi="Cambria Math" w:cs="Times New Roman"/>
+              <w:sz w:val="24"/>
+              <w:szCs w:val="24"/>
+            </w:rPr>
+            <m:t>P</m:t>
+          </m:r>
+          <m:d>
+            <m:dPr>
+              <m:endChr m:val="|"/>
+              <m:ctrlPr>
+                <w:rPr>
+                  <w:rFonts w:ascii="Cambria Math" w:hAnsi="Cambria Math" w:cs="Times New Roman"/>
+                  <w:i/>
+                  <w:sz w:val="24"/>
+                  <w:szCs w:val="24"/>
+                </w:rPr>
+              </m:ctrlPr>
+            </m:dPr>
+            <m:e>
+              <m:r>
+                <w:rPr>
+                  <w:rFonts w:ascii="Cambria Math" w:hAnsi="Cambria Math" w:cs="Times New Roman"/>
+                  <w:sz w:val="24"/>
+                  <w:szCs w:val="24"/>
+                </w:rPr>
+                <m:t xml:space="preserve">TS </m:t>
+              </m:r>
+            </m:e>
+          </m:d>
+          <m:r>
+            <w:rPr>
+              <w:rFonts w:ascii="Cambria Math" w:hAnsi="Cambria Math" w:cs="Times New Roman"/>
+              <w:sz w:val="24"/>
+              <w:szCs w:val="24"/>
+            </w:rPr>
+            <m:t xml:space="preserve"> FS∧¬A)</m:t>
+          </m:r>
+        </m:oMath>
+      </m:oMathPara>
+    </w:p>
+    <w:p>
+      <w:pPr>
+        <w:rPr>
+          <w:rFonts w:ascii="Times New Roman" w:hAnsi="Times New Roman" w:cs="Times New Roman"/>
+          <w:sz w:val="24"/>
+          <w:szCs w:val="24"/>
+        </w:rPr>
+      </w:pPr>
+      <m:oMathPara>
+        <m:oMath>
+          <m:r>
+            <w:rPr>
+              <w:rFonts w:ascii="Cambria Math" w:hAnsi="Cambria Math" w:cs="Times New Roman"/>
+              <w:sz w:val="24"/>
+              <w:szCs w:val="24"/>
+              <w:vertAlign w:val="subscript"/>
+            </w:rPr>
+            <m:t>P</m:t>
+          </m:r>
+          <m:d>
+            <m:dPr>
+              <m:endChr m:val="|"/>
+              <m:ctrlPr>
+                <w:rPr>
+                  <w:rFonts w:ascii="Cambria Math" w:hAnsi="Cambria Math" w:cs="Times New Roman"/>
+                  <w:i/>
+                  <w:sz w:val="24"/>
+                  <w:szCs w:val="24"/>
+                  <w:vertAlign w:val="subscript"/>
+                </w:rPr>
+              </m:ctrlPr>
+            </m:dPr>
+            <m:e>
+              <m:r>
+                <w:rPr>
+                  <w:rFonts w:ascii="Cambria Math" w:hAnsi="Cambria Math" w:cs="Times New Roman"/>
+                  <w:sz w:val="24"/>
+                  <w:szCs w:val="24"/>
+                  <w:vertAlign w:val="subscript"/>
+                </w:rPr>
+                <m:t xml:space="preserve">TS </m:t>
+              </m:r>
+            </m:e>
+          </m:d>
+          <m:r>
+            <w:rPr>
+              <w:rFonts w:ascii="Cambria Math" w:hAnsi="Cambria Math" w:cs="Times New Roman"/>
+              <w:sz w:val="24"/>
+              <w:szCs w:val="24"/>
+              <w:vertAlign w:val="subscript"/>
+            </w:rPr>
+            <m:t>¬FS∧A)</m:t>
+          </m:r>
+        </m:oMath>
+      </m:oMathPara>
+    </w:p>
+    <w:p>
+      <w:pPr>
+        <w:rPr>
+          <w:rFonts w:ascii="Times New Roman" w:hAnsi="Times New Roman" w:cs="Times New Roman"/>
+          <w:sz w:val="24"/>
+          <w:szCs w:val="24"/>
+        </w:rPr>
+      </w:pPr>
+      <m:oMathPara>
+        <m:oMath>
+          <m:r>
+            <w:rPr>
+              <w:rFonts w:ascii="Cambria Math" w:hAnsi="Cambria Math" w:cs="Times New Roman"/>
+              <w:sz w:val="24"/>
+              <w:szCs w:val="24"/>
+            </w:rPr>
+            <m:t>P</m:t>
+          </m:r>
+          <m:d>
+            <m:dPr>
+              <m:endChr m:val="|"/>
+              <m:ctrlPr>
+                <w:rPr>
+                  <w:rFonts w:ascii="Cambria Math" w:hAnsi="Cambria Math" w:cs="Times New Roman"/>
+                  <w:i/>
+                  <w:sz w:val="24"/>
+                  <w:szCs w:val="24"/>
+                </w:rPr>
+              </m:ctrlPr>
+            </m:dPr>
+            <m:e>
+              <m:r>
+                <w:rPr>
+                  <w:rFonts w:ascii="Cambria Math" w:hAnsi="Cambria Math" w:cs="Times New Roman"/>
+                  <w:sz w:val="24"/>
+                  <w:szCs w:val="24"/>
+                </w:rPr>
+                <m:t xml:space="preserve">TS </m:t>
+              </m:r>
+            </m:e>
+          </m:d>
+          <m:r>
+            <w:rPr>
+              <w:rFonts w:ascii="Cambria Math" w:hAnsi="Cambria Math" w:cs="Times New Roman"/>
+              <w:sz w:val="24"/>
+              <w:szCs w:val="24"/>
+            </w:rPr>
+            <m:t>¬FS∧¬A)</m:t>
+          </m:r>
+        </m:oMath>
+      </m:oMathPara>
+    </w:p>
+    <w:p>
+      <w:pPr>
+        <w:rPr>
+          <w:rFonts w:ascii="Times New Roman" w:hAnsi="Times New Roman" w:cs="Times New Roman"/>
+          <w:sz w:val="24"/>
+          <w:szCs w:val="24"/>
+        </w:rPr>
+      </w:pPr>
     </w:p>
     <w:sectPr>
       <w:pgSz w:w="12240" w:h="15840"/>

</xml_diff>

<commit_message>
o basic prob3 prog
</commit_message>
<xml_diff>
--- a/Demore_Assignment4.docx
+++ b/Demore_Assignment4.docx
@@ -281,23 +281,7 @@
                   <w:sz w:val="24"/>
                   <w:szCs w:val="24"/>
                 </w:rPr>
-                <m:t>e</m:t>
-              </m:r>
-              <m:r>
-                <w:rPr>
-                  <w:rFonts w:ascii="Cambria Math" w:hAnsi="Cambria Math" w:cs="Times New Roman"/>
-                  <w:sz w:val="24"/>
-                  <w:szCs w:val="24"/>
-                </w:rPr>
-                <m:t>∧</m:t>
-              </m:r>
-              <m:r>
-                <w:rPr>
-                  <w:rFonts w:ascii="Cambria Math" w:hAnsi="Cambria Math" w:cs="Times New Roman"/>
-                  <w:sz w:val="24"/>
-                  <w:szCs w:val="24"/>
-                </w:rPr>
-                <m:t>r</m:t>
+                <m:t>e∧r</m:t>
               </m:r>
             </m:e>
           </m:d>
@@ -307,15 +291,7 @@
               <w:sz w:val="24"/>
               <w:szCs w:val="24"/>
             </w:rPr>
-            <m:t>=</m:t>
-          </m:r>
-          <m:r>
-            <w:rPr>
-              <w:rFonts w:ascii="Cambria Math" w:hAnsi="Cambria Math" w:cs="Times New Roman"/>
-              <w:sz w:val="24"/>
-              <w:szCs w:val="24"/>
-            </w:rPr>
-            <m:t>0.42</m:t>
+            <m:t>=0.42</m:t>
           </m:r>
         </m:oMath>
       </m:oMathPara>
@@ -419,23 +395,7 @@
                   <w:sz w:val="24"/>
                   <w:szCs w:val="24"/>
                 </w:rPr>
-                <m:t>e</m:t>
-              </m:r>
-              <m:r>
-                <w:rPr>
-                  <w:rFonts w:ascii="Cambria Math" w:hAnsi="Cambria Math" w:cs="Times New Roman"/>
-                  <w:sz w:val="24"/>
-                  <w:szCs w:val="24"/>
-                </w:rPr>
-                <m:t>∧</m:t>
-              </m:r>
-              <m:r>
-                <w:rPr>
-                  <w:rFonts w:ascii="Cambria Math" w:hAnsi="Cambria Math" w:cs="Times New Roman"/>
-                  <w:sz w:val="24"/>
-                  <w:szCs w:val="24"/>
-                </w:rPr>
-                <m:t>¬r</m:t>
+                <m:t>e∧¬r</m:t>
               </m:r>
             </m:e>
           </m:d>
@@ -497,15 +457,7 @@
               <w:sz w:val="24"/>
               <w:szCs w:val="24"/>
             </w:rPr>
-            <m:t>=</m:t>
-          </m:r>
-          <m:r>
-            <w:rPr>
-              <w:rFonts w:ascii="Cambria Math" w:hAnsi="Cambria Math" w:cs="Times New Roman"/>
-              <w:sz w:val="24"/>
-              <w:szCs w:val="24"/>
-            </w:rPr>
-            <m:t>P</m:t>
+            <m:t>=P</m:t>
           </m:r>
           <m:d>
             <m:dPr>
@@ -525,23 +477,7 @@
                   <w:sz w:val="24"/>
                   <w:szCs w:val="24"/>
                 </w:rPr>
-                <m:t>e</m:t>
-              </m:r>
-              <m:r>
-                <w:rPr>
-                  <w:rFonts w:ascii="Cambria Math" w:hAnsi="Cambria Math" w:cs="Times New Roman"/>
-                  <w:sz w:val="24"/>
-                  <w:szCs w:val="24"/>
-                </w:rPr>
-                <m:t>∧</m:t>
-              </m:r>
-              <m:r>
-                <w:rPr>
-                  <w:rFonts w:ascii="Cambria Math" w:hAnsi="Cambria Math" w:cs="Times New Roman"/>
-                  <w:sz w:val="24"/>
-                  <w:szCs w:val="24"/>
-                </w:rPr>
-                <m:t>r</m:t>
+                <m:t>e∧r</m:t>
               </m:r>
             </m:e>
           </m:d>
@@ -571,23 +507,7 @@
                   <w:sz w:val="24"/>
                   <w:szCs w:val="24"/>
                 </w:rPr>
-                <m:t>e</m:t>
-              </m:r>
-              <m:r>
-                <w:rPr>
-                  <w:rFonts w:ascii="Cambria Math" w:hAnsi="Cambria Math" w:cs="Times New Roman"/>
-                  <w:sz w:val="24"/>
-                  <w:szCs w:val="24"/>
-                </w:rPr>
-                <m:t>∧</m:t>
-              </m:r>
-              <m:r>
-                <w:rPr>
-                  <w:rFonts w:ascii="Cambria Math" w:hAnsi="Cambria Math" w:cs="Times New Roman"/>
-                  <w:sz w:val="24"/>
-                  <w:szCs w:val="24"/>
-                </w:rPr>
-                <m:t>¬r</m:t>
+                <m:t>e∧¬r</m:t>
               </m:r>
             </m:e>
           </m:d>
@@ -597,15 +517,7 @@
               <w:sz w:val="24"/>
               <w:szCs w:val="24"/>
             </w:rPr>
-            <m:t>=</m:t>
-          </m:r>
-          <m:r>
-            <w:rPr>
-              <w:rFonts w:ascii="Cambria Math" w:hAnsi="Cambria Math" w:cs="Times New Roman"/>
-              <w:sz w:val="24"/>
-              <w:szCs w:val="24"/>
-            </w:rPr>
-            <m:t>0.45</m:t>
+            <m:t>=0.45</m:t>
           </m:r>
         </m:oMath>
       </m:oMathPara>
@@ -657,23 +569,7 @@
               <w:sz w:val="24"/>
               <w:szCs w:val="24"/>
             </w:rPr>
-            <m:t>= P(r</m:t>
-          </m:r>
-          <m:r>
-            <w:rPr>
-              <w:rFonts w:ascii="Cambria Math" w:hAnsi="Cambria Math" w:cs="Times New Roman"/>
-              <w:sz w:val="24"/>
-              <w:szCs w:val="24"/>
-            </w:rPr>
-            <m:t>∧</m:t>
-          </m:r>
-          <m:r>
-            <w:rPr>
-              <w:rFonts w:ascii="Cambria Math" w:hAnsi="Cambria Math" w:cs="Times New Roman"/>
-              <w:sz w:val="24"/>
-              <w:szCs w:val="24"/>
-            </w:rPr>
-            <m:t>e)/P(e)</m:t>
+            <m:t>= P(r∧e)/P(e)</m:t>
           </m:r>
         </m:oMath>
       </m:oMathPara>
@@ -1078,15 +974,7 @@
               <w:sz w:val="24"/>
               <w:szCs w:val="24"/>
             </w:rPr>
-            <m:t>=0.1</m:t>
-          </m:r>
-          <m:r>
-            <w:rPr>
-              <w:rFonts w:ascii="Cambria Math" w:hAnsi="Cambria Math" w:cs="Times New Roman"/>
-              <w:sz w:val="24"/>
-              <w:szCs w:val="24"/>
-            </w:rPr>
-            <m:t>32</m:t>
+            <m:t>=0.132</m:t>
           </m:r>
         </m:oMath>
       </m:oMathPara>
@@ -1159,15 +1047,7 @@
               <w:sz w:val="24"/>
               <w:szCs w:val="24"/>
             </w:rPr>
-            <m:t>=</m:t>
-          </m:r>
-          <m:r>
-            <w:rPr>
-              <w:rFonts w:ascii="Cambria Math" w:hAnsi="Cambria Math" w:cs="Times New Roman"/>
-              <w:sz w:val="24"/>
-              <w:szCs w:val="24"/>
-            </w:rPr>
-            <m:t>0.033</m:t>
+            <m:t>=0.033</m:t>
           </m:r>
         </m:oMath>
       </m:oMathPara>
@@ -1536,15 +1416,7 @@
                       <w:sz w:val="24"/>
                       <w:szCs w:val="24"/>
                     </w:rPr>
-                    <m:t>¬</m:t>
-                  </m:r>
-                  <m:r>
-                    <w:rPr>
-                      <w:rFonts w:ascii="Cambria Math" w:hAnsi="Cambria Math" w:cs="Times New Roman"/>
-                      <w:sz w:val="24"/>
-                      <w:szCs w:val="24"/>
-                    </w:rPr>
-                    <m:t>FL∧R</m:t>
+                    <m:t>¬FL∧R</m:t>
                   </m:r>
                 </m:e>
               </m:d>
@@ -1556,15 +1428,7 @@
               <w:sz w:val="24"/>
               <w:szCs w:val="24"/>
             </w:rPr>
-            <m:t>=</m:t>
-          </m:r>
-          <m:r>
-            <w:rPr>
-              <w:rFonts w:ascii="Cambria Math" w:hAnsi="Cambria Math" w:cs="Times New Roman"/>
-              <w:sz w:val="24"/>
-              <w:szCs w:val="24"/>
-            </w:rPr>
-            <m:t>0.065192</m:t>
+            <m:t>=0.065192</m:t>
           </m:r>
         </m:oMath>
       </m:oMathPara>
@@ -1658,6 +1522,7 @@
               <w:sz w:val="24"/>
               <w:szCs w:val="24"/>
             </w:rPr>
+            <w:lastRenderedPageBreak/>
             <m:t>P</m:t>
           </m:r>
           <m:d>
@@ -1698,15 +1563,7 @@
                       <w:sz w:val="24"/>
                       <w:szCs w:val="24"/>
                     </w:rPr>
-                    <m:t>¬</m:t>
-                  </m:r>
-                  <m:r>
-                    <w:rPr>
-                      <w:rFonts w:ascii="Cambria Math" w:hAnsi="Cambria Math" w:cs="Times New Roman"/>
-                      <w:sz w:val="24"/>
-                      <w:szCs w:val="24"/>
-                    </w:rPr>
-                    <m:t>FL∧¬R</m:t>
+                    <m:t>¬FL∧¬R</m:t>
                   </m:r>
                 </m:e>
               </m:d>
@@ -1718,15 +1575,7 @@
               <w:sz w:val="24"/>
               <w:szCs w:val="24"/>
             </w:rPr>
-            <m:t>=</m:t>
-          </m:r>
-          <m:r>
-            <w:rPr>
-              <w:rFonts w:ascii="Cambria Math" w:hAnsi="Cambria Math" w:cs="Times New Roman"/>
-              <w:sz w:val="24"/>
-              <w:szCs w:val="24"/>
-            </w:rPr>
-            <m:t>0.0048894</m:t>
+            <m:t>=0.0048894</m:t>
           </m:r>
         </m:oMath>
       </m:oMathPara>
@@ -1747,7 +1596,6 @@
               <w:sz w:val="24"/>
               <w:szCs w:val="24"/>
             </w:rPr>
-            <w:lastRenderedPageBreak/>
             <m:t>P</m:t>
           </m:r>
           <m:d>
@@ -2104,180 +1952,412 @@
               <w:szCs w:val="24"/>
             </w:rPr>
             <m:t xml:space="preserve"> FS∧A)</m:t>
+          </m:r>
+        </m:oMath>
+      </m:oMathPara>
+    </w:p>
+    <w:p>
+      <w:pPr>
+        <w:rPr>
+          <w:rFonts w:ascii="Times New Roman" w:hAnsi="Times New Roman" w:cs="Times New Roman"/>
+          <w:sz w:val="24"/>
+          <w:szCs w:val="24"/>
+        </w:rPr>
+      </w:pPr>
+      <m:oMathPara>
+        <m:oMath>
+          <m:r>
+            <w:rPr>
+              <w:rFonts w:ascii="Cambria Math" w:hAnsi="Cambria Math" w:cs="Times New Roman"/>
+              <w:sz w:val="24"/>
+              <w:szCs w:val="24"/>
+            </w:rPr>
+            <m:t>P</m:t>
+          </m:r>
+          <m:d>
+            <m:dPr>
+              <m:endChr m:val="|"/>
+              <m:ctrlPr>
+                <w:rPr>
+                  <w:rFonts w:ascii="Cambria Math" w:hAnsi="Cambria Math" w:cs="Times New Roman"/>
+                  <w:i/>
+                  <w:sz w:val="24"/>
+                  <w:szCs w:val="24"/>
+                </w:rPr>
+              </m:ctrlPr>
+            </m:dPr>
+            <m:e>
+              <m:r>
+                <w:rPr>
+                  <w:rFonts w:ascii="Cambria Math" w:hAnsi="Cambria Math" w:cs="Times New Roman"/>
+                  <w:sz w:val="24"/>
+                  <w:szCs w:val="24"/>
+                </w:rPr>
+                <m:t xml:space="preserve">TS </m:t>
+              </m:r>
+            </m:e>
+          </m:d>
+          <m:r>
+            <w:rPr>
+              <w:rFonts w:ascii="Cambria Math" w:hAnsi="Cambria Math" w:cs="Times New Roman"/>
+              <w:sz w:val="24"/>
+              <w:szCs w:val="24"/>
+            </w:rPr>
+            <m:t xml:space="preserve"> FS∧¬A)</m:t>
+          </m:r>
+        </m:oMath>
+      </m:oMathPara>
+    </w:p>
+    <w:p>
+      <w:pPr>
+        <w:rPr>
+          <w:rFonts w:ascii="Times New Roman" w:hAnsi="Times New Roman" w:cs="Times New Roman"/>
+          <w:sz w:val="24"/>
+          <w:szCs w:val="24"/>
+        </w:rPr>
+      </w:pPr>
+      <m:oMathPara>
+        <m:oMath>
+          <m:r>
+            <w:rPr>
+              <w:rFonts w:ascii="Cambria Math" w:hAnsi="Cambria Math" w:cs="Times New Roman"/>
+              <w:sz w:val="24"/>
+              <w:szCs w:val="24"/>
+              <w:vertAlign w:val="subscript"/>
+            </w:rPr>
+            <m:t>P</m:t>
+          </m:r>
+          <m:d>
+            <m:dPr>
+              <m:endChr m:val="|"/>
+              <m:ctrlPr>
+                <w:rPr>
+                  <w:rFonts w:ascii="Cambria Math" w:hAnsi="Cambria Math" w:cs="Times New Roman"/>
+                  <w:i/>
+                  <w:sz w:val="24"/>
+                  <w:szCs w:val="24"/>
+                  <w:vertAlign w:val="subscript"/>
+                </w:rPr>
+              </m:ctrlPr>
+            </m:dPr>
+            <m:e>
+              <m:r>
+                <w:rPr>
+                  <w:rFonts w:ascii="Cambria Math" w:hAnsi="Cambria Math" w:cs="Times New Roman"/>
+                  <w:sz w:val="24"/>
+                  <w:szCs w:val="24"/>
+                  <w:vertAlign w:val="subscript"/>
+                </w:rPr>
+                <m:t xml:space="preserve">TS </m:t>
+              </m:r>
+            </m:e>
+          </m:d>
+          <m:r>
+            <w:rPr>
+              <w:rFonts w:ascii="Cambria Math" w:hAnsi="Cambria Math" w:cs="Times New Roman"/>
+              <w:sz w:val="24"/>
+              <w:szCs w:val="24"/>
+              <w:vertAlign w:val="subscript"/>
+            </w:rPr>
+            <m:t>¬FS∧A)</m:t>
+          </m:r>
+        </m:oMath>
+      </m:oMathPara>
+    </w:p>
+    <w:p>
+      <w:pPr>
+        <w:rPr>
+          <w:rFonts w:ascii="Times New Roman" w:hAnsi="Times New Roman" w:cs="Times New Roman"/>
+          <w:sz w:val="24"/>
+          <w:szCs w:val="24"/>
+        </w:rPr>
+      </w:pPr>
+      <m:oMathPara>
+        <m:oMath>
+          <m:r>
+            <w:rPr>
+              <w:rFonts w:ascii="Cambria Math" w:hAnsi="Cambria Math" w:cs="Times New Roman"/>
+              <w:sz w:val="24"/>
+              <w:szCs w:val="24"/>
+            </w:rPr>
+            <m:t>P</m:t>
+          </m:r>
+          <m:d>
+            <m:dPr>
+              <m:endChr m:val="|"/>
+              <m:ctrlPr>
+                <w:rPr>
+                  <w:rFonts w:ascii="Cambria Math" w:hAnsi="Cambria Math" w:cs="Times New Roman"/>
+                  <w:i/>
+                  <w:sz w:val="24"/>
+                  <w:szCs w:val="24"/>
+                </w:rPr>
+              </m:ctrlPr>
+            </m:dPr>
+            <m:e>
+              <m:r>
+                <w:rPr>
+                  <w:rFonts w:ascii="Cambria Math" w:hAnsi="Cambria Math" w:cs="Times New Roman"/>
+                  <w:sz w:val="24"/>
+                  <w:szCs w:val="24"/>
+                </w:rPr>
+                <m:t xml:space="preserve">TS </m:t>
+              </m:r>
+            </m:e>
+          </m:d>
+          <m:r>
+            <w:rPr>
+              <w:rFonts w:ascii="Cambria Math" w:hAnsi="Cambria Math" w:cs="Times New Roman"/>
+              <w:sz w:val="24"/>
+              <w:szCs w:val="24"/>
+            </w:rPr>
+            <m:t>¬FS∧¬A)</m:t>
+          </m:r>
+        </m:oMath>
+      </m:oMathPara>
+    </w:p>
+    <w:p>
+      <w:pPr>
+        <w:rPr>
+          <w:rFonts w:ascii="Times New Roman" w:hAnsi="Times New Roman" w:cs="Times New Roman"/>
+          <w:sz w:val="24"/>
+          <w:szCs w:val="24"/>
+        </w:rPr>
+      </w:pPr>
+      <w:r>
+        <w:rPr>
+          <w:rFonts w:ascii="Times New Roman" w:hAnsi="Times New Roman" w:cs="Times New Roman"/>
+          <w:sz w:val="24"/>
+          <w:szCs w:val="24"/>
+        </w:rPr>
+        <w:t>3.</w:t>
+      </w:r>
+    </w:p>
+    <w:p>
+      <w:pPr>
+        <w:rPr>
+          <w:rFonts w:ascii="Times New Roman" w:hAnsi="Times New Roman" w:cs="Times New Roman"/>
+          <w:sz w:val="24"/>
+          <w:szCs w:val="24"/>
+        </w:rPr>
+      </w:pPr>
+      <m:oMathPara>
+        <m:oMath>
+          <m:r>
+            <w:rPr>
+              <w:rFonts w:ascii="Cambria Math" w:hAnsi="Cambria Math" w:cs="Times New Roman"/>
+              <w:sz w:val="24"/>
+              <w:szCs w:val="24"/>
+            </w:rPr>
+            <m:t>P</m:t>
+          </m:r>
+          <m:d>
+            <m:dPr>
+              <m:ctrlPr>
+                <w:rPr>
+                  <w:rFonts w:ascii="Cambria Math" w:hAnsi="Cambria Math" w:cs="Times New Roman"/>
+                  <w:i/>
+                  <w:sz w:val="24"/>
+                  <w:szCs w:val="24"/>
+                </w:rPr>
+              </m:ctrlPr>
+            </m:dPr>
+            <m:e>
+              <m:r>
+                <w:rPr>
+                  <w:rFonts w:ascii="Cambria Math" w:hAnsi="Cambria Math" w:cs="Times New Roman"/>
+                  <w:sz w:val="24"/>
+                  <w:szCs w:val="24"/>
+                </w:rPr>
+                <m:t>S</m:t>
+              </m:r>
+            </m:e>
+            <m:e>
+              <m:r>
+                <w:rPr>
+                  <w:rFonts w:ascii="Cambria Math" w:hAnsi="Cambria Math" w:cs="Times New Roman"/>
+                  <w:sz w:val="24"/>
+                  <w:szCs w:val="24"/>
+                </w:rPr>
+                <m:t>H</m:t>
+              </m:r>
+            </m:e>
+          </m:d>
+          <m:r>
+            <w:rPr>
+              <w:rFonts w:ascii="Cambria Math" w:hAnsi="Cambria Math" w:cs="Times New Roman"/>
+              <w:sz w:val="24"/>
+              <w:szCs w:val="24"/>
+            </w:rPr>
+            <m:t>=0.9</m:t>
+          </m:r>
+        </m:oMath>
+      </m:oMathPara>
+    </w:p>
+    <w:p>
+      <w:pPr>
+        <w:rPr>
+          <w:rFonts w:ascii="Times New Roman" w:hAnsi="Times New Roman" w:cs="Times New Roman"/>
+          <w:sz w:val="24"/>
+          <w:szCs w:val="24"/>
+        </w:rPr>
+      </w:pPr>
+      <m:oMathPara>
+        <m:oMath>
+          <m:r>
+            <w:rPr>
+              <w:rFonts w:ascii="Cambria Math" w:hAnsi="Cambria Math" w:cs="Times New Roman"/>
+              <w:sz w:val="24"/>
+              <w:szCs w:val="24"/>
+            </w:rPr>
+            <m:t>P</m:t>
+          </m:r>
+          <m:d>
+            <m:dPr>
+              <m:ctrlPr>
+                <w:rPr>
+                  <w:rFonts w:ascii="Cambria Math" w:hAnsi="Cambria Math" w:cs="Times New Roman"/>
+                  <w:i/>
+                  <w:sz w:val="24"/>
+                  <w:szCs w:val="24"/>
+                </w:rPr>
+              </m:ctrlPr>
+            </m:dPr>
+            <m:e>
+              <m:r>
+                <w:rPr>
+                  <w:rFonts w:ascii="Cambria Math" w:hAnsi="Cambria Math" w:cs="Times New Roman"/>
+                  <w:sz w:val="24"/>
+                  <w:szCs w:val="24"/>
+                </w:rPr>
+                <m:t>S</m:t>
+              </m:r>
+            </m:e>
+            <m:e>
+              <m:r>
+                <w:rPr>
+                  <w:rFonts w:ascii="Cambria Math" w:hAnsi="Cambria Math" w:cs="Times New Roman"/>
+                  <w:sz w:val="24"/>
+                  <w:szCs w:val="24"/>
+                </w:rPr>
+                <m:t>Magic</m:t>
+              </m:r>
+            </m:e>
+          </m:d>
+          <m:r>
+            <w:rPr>
+              <w:rFonts w:ascii="Cambria Math" w:hAnsi="Cambria Math" w:cs="Times New Roman"/>
+              <w:sz w:val="24"/>
+              <w:szCs w:val="24"/>
+            </w:rPr>
+            <m:t>=0.429</m:t>
+          </m:r>
+        </m:oMath>
+      </m:oMathPara>
+    </w:p>
+    <w:p>
+      <w:pPr>
+        <w:rPr>
+          <w:rFonts w:ascii="Times New Roman" w:hAnsi="Times New Roman" w:cs="Times New Roman"/>
+          <w:sz w:val="24"/>
+          <w:szCs w:val="24"/>
+        </w:rPr>
+      </w:pPr>
+      <m:oMathPara>
+        <m:oMath>
+          <m:r>
+            <w:rPr>
+              <w:rFonts w:ascii="Cambria Math" w:hAnsi="Cambria Math" w:cs="Times New Roman"/>
+              <w:sz w:val="24"/>
+              <w:szCs w:val="24"/>
+            </w:rPr>
+            <m:t>P</m:t>
+          </m:r>
+          <m:d>
+            <m:dPr>
+              <m:ctrlPr>
+                <w:rPr>
+                  <w:rFonts w:ascii="Cambria Math" w:hAnsi="Cambria Math" w:cs="Times New Roman"/>
+                  <w:i/>
+                  <w:sz w:val="24"/>
+                  <w:szCs w:val="24"/>
+                </w:rPr>
+              </m:ctrlPr>
+            </m:dPr>
+            <m:e>
+              <m:r>
+                <w:rPr>
+                  <w:rFonts w:ascii="Cambria Math" w:hAnsi="Cambria Math" w:cs="Times New Roman"/>
+                  <w:sz w:val="24"/>
+                  <w:szCs w:val="24"/>
+                </w:rPr>
+                <m:t>Magic</m:t>
+              </m:r>
+            </m:e>
+          </m:d>
+          <m:r>
+            <w:rPr>
+              <w:rFonts w:ascii="Cambria Math" w:hAnsi="Cambria Math" w:cs="Times New Roman"/>
+              <w:sz w:val="24"/>
+              <w:szCs w:val="24"/>
+            </w:rPr>
+            <m:t>=0.5</m:t>
+          </m:r>
+        </m:oMath>
+      </m:oMathPara>
+    </w:p>
+    <w:p>
+      <w:pPr>
+        <w:rPr>
+          <w:rFonts w:ascii="Times New Roman" w:hAnsi="Times New Roman" w:cs="Times New Roman"/>
+          <w:sz w:val="24"/>
+          <w:szCs w:val="24"/>
+        </w:rPr>
+      </w:pPr>
+      <m:oMathPara>
+        <m:oMath>
+          <m:r>
+            <w:rPr>
+              <w:rFonts w:ascii="Cambria Math" w:hAnsi="Cambria Math" w:cs="Times New Roman"/>
+              <w:sz w:val="24"/>
+              <w:szCs w:val="24"/>
+            </w:rPr>
+            <m:t>P</m:t>
+          </m:r>
+          <m:d>
+            <m:dPr>
+              <m:ctrlPr>
+                <w:rPr>
+                  <w:rFonts w:ascii="Cambria Math" w:hAnsi="Cambria Math" w:cs="Times New Roman"/>
+                  <w:i/>
+                  <w:sz w:val="24"/>
+                  <w:szCs w:val="24"/>
+                </w:rPr>
+              </m:ctrlPr>
+            </m:dPr>
+            <m:e>
+              <m:r>
+                <w:rPr>
+                  <w:rFonts w:ascii="Cambria Math" w:hAnsi="Cambria Math" w:cs="Times New Roman"/>
+                  <w:sz w:val="24"/>
+                  <w:szCs w:val="24"/>
+                </w:rPr>
+                <m:t>H</m:t>
+              </m:r>
+            </m:e>
+          </m:d>
+          <m:r>
+            <w:rPr>
+              <w:rFonts w:ascii="Cambria Math" w:hAnsi="Cambria Math" w:cs="Times New Roman"/>
+              <w:sz w:val="24"/>
+              <w:szCs w:val="24"/>
+            </w:rPr>
+            <m:t>= ?</m:t>
           </m:r>
         </m:oMath>
       </m:oMathPara>
       <w:bookmarkStart w:id="0" w:name="_GoBack"/>
       <w:bookmarkEnd w:id="0"/>
-    </w:p>
-    <w:p>
-      <w:pPr>
-        <w:rPr>
-          <w:rFonts w:ascii="Times New Roman" w:hAnsi="Times New Roman" w:cs="Times New Roman"/>
-          <w:sz w:val="24"/>
-          <w:szCs w:val="24"/>
-        </w:rPr>
-      </w:pPr>
-      <m:oMathPara>
-        <m:oMath>
-          <m:r>
-            <w:rPr>
-              <w:rFonts w:ascii="Cambria Math" w:hAnsi="Cambria Math" w:cs="Times New Roman"/>
-              <w:sz w:val="24"/>
-              <w:szCs w:val="24"/>
-            </w:rPr>
-            <m:t>P</m:t>
-          </m:r>
-          <m:d>
-            <m:dPr>
-              <m:endChr m:val="|"/>
-              <m:ctrlPr>
-                <w:rPr>
-                  <w:rFonts w:ascii="Cambria Math" w:hAnsi="Cambria Math" w:cs="Times New Roman"/>
-                  <w:i/>
-                  <w:sz w:val="24"/>
-                  <w:szCs w:val="24"/>
-                </w:rPr>
-              </m:ctrlPr>
-            </m:dPr>
-            <m:e>
-              <m:r>
-                <w:rPr>
-                  <w:rFonts w:ascii="Cambria Math" w:hAnsi="Cambria Math" w:cs="Times New Roman"/>
-                  <w:sz w:val="24"/>
-                  <w:szCs w:val="24"/>
-                </w:rPr>
-                <m:t xml:space="preserve">TS </m:t>
-              </m:r>
-            </m:e>
-          </m:d>
-          <m:r>
-            <w:rPr>
-              <w:rFonts w:ascii="Cambria Math" w:hAnsi="Cambria Math" w:cs="Times New Roman"/>
-              <w:sz w:val="24"/>
-              <w:szCs w:val="24"/>
-            </w:rPr>
-            <m:t xml:space="preserve"> FS∧¬A)</m:t>
-          </m:r>
-        </m:oMath>
-      </m:oMathPara>
-    </w:p>
-    <w:p>
-      <w:pPr>
-        <w:rPr>
-          <w:rFonts w:ascii="Times New Roman" w:hAnsi="Times New Roman" w:cs="Times New Roman"/>
-          <w:sz w:val="24"/>
-          <w:szCs w:val="24"/>
-        </w:rPr>
-      </w:pPr>
-      <m:oMathPara>
-        <m:oMath>
-          <m:r>
-            <w:rPr>
-              <w:rFonts w:ascii="Cambria Math" w:hAnsi="Cambria Math" w:cs="Times New Roman"/>
-              <w:sz w:val="24"/>
-              <w:szCs w:val="24"/>
-              <w:vertAlign w:val="subscript"/>
-            </w:rPr>
-            <m:t>P</m:t>
-          </m:r>
-          <m:d>
-            <m:dPr>
-              <m:endChr m:val="|"/>
-              <m:ctrlPr>
-                <w:rPr>
-                  <w:rFonts w:ascii="Cambria Math" w:hAnsi="Cambria Math" w:cs="Times New Roman"/>
-                  <w:i/>
-                  <w:sz w:val="24"/>
-                  <w:szCs w:val="24"/>
-                  <w:vertAlign w:val="subscript"/>
-                </w:rPr>
-              </m:ctrlPr>
-            </m:dPr>
-            <m:e>
-              <m:r>
-                <w:rPr>
-                  <w:rFonts w:ascii="Cambria Math" w:hAnsi="Cambria Math" w:cs="Times New Roman"/>
-                  <w:sz w:val="24"/>
-                  <w:szCs w:val="24"/>
-                  <w:vertAlign w:val="subscript"/>
-                </w:rPr>
-                <m:t xml:space="preserve">TS </m:t>
-              </m:r>
-            </m:e>
-          </m:d>
-          <m:r>
-            <w:rPr>
-              <w:rFonts w:ascii="Cambria Math" w:hAnsi="Cambria Math" w:cs="Times New Roman"/>
-              <w:sz w:val="24"/>
-              <w:szCs w:val="24"/>
-              <w:vertAlign w:val="subscript"/>
-            </w:rPr>
-            <m:t>¬FS∧A)</m:t>
-          </m:r>
-        </m:oMath>
-      </m:oMathPara>
-    </w:p>
-    <w:p>
-      <w:pPr>
-        <w:rPr>
-          <w:rFonts w:ascii="Times New Roman" w:hAnsi="Times New Roman" w:cs="Times New Roman"/>
-          <w:sz w:val="24"/>
-          <w:szCs w:val="24"/>
-        </w:rPr>
-      </w:pPr>
-      <m:oMathPara>
-        <m:oMath>
-          <m:r>
-            <w:rPr>
-              <w:rFonts w:ascii="Cambria Math" w:hAnsi="Cambria Math" w:cs="Times New Roman"/>
-              <w:sz w:val="24"/>
-              <w:szCs w:val="24"/>
-            </w:rPr>
-            <m:t>P</m:t>
-          </m:r>
-          <m:d>
-            <m:dPr>
-              <m:endChr m:val="|"/>
-              <m:ctrlPr>
-                <w:rPr>
-                  <w:rFonts w:ascii="Cambria Math" w:hAnsi="Cambria Math" w:cs="Times New Roman"/>
-                  <w:i/>
-                  <w:sz w:val="24"/>
-                  <w:szCs w:val="24"/>
-                </w:rPr>
-              </m:ctrlPr>
-            </m:dPr>
-            <m:e>
-              <m:r>
-                <w:rPr>
-                  <w:rFonts w:ascii="Cambria Math" w:hAnsi="Cambria Math" w:cs="Times New Roman"/>
-                  <w:sz w:val="24"/>
-                  <w:szCs w:val="24"/>
-                </w:rPr>
-                <m:t xml:space="preserve">TS </m:t>
-              </m:r>
-            </m:e>
-          </m:d>
-          <m:r>
-            <w:rPr>
-              <w:rFonts w:ascii="Cambria Math" w:hAnsi="Cambria Math" w:cs="Times New Roman"/>
-              <w:sz w:val="24"/>
-              <w:szCs w:val="24"/>
-            </w:rPr>
-            <m:t>¬FS∧¬A)</m:t>
-          </m:r>
-        </m:oMath>
-      </m:oMathPara>
-    </w:p>
-    <w:p>
-      <w:pPr>
-        <w:rPr>
-          <w:rFonts w:ascii="Times New Roman" w:hAnsi="Times New Roman" w:cs="Times New Roman"/>
-          <w:sz w:val="24"/>
-          <w:szCs w:val="24"/>
-        </w:rPr>
-      </w:pPr>
     </w:p>
     <w:sectPr>
       <w:pgSz w:w="12240" w:h="15840"/>

</xml_diff>

<commit_message>
o minimal proj4 update
</commit_message>
<xml_diff>
--- a/Demore_Assignment4.docx
+++ b/Demore_Assignment4.docx
@@ -2141,6 +2141,25 @@
           <w:szCs w:val="24"/>
         </w:rPr>
       </w:pPr>
+      <w:r>
+        <w:rPr>
+          <w:rFonts w:ascii="Times New Roman" w:hAnsi="Times New Roman" w:cs="Times New Roman"/>
+          <w:sz w:val="24"/>
+          <w:szCs w:val="24"/>
+        </w:rPr>
+        <w:t>Reqs for alternative form: P(H,Magic|S)P(S)P(H,Magic|!S)(P(!S)</w:t>
+      </w:r>
+      <w:bookmarkStart w:id="0" w:name="_GoBack"/>
+      <w:bookmarkEnd w:id="0"/>
+    </w:p>
+    <w:p>
+      <w:pPr>
+        <w:rPr>
+          <w:rFonts w:ascii="Times New Roman" w:hAnsi="Times New Roman" w:cs="Times New Roman"/>
+          <w:sz w:val="24"/>
+          <w:szCs w:val="24"/>
+        </w:rPr>
+      </w:pPr>
       <m:oMathPara>
         <m:oMath>
           <m:r>
@@ -2344,6 +2363,14 @@
                 </w:rPr>
                 <m:t>H</m:t>
               </m:r>
+              <m:r>
+                <w:rPr>
+                  <w:rFonts w:ascii="Cambria Math" w:hAnsi="Cambria Math" w:cs="Times New Roman"/>
+                  <w:sz w:val="24"/>
+                  <w:szCs w:val="24"/>
+                </w:rPr>
+                <m:t>|Magic</m:t>
+              </m:r>
             </m:e>
           </m:d>
           <m:r>
@@ -2352,7 +2379,15 @@
               <w:sz w:val="24"/>
               <w:szCs w:val="24"/>
             </w:rPr>
-            <m:t>= ?</m:t>
+            <m:t xml:space="preserve">= </m:t>
+          </m:r>
+          <m:r>
+            <w:rPr>
+              <w:rFonts w:ascii="Cambria Math" w:hAnsi="Cambria Math" w:cs="Times New Roman"/>
+              <w:sz w:val="24"/>
+              <w:szCs w:val="24"/>
+            </w:rPr>
+            <m:t>0.3861+0.1142=0.5003</m:t>
           </m:r>
         </m:oMath>
       </m:oMathPara>
@@ -2365,6 +2400,281 @@
           <w:szCs w:val="24"/>
         </w:rPr>
       </w:pPr>
+      <m:oMathPara>
+        <m:oMath>
+          <m:r>
+            <w:rPr>
+              <w:rFonts w:ascii="Cambria Math" w:hAnsi="Cambria Math" w:cs="Times New Roman"/>
+              <w:sz w:val="24"/>
+              <w:szCs w:val="24"/>
+            </w:rPr>
+            <m:t>P</m:t>
+          </m:r>
+          <m:d>
+            <m:dPr>
+              <m:ctrlPr>
+                <w:rPr>
+                  <w:rFonts w:ascii="Cambria Math" w:hAnsi="Cambria Math" w:cs="Times New Roman"/>
+                  <w:i/>
+                  <w:sz w:val="24"/>
+                  <w:szCs w:val="24"/>
+                </w:rPr>
+              </m:ctrlPr>
+            </m:dPr>
+            <m:e>
+              <m:r>
+                <w:rPr>
+                  <w:rFonts w:ascii="Cambria Math" w:hAnsi="Cambria Math" w:cs="Times New Roman"/>
+                  <w:sz w:val="24"/>
+                  <w:szCs w:val="24"/>
+                </w:rPr>
+                <m:t>H</m:t>
+              </m:r>
+            </m:e>
+            <m:e>
+              <m:r>
+                <w:rPr>
+                  <w:rFonts w:ascii="Cambria Math" w:hAnsi="Cambria Math" w:cs="Times New Roman"/>
+                  <w:sz w:val="24"/>
+                  <w:szCs w:val="24"/>
+                </w:rPr>
+                <m:t>S</m:t>
+              </m:r>
+            </m:e>
+          </m:d>
+          <m:r>
+            <w:rPr>
+              <w:rFonts w:ascii="Cambria Math" w:hAnsi="Cambria Math" w:cs="Times New Roman"/>
+              <w:sz w:val="24"/>
+              <w:szCs w:val="24"/>
+            </w:rPr>
+            <m:t>=0.9</m:t>
+          </m:r>
+        </m:oMath>
+      </m:oMathPara>
+    </w:p>
+    <w:p>
+      <w:pPr>
+        <w:rPr>
+          <w:rFonts w:ascii="Times New Roman" w:hAnsi="Times New Roman" w:cs="Times New Roman"/>
+          <w:sz w:val="24"/>
+          <w:szCs w:val="24"/>
+        </w:rPr>
+      </w:pPr>
+      <m:oMathPara>
+        <m:oMath>
+          <m:r>
+            <w:rPr>
+              <w:rFonts w:ascii="Cambria Math" w:hAnsi="Cambria Math" w:cs="Times New Roman"/>
+              <w:sz w:val="24"/>
+              <w:szCs w:val="24"/>
+            </w:rPr>
+            <m:t>P</m:t>
+          </m:r>
+          <m:d>
+            <m:dPr>
+              <m:ctrlPr>
+                <w:rPr>
+                  <w:rFonts w:ascii="Cambria Math" w:hAnsi="Cambria Math" w:cs="Times New Roman"/>
+                  <w:i/>
+                  <w:sz w:val="24"/>
+                  <w:szCs w:val="24"/>
+                </w:rPr>
+              </m:ctrlPr>
+            </m:dPr>
+            <m:e>
+              <m:r>
+                <w:rPr>
+                  <w:rFonts w:ascii="Cambria Math" w:hAnsi="Cambria Math" w:cs="Times New Roman"/>
+                  <w:sz w:val="24"/>
+                  <w:szCs w:val="24"/>
+                </w:rPr>
+                <m:t>H</m:t>
+              </m:r>
+            </m:e>
+            <m:e>
+              <m:r>
+                <w:rPr>
+                  <w:rFonts w:ascii="Cambria Math" w:hAnsi="Cambria Math" w:cs="Times New Roman"/>
+                  <w:sz w:val="24"/>
+                  <w:szCs w:val="24"/>
+                </w:rPr>
+                <m:t>¬S</m:t>
+              </m:r>
+            </m:e>
+          </m:d>
+          <m:r>
+            <w:rPr>
+              <w:rFonts w:ascii="Cambria Math" w:hAnsi="Cambria Math" w:cs="Times New Roman"/>
+              <w:sz w:val="24"/>
+              <w:szCs w:val="24"/>
+            </w:rPr>
+            <m:t>=0.2</m:t>
+          </m:r>
+        </m:oMath>
+      </m:oMathPara>
+    </w:p>
+    <w:p>
+      <w:pPr>
+        <w:rPr>
+          <w:rFonts w:ascii="Times New Roman" w:hAnsi="Times New Roman" w:cs="Times New Roman"/>
+          <w:sz w:val="24"/>
+          <w:szCs w:val="24"/>
+        </w:rPr>
+      </w:pPr>
+      <m:oMathPara>
+        <m:oMath>
+          <m:r>
+            <w:rPr>
+              <w:rFonts w:ascii="Cambria Math" w:hAnsi="Cambria Math" w:cs="Times New Roman"/>
+              <w:sz w:val="24"/>
+              <w:szCs w:val="24"/>
+            </w:rPr>
+            <m:t>P</m:t>
+          </m:r>
+          <m:d>
+            <m:dPr>
+              <m:ctrlPr>
+                <w:rPr>
+                  <w:rFonts w:ascii="Cambria Math" w:hAnsi="Cambria Math" w:cs="Times New Roman"/>
+                  <w:i/>
+                  <w:sz w:val="24"/>
+                  <w:szCs w:val="24"/>
+                </w:rPr>
+              </m:ctrlPr>
+            </m:dPr>
+            <m:e>
+              <m:r>
+                <w:rPr>
+                  <w:rFonts w:ascii="Cambria Math" w:hAnsi="Cambria Math" w:cs="Times New Roman"/>
+                  <w:sz w:val="24"/>
+                  <w:szCs w:val="24"/>
+                </w:rPr>
+                <m:t>S</m:t>
+              </m:r>
+            </m:e>
+          </m:d>
+          <m:r>
+            <w:rPr>
+              <w:rFonts w:ascii="Cambria Math" w:hAnsi="Cambria Math" w:cs="Times New Roman"/>
+              <w:sz w:val="24"/>
+              <w:szCs w:val="24"/>
+            </w:rPr>
+            <m:t>=(BIG TABLE MATH)</m:t>
+          </m:r>
+        </m:oMath>
+      </m:oMathPara>
+    </w:p>
+    <w:p>
+      <w:pPr>
+        <w:rPr>
+          <w:rFonts w:ascii="Times New Roman" w:hAnsi="Times New Roman" w:cs="Times New Roman"/>
+          <w:sz w:val="24"/>
+          <w:szCs w:val="24"/>
+        </w:rPr>
+      </w:pPr>
+      <m:oMathPara>
+        <m:oMath>
+          <m:r>
+            <w:rPr>
+              <w:rFonts w:ascii="Cambria Math" w:hAnsi="Cambria Math" w:cs="Times New Roman"/>
+              <w:sz w:val="24"/>
+              <w:szCs w:val="24"/>
+            </w:rPr>
+            <m:t>P</m:t>
+          </m:r>
+          <m:d>
+            <m:dPr>
+              <m:ctrlPr>
+                <w:rPr>
+                  <w:rFonts w:ascii="Cambria Math" w:hAnsi="Cambria Math" w:cs="Times New Roman"/>
+                  <w:i/>
+                  <w:sz w:val="24"/>
+                  <w:szCs w:val="24"/>
+                </w:rPr>
+              </m:ctrlPr>
+            </m:dPr>
+            <m:e>
+              <m:r>
+                <w:rPr>
+                  <w:rFonts w:ascii="Cambria Math" w:hAnsi="Cambria Math" w:cs="Times New Roman"/>
+                  <w:sz w:val="24"/>
+                  <w:szCs w:val="24"/>
+                </w:rPr>
+                <m:t>H</m:t>
+              </m:r>
+            </m:e>
+          </m:d>
+          <m:r>
+            <w:rPr>
+              <w:rFonts w:ascii="Cambria Math" w:hAnsi="Cambria Math" w:cs="Times New Roman"/>
+              <w:sz w:val="24"/>
+              <w:szCs w:val="24"/>
+            </w:rPr>
+            <m:t xml:space="preserve">= </m:t>
+          </m:r>
+        </m:oMath>
+      </m:oMathPara>
+    </w:p>
+    <w:p>
+      <w:pPr>
+        <w:rPr>
+          <w:rFonts w:ascii="Times New Roman" w:hAnsi="Times New Roman" w:cs="Times New Roman"/>
+          <w:sz w:val="24"/>
+          <w:szCs w:val="24"/>
+        </w:rPr>
+      </w:pPr>
+      <m:oMathPara>
+        <m:oMath>
+          <m:r>
+            <w:rPr>
+              <w:rFonts w:ascii="Cambria Math" w:hAnsi="Cambria Math" w:cs="Times New Roman"/>
+              <w:sz w:val="24"/>
+              <w:szCs w:val="24"/>
+            </w:rPr>
+            <m:t>P</m:t>
+          </m:r>
+          <m:d>
+            <m:dPr>
+              <m:ctrlPr>
+                <w:rPr>
+                  <w:rFonts w:ascii="Cambria Math" w:hAnsi="Cambria Math" w:cs="Times New Roman"/>
+                  <w:i/>
+                  <w:sz w:val="24"/>
+                  <w:szCs w:val="24"/>
+                </w:rPr>
+              </m:ctrlPr>
+            </m:dPr>
+            <m:e>
+              <m:r>
+                <w:rPr>
+                  <w:rFonts w:ascii="Cambria Math" w:hAnsi="Cambria Math" w:cs="Times New Roman"/>
+                  <w:sz w:val="24"/>
+                  <w:szCs w:val="24"/>
+                </w:rPr>
+                <m:t>H∧Magic</m:t>
+              </m:r>
+            </m:e>
+          </m:d>
+          <m:r>
+            <w:rPr>
+              <w:rFonts w:ascii="Cambria Math" w:hAnsi="Cambria Math" w:cs="Times New Roman"/>
+              <w:sz w:val="24"/>
+              <w:szCs w:val="24"/>
+            </w:rPr>
+            <m:t>=</m:t>
+          </m:r>
+        </m:oMath>
+      </m:oMathPara>
+    </w:p>
+    <w:p>
+      <w:pPr>
+        <w:rPr>
+          <w:rFonts w:ascii="Times New Roman" w:hAnsi="Times New Roman" w:cs="Times New Roman"/>
+          <w:sz w:val="24"/>
+          <w:szCs w:val="24"/>
+        </w:rPr>
+      </w:pPr>
       <w:r>
         <w:rPr>
           <w:rFonts w:ascii="Times New Roman" w:hAnsi="Times New Roman" w:cs="Times New Roman"/>
@@ -2411,8 +2721,6 @@
         </w:rPr>
         <w:t>Edited Rain Values, FL observed:</w:t>
       </w:r>
-      <w:bookmarkStart w:id="0" w:name="_GoBack"/>
-      <w:bookmarkEnd w:id="0"/>
     </w:p>
     <w:p>
       <w:pPr>
@@ -2430,294 +2738,7 @@
           <w:sz w:val="24"/>
           <w:szCs w:val="24"/>
         </w:rPr>
-        <w:t xml:space="preserve">probability </w:t>
-      </w:r>
-      <w:proofErr w:type="gramStart"/>
-      <w:r>
-        <w:rPr>
-          <w:rFonts w:ascii="Times New Roman" w:hAnsi="Times New Roman" w:cs="Times New Roman"/>
-          <w:sz w:val="24"/>
-          <w:szCs w:val="24"/>
-        </w:rPr>
-        <w:t>(  "</w:t>
-      </w:r>
-      <w:proofErr w:type="gramEnd"/>
-      <w:r>
-        <w:rPr>
-          <w:rFonts w:ascii="Times New Roman" w:hAnsi="Times New Roman" w:cs="Times New Roman"/>
-          <w:sz w:val="24"/>
-          <w:szCs w:val="24"/>
-        </w:rPr>
-        <w:t>TS" ) { //1 variable(s) and 2 values</w:t>
-      </w:r>
-    </w:p>
-    <w:p>
-      <w:pPr>
-        <w:spacing w:line="240" w:lineRule="auto"/>
-        <w:rPr>
-          <w:rFonts w:ascii="Times New Roman" w:hAnsi="Times New Roman" w:cs="Times New Roman"/>
-          <w:sz w:val="24"/>
-          <w:szCs w:val="24"/>
-        </w:rPr>
-      </w:pPr>
-      <w:r>
-        <w:rPr>
-          <w:rFonts w:ascii="Times New Roman" w:hAnsi="Times New Roman" w:cs="Times New Roman"/>
-          <w:sz w:val="24"/>
-          <w:szCs w:val="24"/>
-        </w:rPr>
-        <w:tab/>
-      </w:r>
-      <w:r>
-        <w:rPr>
-          <w:rFonts w:ascii="Times New Roman" w:hAnsi="Times New Roman" w:cs="Times New Roman"/>
-          <w:sz w:val="24"/>
-          <w:szCs w:val="24"/>
-        </w:rPr>
-        <w:tab/>
-      </w:r>
-      <w:r>
-        <w:rPr>
-          <w:rFonts w:ascii="Times New Roman" w:hAnsi="Times New Roman" w:cs="Times New Roman"/>
-          <w:sz w:val="24"/>
-          <w:szCs w:val="24"/>
-        </w:rPr>
-        <w:t xml:space="preserve">table </w:t>
-      </w:r>
-    </w:p>
-    <w:p>
-      <w:pPr>
-        <w:spacing w:line="240" w:lineRule="auto"/>
-        <w:rPr>
-          <w:rFonts w:ascii="Times New Roman" w:hAnsi="Times New Roman" w:cs="Times New Roman"/>
-          <w:sz w:val="24"/>
-          <w:szCs w:val="24"/>
-        </w:rPr>
-      </w:pPr>
-      <w:r>
-        <w:rPr>
-          <w:rFonts w:ascii="Times New Roman" w:hAnsi="Times New Roman" w:cs="Times New Roman"/>
-          <w:sz w:val="24"/>
-          <w:szCs w:val="24"/>
-        </w:rPr>
-        <w:tab/>
-      </w:r>
-      <w:r>
-        <w:rPr>
-          <w:rFonts w:ascii="Times New Roman" w:hAnsi="Times New Roman" w:cs="Times New Roman"/>
-          <w:sz w:val="24"/>
-          <w:szCs w:val="24"/>
-        </w:rPr>
-        <w:tab/>
-      </w:r>
-      <w:r>
-        <w:rPr>
-          <w:rFonts w:ascii="Times New Roman" w:hAnsi="Times New Roman" w:cs="Times New Roman"/>
-          <w:sz w:val="24"/>
-          <w:szCs w:val="24"/>
-        </w:rPr>
-        <w:tab/>
-      </w:r>
-      <w:r>
-        <w:rPr>
-          <w:rFonts w:ascii="Times New Roman" w:hAnsi="Times New Roman" w:cs="Times New Roman"/>
-          <w:sz w:val="24"/>
-          <w:szCs w:val="24"/>
-        </w:rPr>
-        <w:t>0.8036196650459212</w:t>
-      </w:r>
-      <w:r>
-        <w:rPr>
-          <w:rFonts w:ascii="Times New Roman" w:hAnsi="Times New Roman" w:cs="Times New Roman"/>
-          <w:sz w:val="24"/>
-          <w:szCs w:val="24"/>
-        </w:rPr>
-        <w:tab/>
-        <w:t xml:space="preserve">// </w:t>
-      </w:r>
-      <w:proofErr w:type="gramStart"/>
-      <w:r>
-        <w:rPr>
-          <w:rFonts w:ascii="Times New Roman" w:hAnsi="Times New Roman" w:cs="Times New Roman"/>
-          <w:sz w:val="24"/>
-          <w:szCs w:val="24"/>
-        </w:rPr>
-        <w:t>p(</w:t>
-      </w:r>
-      <w:proofErr w:type="gramEnd"/>
-      <w:r>
-        <w:rPr>
-          <w:rFonts w:ascii="Times New Roman" w:hAnsi="Times New Roman" w:cs="Times New Roman"/>
-          <w:sz w:val="24"/>
-          <w:szCs w:val="24"/>
-        </w:rPr>
-        <w:t>true | evidence )</w:t>
-      </w:r>
-    </w:p>
-    <w:p>
-      <w:pPr>
-        <w:spacing w:line="240" w:lineRule="auto"/>
-        <w:rPr>
-          <w:rFonts w:ascii="Times New Roman" w:hAnsi="Times New Roman" w:cs="Times New Roman"/>
-          <w:sz w:val="24"/>
-          <w:szCs w:val="24"/>
-        </w:rPr>
-      </w:pPr>
-      <w:r>
-        <w:rPr>
-          <w:rFonts w:ascii="Times New Roman" w:hAnsi="Times New Roman" w:cs="Times New Roman"/>
-          <w:sz w:val="24"/>
-          <w:szCs w:val="24"/>
-        </w:rPr>
-        <w:tab/>
-      </w:r>
-      <w:r>
-        <w:rPr>
-          <w:rFonts w:ascii="Times New Roman" w:hAnsi="Times New Roman" w:cs="Times New Roman"/>
-          <w:sz w:val="24"/>
-          <w:szCs w:val="24"/>
-        </w:rPr>
-        <w:tab/>
-      </w:r>
-      <w:r>
-        <w:rPr>
-          <w:rFonts w:ascii="Times New Roman" w:hAnsi="Times New Roman" w:cs="Times New Roman"/>
-          <w:sz w:val="24"/>
-          <w:szCs w:val="24"/>
-        </w:rPr>
-        <w:tab/>
-      </w:r>
-      <w:r>
-        <w:rPr>
-          <w:rFonts w:ascii="Times New Roman" w:hAnsi="Times New Roman" w:cs="Times New Roman"/>
-          <w:sz w:val="24"/>
-          <w:szCs w:val="24"/>
-        </w:rPr>
-        <w:t xml:space="preserve">0.1963803349540789; // </w:t>
-      </w:r>
-      <w:proofErr w:type="gramStart"/>
-      <w:r>
-        <w:rPr>
-          <w:rFonts w:ascii="Times New Roman" w:hAnsi="Times New Roman" w:cs="Times New Roman"/>
-          <w:sz w:val="24"/>
-          <w:szCs w:val="24"/>
-        </w:rPr>
-        <w:t>p(</w:t>
-      </w:r>
-      <w:proofErr w:type="gramEnd"/>
-      <w:r>
-        <w:rPr>
-          <w:rFonts w:ascii="Times New Roman" w:hAnsi="Times New Roman" w:cs="Times New Roman"/>
-          <w:sz w:val="24"/>
-          <w:szCs w:val="24"/>
-        </w:rPr>
-        <w:t>false | evidence );</w:t>
-      </w:r>
-      <w:r>
-        <w:rPr>
-          <w:rFonts w:ascii="Times New Roman" w:hAnsi="Times New Roman" w:cs="Times New Roman"/>
-          <w:sz w:val="24"/>
-          <w:szCs w:val="24"/>
-        </w:rPr>
-        <w:t xml:space="preserve"> </w:t>
-      </w:r>
-      <w:r>
-        <w:rPr>
-          <w:rFonts w:ascii="Times New Roman" w:hAnsi="Times New Roman" w:cs="Times New Roman"/>
-          <w:sz w:val="24"/>
-          <w:szCs w:val="24"/>
-        </w:rPr>
-        <w:t>}</w:t>
-      </w:r>
-    </w:p>
-    <w:p>
-      <w:pPr>
-        <w:rPr>
-          <w:rFonts w:ascii="Times New Roman" w:hAnsi="Times New Roman" w:cs="Times New Roman"/>
-          <w:sz w:val="24"/>
-          <w:szCs w:val="24"/>
-          <w:u w:val="single"/>
-        </w:rPr>
-      </w:pPr>
-      <w:r>
-        <w:rPr>
-          <w:rFonts w:ascii="Times New Roman" w:hAnsi="Times New Roman" w:cs="Times New Roman"/>
-          <w:sz w:val="24"/>
-          <w:szCs w:val="24"/>
-          <w:u w:val="single"/>
-        </w:rPr>
-        <w:t>Edited Rain Values, FL NOT observed:</w:t>
-      </w:r>
-    </w:p>
-    <w:p>
-      <w:pPr>
-        <w:spacing w:line="240" w:lineRule="auto"/>
-        <w:ind w:firstLine="720"/>
-        <w:rPr>
-          <w:rFonts w:ascii="Times New Roman" w:hAnsi="Times New Roman" w:cs="Times New Roman"/>
-          <w:sz w:val="24"/>
-          <w:szCs w:val="24"/>
-        </w:rPr>
-      </w:pPr>
-      <w:r>
-        <w:rPr>
-          <w:rFonts w:ascii="Times New Roman" w:hAnsi="Times New Roman" w:cs="Times New Roman"/>
-          <w:sz w:val="24"/>
-          <w:szCs w:val="24"/>
-        </w:rPr>
-        <w:t xml:space="preserve">probability </w:t>
-      </w:r>
-      <w:proofErr w:type="gramStart"/>
-      <w:r>
-        <w:rPr>
-          <w:rFonts w:ascii="Times New Roman" w:hAnsi="Times New Roman" w:cs="Times New Roman"/>
-          <w:sz w:val="24"/>
-          <w:szCs w:val="24"/>
-        </w:rPr>
-        <w:t>(  "</w:t>
-      </w:r>
-      <w:proofErr w:type="gramEnd"/>
-      <w:r>
-        <w:rPr>
-          <w:rFonts w:ascii="Times New Roman" w:hAnsi="Times New Roman" w:cs="Times New Roman"/>
-          <w:sz w:val="24"/>
-          <w:szCs w:val="24"/>
-        </w:rPr>
-        <w:t>TS" ) { //1 variable(s) and 2 values</w:t>
-      </w:r>
-    </w:p>
-    <w:p>
-      <w:pPr>
-        <w:spacing w:line="240" w:lineRule="auto"/>
-        <w:rPr>
-          <w:rFonts w:ascii="Times New Roman" w:hAnsi="Times New Roman" w:cs="Times New Roman"/>
-          <w:sz w:val="24"/>
-          <w:szCs w:val="24"/>
-        </w:rPr>
-      </w:pPr>
-      <w:r>
-        <w:rPr>
-          <w:rFonts w:ascii="Times New Roman" w:hAnsi="Times New Roman" w:cs="Times New Roman"/>
-          <w:sz w:val="24"/>
-          <w:szCs w:val="24"/>
-        </w:rPr>
-        <w:tab/>
-      </w:r>
-      <w:r>
-        <w:rPr>
-          <w:rFonts w:ascii="Times New Roman" w:hAnsi="Times New Roman" w:cs="Times New Roman"/>
-          <w:sz w:val="24"/>
-          <w:szCs w:val="24"/>
-        </w:rPr>
-        <w:tab/>
-      </w:r>
-      <w:r>
-        <w:rPr>
-          <w:rFonts w:ascii="Times New Roman" w:hAnsi="Times New Roman" w:cs="Times New Roman"/>
-          <w:sz w:val="24"/>
-          <w:szCs w:val="24"/>
-        </w:rPr>
-        <w:t xml:space="preserve">table </w:t>
+        <w:t>probability (  "TS" ) { //1 variable(s) and 2 values</w:t>
       </w:r>
     </w:p>
     <w:p>
@@ -2752,6 +2773,24 @@
           <w:sz w:val="24"/>
           <w:szCs w:val="24"/>
         </w:rPr>
+        <w:t xml:space="preserve">table </w:t>
+      </w:r>
+    </w:p>
+    <w:p>
+      <w:pPr>
+        <w:spacing w:line="240" w:lineRule="auto"/>
+        <w:rPr>
+          <w:rFonts w:ascii="Times New Roman" w:hAnsi="Times New Roman" w:cs="Times New Roman"/>
+          <w:sz w:val="24"/>
+          <w:szCs w:val="24"/>
+        </w:rPr>
+      </w:pPr>
+      <w:r>
+        <w:rPr>
+          <w:rFonts w:ascii="Times New Roman" w:hAnsi="Times New Roman" w:cs="Times New Roman"/>
+          <w:sz w:val="24"/>
+          <w:szCs w:val="24"/>
+        </w:rPr>
         <w:tab/>
       </w:r>
       <w:r>
@@ -2760,6 +2799,203 @@
           <w:sz w:val="24"/>
           <w:szCs w:val="24"/>
         </w:rPr>
+        <w:tab/>
+      </w:r>
+      <w:r>
+        <w:rPr>
+          <w:rFonts w:ascii="Times New Roman" w:hAnsi="Times New Roman" w:cs="Times New Roman"/>
+          <w:sz w:val="24"/>
+          <w:szCs w:val="24"/>
+        </w:rPr>
+        <w:tab/>
+      </w:r>
+      <w:r>
+        <w:rPr>
+          <w:rFonts w:ascii="Times New Roman" w:hAnsi="Times New Roman" w:cs="Times New Roman"/>
+          <w:sz w:val="24"/>
+          <w:szCs w:val="24"/>
+        </w:rPr>
+        <w:t>0.8036196650459212</w:t>
+      </w:r>
+      <w:r>
+        <w:rPr>
+          <w:rFonts w:ascii="Times New Roman" w:hAnsi="Times New Roman" w:cs="Times New Roman"/>
+          <w:sz w:val="24"/>
+          <w:szCs w:val="24"/>
+        </w:rPr>
+        <w:tab/>
+        <w:t>// p(true | evidence )</w:t>
+      </w:r>
+    </w:p>
+    <w:p>
+      <w:pPr>
+        <w:spacing w:line="240" w:lineRule="auto"/>
+        <w:rPr>
+          <w:rFonts w:ascii="Times New Roman" w:hAnsi="Times New Roman" w:cs="Times New Roman"/>
+          <w:sz w:val="24"/>
+          <w:szCs w:val="24"/>
+        </w:rPr>
+      </w:pPr>
+      <w:r>
+        <w:rPr>
+          <w:rFonts w:ascii="Times New Roman" w:hAnsi="Times New Roman" w:cs="Times New Roman"/>
+          <w:sz w:val="24"/>
+          <w:szCs w:val="24"/>
+        </w:rPr>
+        <w:tab/>
+      </w:r>
+      <w:r>
+        <w:rPr>
+          <w:rFonts w:ascii="Times New Roman" w:hAnsi="Times New Roman" w:cs="Times New Roman"/>
+          <w:sz w:val="24"/>
+          <w:szCs w:val="24"/>
+        </w:rPr>
+        <w:tab/>
+      </w:r>
+      <w:r>
+        <w:rPr>
+          <w:rFonts w:ascii="Times New Roman" w:hAnsi="Times New Roman" w:cs="Times New Roman"/>
+          <w:sz w:val="24"/>
+          <w:szCs w:val="24"/>
+        </w:rPr>
+        <w:tab/>
+      </w:r>
+      <w:r>
+        <w:rPr>
+          <w:rFonts w:ascii="Times New Roman" w:hAnsi="Times New Roman" w:cs="Times New Roman"/>
+          <w:sz w:val="24"/>
+          <w:szCs w:val="24"/>
+        </w:rPr>
+        <w:t>0.1963803349540789; // p(false | evidence );</w:t>
+      </w:r>
+      <w:r>
+        <w:rPr>
+          <w:rFonts w:ascii="Times New Roman" w:hAnsi="Times New Roman" w:cs="Times New Roman"/>
+          <w:sz w:val="24"/>
+          <w:szCs w:val="24"/>
+        </w:rPr>
+        <w:t xml:space="preserve"> </w:t>
+      </w:r>
+      <w:r>
+        <w:rPr>
+          <w:rFonts w:ascii="Times New Roman" w:hAnsi="Times New Roman" w:cs="Times New Roman"/>
+          <w:sz w:val="24"/>
+          <w:szCs w:val="24"/>
+        </w:rPr>
+        <w:t>}</w:t>
+      </w:r>
+    </w:p>
+    <w:p>
+      <w:pPr>
+        <w:rPr>
+          <w:rFonts w:ascii="Times New Roman" w:hAnsi="Times New Roman" w:cs="Times New Roman"/>
+          <w:sz w:val="24"/>
+          <w:szCs w:val="24"/>
+          <w:u w:val="single"/>
+        </w:rPr>
+      </w:pPr>
+      <w:r>
+        <w:rPr>
+          <w:rFonts w:ascii="Times New Roman" w:hAnsi="Times New Roman" w:cs="Times New Roman"/>
+          <w:sz w:val="24"/>
+          <w:szCs w:val="24"/>
+          <w:u w:val="single"/>
+        </w:rPr>
+        <w:t>Edited Rain Values, FL NOT observed:</w:t>
+      </w:r>
+    </w:p>
+    <w:p>
+      <w:pPr>
+        <w:spacing w:line="240" w:lineRule="auto"/>
+        <w:ind w:firstLine="720"/>
+        <w:rPr>
+          <w:rFonts w:ascii="Times New Roman" w:hAnsi="Times New Roman" w:cs="Times New Roman"/>
+          <w:sz w:val="24"/>
+          <w:szCs w:val="24"/>
+        </w:rPr>
+      </w:pPr>
+      <w:r>
+        <w:rPr>
+          <w:rFonts w:ascii="Times New Roman" w:hAnsi="Times New Roman" w:cs="Times New Roman"/>
+          <w:sz w:val="24"/>
+          <w:szCs w:val="24"/>
+        </w:rPr>
+        <w:t>probability (  "TS" ) { //1 variable(s) and 2 values</w:t>
+      </w:r>
+    </w:p>
+    <w:p>
+      <w:pPr>
+        <w:spacing w:line="240" w:lineRule="auto"/>
+        <w:rPr>
+          <w:rFonts w:ascii="Times New Roman" w:hAnsi="Times New Roman" w:cs="Times New Roman"/>
+          <w:sz w:val="24"/>
+          <w:szCs w:val="24"/>
+        </w:rPr>
+      </w:pPr>
+      <w:r>
+        <w:rPr>
+          <w:rFonts w:ascii="Times New Roman" w:hAnsi="Times New Roman" w:cs="Times New Roman"/>
+          <w:sz w:val="24"/>
+          <w:szCs w:val="24"/>
+        </w:rPr>
+        <w:tab/>
+      </w:r>
+      <w:r>
+        <w:rPr>
+          <w:rFonts w:ascii="Times New Roman" w:hAnsi="Times New Roman" w:cs="Times New Roman"/>
+          <w:sz w:val="24"/>
+          <w:szCs w:val="24"/>
+        </w:rPr>
+        <w:tab/>
+      </w:r>
+      <w:r>
+        <w:rPr>
+          <w:rFonts w:ascii="Times New Roman" w:hAnsi="Times New Roman" w:cs="Times New Roman"/>
+          <w:sz w:val="24"/>
+          <w:szCs w:val="24"/>
+        </w:rPr>
+        <w:t xml:space="preserve">table </w:t>
+      </w:r>
+    </w:p>
+    <w:p>
+      <w:pPr>
+        <w:spacing w:line="240" w:lineRule="auto"/>
+        <w:rPr>
+          <w:rFonts w:ascii="Times New Roman" w:hAnsi="Times New Roman" w:cs="Times New Roman"/>
+          <w:sz w:val="24"/>
+          <w:szCs w:val="24"/>
+        </w:rPr>
+      </w:pPr>
+      <w:r>
+        <w:rPr>
+          <w:rFonts w:ascii="Times New Roman" w:hAnsi="Times New Roman" w:cs="Times New Roman"/>
+          <w:sz w:val="24"/>
+          <w:szCs w:val="24"/>
+        </w:rPr>
+        <w:tab/>
+      </w:r>
+      <w:r>
+        <w:rPr>
+          <w:rFonts w:ascii="Times New Roman" w:hAnsi="Times New Roman" w:cs="Times New Roman"/>
+          <w:sz w:val="24"/>
+          <w:szCs w:val="24"/>
+        </w:rPr>
+        <w:tab/>
+      </w:r>
+      <w:r>
+        <w:rPr>
+          <w:rFonts w:ascii="Times New Roman" w:hAnsi="Times New Roman" w:cs="Times New Roman"/>
+          <w:sz w:val="24"/>
+          <w:szCs w:val="24"/>
+        </w:rPr>
+        <w:tab/>
+      </w:r>
+      <w:r>
+        <w:rPr>
+          <w:rFonts w:ascii="Times New Roman" w:hAnsi="Times New Roman" w:cs="Times New Roman"/>
+          <w:sz w:val="24"/>
+          <w:szCs w:val="24"/>
+        </w:rPr>
         <w:t>0.401</w:t>
       </w:r>
       <w:r>
@@ -2769,25 +3005,7 @@
           <w:szCs w:val="24"/>
         </w:rPr>
         <w:tab/>
-        <w:t xml:space="preserve">// </w:t>
-      </w:r>
-      <w:proofErr w:type="gramStart"/>
-      <w:r>
-        <w:rPr>
-          <w:rFonts w:ascii="Times New Roman" w:hAnsi="Times New Roman" w:cs="Times New Roman"/>
-          <w:sz w:val="24"/>
-          <w:szCs w:val="24"/>
-        </w:rPr>
-        <w:t>p(</w:t>
-      </w:r>
-      <w:proofErr w:type="gramEnd"/>
-      <w:r>
-        <w:rPr>
-          <w:rFonts w:ascii="Times New Roman" w:hAnsi="Times New Roman" w:cs="Times New Roman"/>
-          <w:sz w:val="24"/>
-          <w:szCs w:val="24"/>
-        </w:rPr>
-        <w:t>true | evidence )</w:t>
+        <w:t>// p(true | evidence )</w:t>
       </w:r>
     </w:p>
     <w:p>
@@ -2838,25 +3056,7 @@
           <w:szCs w:val="24"/>
         </w:rPr>
         <w:tab/>
-        <w:t xml:space="preserve">// </w:t>
-      </w:r>
-      <w:proofErr w:type="gramStart"/>
-      <w:r>
-        <w:rPr>
-          <w:rFonts w:ascii="Times New Roman" w:hAnsi="Times New Roman" w:cs="Times New Roman"/>
-          <w:sz w:val="24"/>
-          <w:szCs w:val="24"/>
-        </w:rPr>
-        <w:t>p(</w:t>
-      </w:r>
-      <w:proofErr w:type="gramEnd"/>
-      <w:r>
-        <w:rPr>
-          <w:rFonts w:ascii="Times New Roman" w:hAnsi="Times New Roman" w:cs="Times New Roman"/>
-          <w:sz w:val="24"/>
-          <w:szCs w:val="24"/>
-        </w:rPr>
-        <w:t>false | evidence );</w:t>
+        <w:t>// p(false | evidence );</w:t>
       </w:r>
       <w:r>
         <w:rPr>

</xml_diff>

<commit_message>
o fin prob 2 and 4
</commit_message>
<xml_diff>
--- a/Demore_Assignment4.docx
+++ b/Demore_Assignment4.docx
@@ -1727,6 +1727,733 @@
                   <w:sz w:val="24"/>
                   <w:szCs w:val="24"/>
                 </w:rPr>
+                <m:t>FS</m:t>
+              </m:r>
+            </m:e>
+            <m:e>
+              <m:r>
+                <w:rPr>
+                  <w:rFonts w:ascii="Cambria Math" w:hAnsi="Cambria Math" w:cs="Times New Roman"/>
+                  <w:sz w:val="24"/>
+                  <w:szCs w:val="24"/>
+                </w:rPr>
+                <m:t>A</m:t>
+              </m:r>
+            </m:e>
+          </m:d>
+          <m:r>
+            <w:rPr>
+              <w:rFonts w:ascii="Cambria Math" w:hAnsi="Cambria Math" w:cs="Times New Roman"/>
+              <w:sz w:val="24"/>
+              <w:szCs w:val="24"/>
+            </w:rPr>
+            <m:t>=0.10976</m:t>
+          </m:r>
+        </m:oMath>
+      </m:oMathPara>
+    </w:p>
+    <w:p>
+      <w:pPr>
+        <w:rPr>
+          <w:rFonts w:ascii="Times New Roman" w:hAnsi="Times New Roman" w:cs="Times New Roman"/>
+          <w:sz w:val="24"/>
+          <w:szCs w:val="24"/>
+        </w:rPr>
+      </w:pPr>
+      <m:oMathPara>
+        <m:oMath>
+          <m:r>
+            <w:rPr>
+              <w:rFonts w:ascii="Cambria Math" w:hAnsi="Cambria Math" w:cs="Times New Roman"/>
+              <w:sz w:val="24"/>
+              <w:szCs w:val="24"/>
+            </w:rPr>
+            <m:t>P</m:t>
+          </m:r>
+          <m:d>
+            <m:dPr>
+              <m:ctrlPr>
+                <w:rPr>
+                  <w:rFonts w:ascii="Cambria Math" w:hAnsi="Cambria Math" w:cs="Times New Roman"/>
+                  <w:i/>
+                  <w:sz w:val="24"/>
+                  <w:szCs w:val="24"/>
+                </w:rPr>
+              </m:ctrlPr>
+            </m:dPr>
+            <m:e>
+              <m:r>
+                <w:rPr>
+                  <w:rFonts w:ascii="Cambria Math" w:hAnsi="Cambria Math" w:cs="Times New Roman"/>
+                  <w:sz w:val="24"/>
+                  <w:szCs w:val="24"/>
+                </w:rPr>
+                <m:t>¬FS</m:t>
+              </m:r>
+            </m:e>
+            <m:e>
+              <m:r>
+                <w:rPr>
+                  <w:rFonts w:ascii="Cambria Math" w:hAnsi="Cambria Math" w:cs="Times New Roman"/>
+                  <w:sz w:val="24"/>
+                  <w:szCs w:val="24"/>
+                </w:rPr>
+                <m:t>A</m:t>
+              </m:r>
+            </m:e>
+          </m:d>
+          <m:r>
+            <w:rPr>
+              <w:rFonts w:ascii="Cambria Math" w:hAnsi="Cambria Math" w:cs="Times New Roman"/>
+              <w:sz w:val="24"/>
+              <w:szCs w:val="24"/>
+            </w:rPr>
+            <m:t>=0.89024</m:t>
+          </m:r>
+        </m:oMath>
+      </m:oMathPara>
+    </w:p>
+    <w:p>
+      <w:pPr>
+        <w:rPr>
+          <w:rFonts w:ascii="Times New Roman" w:hAnsi="Times New Roman" w:cs="Times New Roman"/>
+          <w:sz w:val="24"/>
+          <w:szCs w:val="24"/>
+        </w:rPr>
+      </w:pPr>
+      <m:oMathPara>
+        <m:oMath>
+          <m:r>
+            <w:rPr>
+              <w:rFonts w:ascii="Cambria Math" w:hAnsi="Cambria Math" w:cs="Times New Roman"/>
+              <w:sz w:val="24"/>
+              <w:szCs w:val="24"/>
+            </w:rPr>
+            <m:t>P</m:t>
+          </m:r>
+          <m:d>
+            <m:dPr>
+              <m:ctrlPr>
+                <w:rPr>
+                  <w:rFonts w:ascii="Cambria Math" w:hAnsi="Cambria Math" w:cs="Times New Roman"/>
+                  <w:i/>
+                  <w:sz w:val="24"/>
+                  <w:szCs w:val="24"/>
+                </w:rPr>
+              </m:ctrlPr>
+            </m:dPr>
+            <m:e>
+              <m:r>
+                <w:rPr>
+                  <w:rFonts w:ascii="Cambria Math" w:hAnsi="Cambria Math" w:cs="Times New Roman"/>
+                  <w:sz w:val="24"/>
+                  <w:szCs w:val="24"/>
+                </w:rPr>
+                <m:t>FS</m:t>
+              </m:r>
+            </m:e>
+            <m:e>
+              <m:r>
+                <w:rPr>
+                  <w:rFonts w:ascii="Cambria Math" w:hAnsi="Cambria Math" w:cs="Times New Roman"/>
+                  <w:sz w:val="24"/>
+                  <w:szCs w:val="24"/>
+                </w:rPr>
+                <m:t>¬A</m:t>
+              </m:r>
+            </m:e>
+          </m:d>
+          <m:r>
+            <w:rPr>
+              <w:rFonts w:ascii="Cambria Math" w:hAnsi="Cambria Math" w:cs="Times New Roman"/>
+              <w:sz w:val="24"/>
+              <w:szCs w:val="24"/>
+            </w:rPr>
+            <m:t>=0.09842</m:t>
+          </m:r>
+        </m:oMath>
+      </m:oMathPara>
+    </w:p>
+    <w:p>
+      <w:pPr>
+        <w:rPr>
+          <w:rFonts w:ascii="Times New Roman" w:hAnsi="Times New Roman" w:cs="Times New Roman"/>
+          <w:sz w:val="24"/>
+          <w:szCs w:val="24"/>
+        </w:rPr>
+      </w:pPr>
+      <m:oMathPara>
+        <m:oMath>
+          <m:r>
+            <w:rPr>
+              <w:rFonts w:ascii="Cambria Math" w:hAnsi="Cambria Math" w:cs="Times New Roman"/>
+              <w:sz w:val="24"/>
+              <w:szCs w:val="24"/>
+            </w:rPr>
+            <m:t>P</m:t>
+          </m:r>
+          <m:d>
+            <m:dPr>
+              <m:ctrlPr>
+                <w:rPr>
+                  <w:rFonts w:ascii="Cambria Math" w:hAnsi="Cambria Math" w:cs="Times New Roman"/>
+                  <w:i/>
+                  <w:sz w:val="24"/>
+                  <w:szCs w:val="24"/>
+                </w:rPr>
+              </m:ctrlPr>
+            </m:dPr>
+            <m:e>
+              <m:r>
+                <w:rPr>
+                  <w:rFonts w:ascii="Cambria Math" w:hAnsi="Cambria Math" w:cs="Times New Roman"/>
+                  <w:sz w:val="24"/>
+                  <w:szCs w:val="24"/>
+                </w:rPr>
+                <m:t>¬FS</m:t>
+              </m:r>
+            </m:e>
+            <m:e>
+              <m:r>
+                <w:rPr>
+                  <w:rFonts w:ascii="Cambria Math" w:hAnsi="Cambria Math" w:cs="Times New Roman"/>
+                  <w:sz w:val="24"/>
+                  <w:szCs w:val="24"/>
+                </w:rPr>
+                <m:t>¬A</m:t>
+              </m:r>
+            </m:e>
+          </m:d>
+          <m:r>
+            <w:rPr>
+              <w:rFonts w:ascii="Cambria Math" w:hAnsi="Cambria Math" w:cs="Times New Roman"/>
+              <w:sz w:val="24"/>
+              <w:szCs w:val="24"/>
+            </w:rPr>
+            <m:t>=0.90158</m:t>
+          </m:r>
+        </m:oMath>
+      </m:oMathPara>
+    </w:p>
+    <w:p>
+      <w:pPr>
+        <w:rPr>
+          <w:rFonts w:ascii="Times New Roman" w:hAnsi="Times New Roman" w:cs="Times New Roman"/>
+          <w:sz w:val="24"/>
+          <w:szCs w:val="24"/>
+        </w:rPr>
+      </w:pPr>
+    </w:p>
+    <w:p>
+      <w:pPr>
+        <w:rPr>
+          <w:rFonts w:ascii="Times New Roman" w:hAnsi="Times New Roman" w:cs="Times New Roman"/>
+          <w:sz w:val="24"/>
+          <w:szCs w:val="24"/>
+        </w:rPr>
+      </w:pPr>
+      <m:oMathPara>
+        <m:oMath>
+          <m:r>
+            <w:rPr>
+              <w:rFonts w:ascii="Cambria Math" w:hAnsi="Cambria Math" w:cs="Times New Roman"/>
+              <w:sz w:val="24"/>
+              <w:szCs w:val="24"/>
+            </w:rPr>
+            <m:t>P</m:t>
+          </m:r>
+          <m:d>
+            <m:dPr>
+              <m:ctrlPr>
+                <w:rPr>
+                  <w:rFonts w:ascii="Cambria Math" w:hAnsi="Cambria Math" w:cs="Times New Roman"/>
+                  <w:i/>
+                  <w:sz w:val="24"/>
+                  <w:szCs w:val="24"/>
+                </w:rPr>
+              </m:ctrlPr>
+            </m:dPr>
+            <m:e>
+              <m:r>
+                <w:rPr>
+                  <w:rFonts w:ascii="Cambria Math" w:hAnsi="Cambria Math" w:cs="Times New Roman"/>
+                  <w:sz w:val="24"/>
+                  <w:szCs w:val="24"/>
+                </w:rPr>
+                <m:t>FS∧A</m:t>
+              </m:r>
+            </m:e>
+          </m:d>
+          <m:r>
+            <w:rPr>
+              <w:rFonts w:ascii="Cambria Math" w:hAnsi="Cambria Math" w:cs="Times New Roman"/>
+              <w:sz w:val="24"/>
+              <w:szCs w:val="24"/>
+            </w:rPr>
+            <m:t>=0.0362208</m:t>
+          </m:r>
+        </m:oMath>
+      </m:oMathPara>
+    </w:p>
+    <w:p>
+      <w:pPr>
+        <w:rPr>
+          <w:rFonts w:ascii="Times New Roman" w:hAnsi="Times New Roman" w:cs="Times New Roman"/>
+          <w:sz w:val="24"/>
+          <w:szCs w:val="24"/>
+        </w:rPr>
+      </w:pPr>
+      <m:oMathPara>
+        <m:oMath>
+          <m:r>
+            <w:rPr>
+              <w:rFonts w:ascii="Cambria Math" w:hAnsi="Cambria Math" w:cs="Times New Roman"/>
+              <w:sz w:val="24"/>
+              <w:szCs w:val="24"/>
+            </w:rPr>
+            <m:t>P</m:t>
+          </m:r>
+          <m:d>
+            <m:dPr>
+              <m:ctrlPr>
+                <w:rPr>
+                  <w:rFonts w:ascii="Cambria Math" w:hAnsi="Cambria Math" w:cs="Times New Roman"/>
+                  <w:i/>
+                  <w:sz w:val="24"/>
+                  <w:szCs w:val="24"/>
+                </w:rPr>
+              </m:ctrlPr>
+            </m:dPr>
+            <m:e>
+              <m:r>
+                <w:rPr>
+                  <w:rFonts w:ascii="Cambria Math" w:hAnsi="Cambria Math" w:cs="Times New Roman"/>
+                  <w:sz w:val="24"/>
+                  <w:szCs w:val="24"/>
+                </w:rPr>
+                <m:t>FS∧¬A</m:t>
+              </m:r>
+            </m:e>
+          </m:d>
+          <m:r>
+            <w:rPr>
+              <w:rFonts w:ascii="Cambria Math" w:hAnsi="Cambria Math" w:cs="Times New Roman"/>
+              <w:sz w:val="24"/>
+              <w:szCs w:val="24"/>
+            </w:rPr>
+            <m:t>=0.0659414</m:t>
+          </m:r>
+        </m:oMath>
+      </m:oMathPara>
+    </w:p>
+    <w:p>
+      <w:pPr>
+        <w:rPr>
+          <w:rFonts w:ascii="Times New Roman" w:hAnsi="Times New Roman" w:cs="Times New Roman"/>
+          <w:sz w:val="24"/>
+          <w:szCs w:val="24"/>
+        </w:rPr>
+      </w:pPr>
+      <m:oMathPara>
+        <m:oMath>
+          <m:r>
+            <w:rPr>
+              <w:rFonts w:ascii="Cambria Math" w:hAnsi="Cambria Math" w:cs="Times New Roman"/>
+              <w:sz w:val="24"/>
+              <w:szCs w:val="24"/>
+            </w:rPr>
+            <m:t>P</m:t>
+          </m:r>
+          <m:d>
+            <m:dPr>
+              <m:ctrlPr>
+                <w:rPr>
+                  <w:rFonts w:ascii="Cambria Math" w:hAnsi="Cambria Math" w:cs="Times New Roman"/>
+                  <w:i/>
+                  <w:sz w:val="24"/>
+                  <w:szCs w:val="24"/>
+                </w:rPr>
+              </m:ctrlPr>
+            </m:dPr>
+            <m:e>
+              <m:r>
+                <w:rPr>
+                  <w:rFonts w:ascii="Cambria Math" w:hAnsi="Cambria Math" w:cs="Times New Roman"/>
+                  <w:sz w:val="24"/>
+                  <w:szCs w:val="24"/>
+                </w:rPr>
+                <m:t>¬FS∧A</m:t>
+              </m:r>
+            </m:e>
+          </m:d>
+          <m:r>
+            <w:rPr>
+              <w:rFonts w:ascii="Cambria Math" w:hAnsi="Cambria Math" w:cs="Times New Roman"/>
+              <w:sz w:val="24"/>
+              <w:szCs w:val="24"/>
+            </w:rPr>
+            <m:t>=0.2937792</m:t>
+          </m:r>
+        </m:oMath>
+      </m:oMathPara>
+    </w:p>
+    <w:p>
+      <w:pPr>
+        <w:rPr>
+          <w:rFonts w:ascii="Times New Roman" w:hAnsi="Times New Roman" w:cs="Times New Roman"/>
+          <w:sz w:val="24"/>
+          <w:szCs w:val="24"/>
+        </w:rPr>
+      </w:pPr>
+      <m:oMathPara>
+        <m:oMath>
+          <m:r>
+            <w:rPr>
+              <w:rFonts w:ascii="Cambria Math" w:hAnsi="Cambria Math" w:cs="Times New Roman"/>
+              <w:sz w:val="24"/>
+              <w:szCs w:val="24"/>
+            </w:rPr>
+            <m:t>P</m:t>
+          </m:r>
+          <m:d>
+            <m:dPr>
+              <m:ctrlPr>
+                <w:rPr>
+                  <w:rFonts w:ascii="Cambria Math" w:hAnsi="Cambria Math" w:cs="Times New Roman"/>
+                  <w:i/>
+                  <w:sz w:val="24"/>
+                  <w:szCs w:val="24"/>
+                </w:rPr>
+              </m:ctrlPr>
+            </m:dPr>
+            <m:e>
+              <m:r>
+                <w:rPr>
+                  <w:rFonts w:ascii="Cambria Math" w:hAnsi="Cambria Math" w:cs="Times New Roman"/>
+                  <w:sz w:val="24"/>
+                  <w:szCs w:val="24"/>
+                </w:rPr>
+                <m:t>¬FS∧¬A</m:t>
+              </m:r>
+            </m:e>
+          </m:d>
+          <m:r>
+            <w:rPr>
+              <w:rFonts w:ascii="Cambria Math" w:hAnsi="Cambria Math" w:cs="Times New Roman"/>
+              <w:sz w:val="24"/>
+              <w:szCs w:val="24"/>
+            </w:rPr>
+            <m:t>=0.6040586</m:t>
+          </m:r>
+        </m:oMath>
+      </m:oMathPara>
+    </w:p>
+    <w:p>
+      <w:pPr>
+        <w:rPr>
+          <w:rFonts w:ascii="Times New Roman" w:hAnsi="Times New Roman" w:cs="Times New Roman"/>
+          <w:sz w:val="24"/>
+          <w:szCs w:val="24"/>
+        </w:rPr>
+      </w:pPr>
+    </w:p>
+    <w:p>
+      <w:pPr>
+        <w:rPr>
+          <w:rFonts w:ascii="Times New Roman" w:hAnsi="Times New Roman" w:cs="Times New Roman"/>
+          <w:sz w:val="24"/>
+          <w:szCs w:val="24"/>
+        </w:rPr>
+      </w:pPr>
+      <m:oMathPara>
+        <m:oMath>
+          <m:r>
+            <w:rPr>
+              <w:rFonts w:ascii="Cambria Math" w:hAnsi="Cambria Math" w:cs="Times New Roman"/>
+              <w:sz w:val="24"/>
+              <w:szCs w:val="24"/>
+            </w:rPr>
+            <m:t>P</m:t>
+          </m:r>
+          <m:d>
+            <m:dPr>
+              <m:ctrlPr>
+                <w:rPr>
+                  <w:rFonts w:ascii="Cambria Math" w:hAnsi="Cambria Math" w:cs="Times New Roman"/>
+                  <w:i/>
+                  <w:sz w:val="24"/>
+                  <w:szCs w:val="24"/>
+                </w:rPr>
+              </m:ctrlPr>
+            </m:dPr>
+            <m:e>
+              <m:r>
+                <w:rPr>
+                  <w:rFonts w:ascii="Cambria Math" w:hAnsi="Cambria Math" w:cs="Times New Roman"/>
+                  <w:sz w:val="24"/>
+                  <w:szCs w:val="24"/>
+                </w:rPr>
+                <m:t>FS</m:t>
+              </m:r>
+            </m:e>
+            <m:e>
+              <m:r>
+                <w:rPr>
+                  <w:rFonts w:ascii="Cambria Math" w:hAnsi="Cambria Math" w:cs="Times New Roman"/>
+                  <w:sz w:val="24"/>
+                  <w:szCs w:val="24"/>
+                </w:rPr>
+                <m:t>TS∧A</m:t>
+              </m:r>
+            </m:e>
+          </m:d>
+          <m:r>
+            <w:rPr>
+              <w:rFonts w:ascii="Cambria Math" w:hAnsi="Cambria Math" w:cs="Times New Roman"/>
+              <w:sz w:val="24"/>
+              <w:szCs w:val="24"/>
+            </w:rPr>
+            <m:t>=0.3206</m:t>
+          </m:r>
+        </m:oMath>
+      </m:oMathPara>
+    </w:p>
+    <w:p>
+      <w:pPr>
+        <w:rPr>
+          <w:rFonts w:ascii="Times New Roman" w:hAnsi="Times New Roman" w:cs="Times New Roman"/>
+          <w:sz w:val="24"/>
+          <w:szCs w:val="24"/>
+        </w:rPr>
+      </w:pPr>
+      <m:oMathPara>
+        <m:oMath>
+          <m:r>
+            <w:rPr>
+              <w:rFonts w:ascii="Cambria Math" w:hAnsi="Cambria Math" w:cs="Times New Roman"/>
+              <w:sz w:val="24"/>
+              <w:szCs w:val="24"/>
+            </w:rPr>
+            <m:t>P</m:t>
+          </m:r>
+          <m:d>
+            <m:dPr>
+              <m:ctrlPr>
+                <w:rPr>
+                  <w:rFonts w:ascii="Cambria Math" w:hAnsi="Cambria Math" w:cs="Times New Roman"/>
+                  <w:i/>
+                  <w:sz w:val="24"/>
+                  <w:szCs w:val="24"/>
+                </w:rPr>
+              </m:ctrlPr>
+            </m:dPr>
+            <m:e>
+              <m:r>
+                <w:rPr>
+                  <w:rFonts w:ascii="Cambria Math" w:hAnsi="Cambria Math" w:cs="Times New Roman"/>
+                  <w:sz w:val="24"/>
+                  <w:szCs w:val="24"/>
+                </w:rPr>
+                <m:t>¬FS</m:t>
+              </m:r>
+            </m:e>
+            <m:e>
+              <m:r>
+                <w:rPr>
+                  <w:rFonts w:ascii="Cambria Math" w:hAnsi="Cambria Math" w:cs="Times New Roman"/>
+                  <w:sz w:val="24"/>
+                  <w:szCs w:val="24"/>
+                </w:rPr>
+                <m:t>TS∧A</m:t>
+              </m:r>
+            </m:e>
+          </m:d>
+          <m:r>
+            <w:rPr>
+              <w:rFonts w:ascii="Cambria Math" w:hAnsi="Cambria Math" w:cs="Times New Roman"/>
+              <w:sz w:val="24"/>
+              <w:szCs w:val="24"/>
+            </w:rPr>
+            <m:t>=0.6794</m:t>
+          </m:r>
+        </m:oMath>
+      </m:oMathPara>
+    </w:p>
+    <w:p>
+      <w:pPr>
+        <w:rPr>
+          <w:rFonts w:ascii="Times New Roman" w:hAnsi="Times New Roman" w:cs="Times New Roman"/>
+          <w:sz w:val="24"/>
+          <w:szCs w:val="24"/>
+        </w:rPr>
+      </w:pPr>
+      <m:oMathPara>
+        <m:oMath>
+          <m:r>
+            <w:rPr>
+              <w:rFonts w:ascii="Cambria Math" w:hAnsi="Cambria Math" w:cs="Times New Roman"/>
+              <w:sz w:val="24"/>
+              <w:szCs w:val="24"/>
+            </w:rPr>
+            <m:t>P</m:t>
+          </m:r>
+          <m:d>
+            <m:dPr>
+              <m:ctrlPr>
+                <w:rPr>
+                  <w:rFonts w:ascii="Cambria Math" w:hAnsi="Cambria Math" w:cs="Times New Roman"/>
+                  <w:i/>
+                  <w:sz w:val="24"/>
+                  <w:szCs w:val="24"/>
+                </w:rPr>
+              </m:ctrlPr>
+            </m:dPr>
+            <m:e>
+              <m:r>
+                <w:rPr>
+                  <w:rFonts w:ascii="Cambria Math" w:hAnsi="Cambria Math" w:cs="Times New Roman"/>
+                  <w:sz w:val="24"/>
+                  <w:szCs w:val="24"/>
+                </w:rPr>
+                <m:t>FS</m:t>
+              </m:r>
+            </m:e>
+            <m:e>
+              <m:r>
+                <w:rPr>
+                  <w:rFonts w:ascii="Cambria Math" w:hAnsi="Cambria Math" w:cs="Times New Roman"/>
+                  <w:sz w:val="24"/>
+                  <w:szCs w:val="24"/>
+                </w:rPr>
+                <m:t>TS∧¬A</m:t>
+              </m:r>
+            </m:e>
+          </m:d>
+          <m:r>
+            <w:rPr>
+              <w:rFonts w:ascii="Cambria Math" w:hAnsi="Cambria Math" w:cs="Times New Roman"/>
+              <w:sz w:val="24"/>
+              <w:szCs w:val="24"/>
+            </w:rPr>
+            <m:t>=</m:t>
+          </m:r>
+          <m:r>
+            <w:rPr>
+              <w:rFonts w:ascii="Cambria Math" w:hAnsi="Cambria Math" w:cs="Times New Roman"/>
+              <w:sz w:val="24"/>
+              <w:szCs w:val="24"/>
+            </w:rPr>
+            <m:t>0.1541</m:t>
+          </m:r>
+        </m:oMath>
+      </m:oMathPara>
+    </w:p>
+    <w:p>
+      <w:pPr>
+        <w:rPr>
+          <w:rFonts w:ascii="Times New Roman" w:hAnsi="Times New Roman" w:cs="Times New Roman"/>
+          <w:sz w:val="24"/>
+          <w:szCs w:val="24"/>
+        </w:rPr>
+      </w:pPr>
+      <m:oMathPara>
+        <m:oMath>
+          <m:r>
+            <w:rPr>
+              <w:rFonts w:ascii="Cambria Math" w:hAnsi="Cambria Math" w:cs="Times New Roman"/>
+              <w:sz w:val="24"/>
+              <w:szCs w:val="24"/>
+            </w:rPr>
+            <m:t>P</m:t>
+          </m:r>
+          <m:d>
+            <m:dPr>
+              <m:ctrlPr>
+                <w:rPr>
+                  <w:rFonts w:ascii="Cambria Math" w:hAnsi="Cambria Math" w:cs="Times New Roman"/>
+                  <w:i/>
+                  <w:sz w:val="24"/>
+                  <w:szCs w:val="24"/>
+                </w:rPr>
+              </m:ctrlPr>
+            </m:dPr>
+            <m:e>
+              <m:r>
+                <w:rPr>
+                  <w:rFonts w:ascii="Cambria Math" w:hAnsi="Cambria Math" w:cs="Times New Roman"/>
+                  <w:sz w:val="24"/>
+                  <w:szCs w:val="24"/>
+                </w:rPr>
+                <m:t>¬FS</m:t>
+              </m:r>
+            </m:e>
+            <m:e>
+              <m:r>
+                <w:rPr>
+                  <w:rFonts w:ascii="Cambria Math" w:hAnsi="Cambria Math" w:cs="Times New Roman"/>
+                  <w:sz w:val="24"/>
+                  <w:szCs w:val="24"/>
+                </w:rPr>
+                <m:t>TS∧¬A</m:t>
+              </m:r>
+            </m:e>
+          </m:d>
+          <m:r>
+            <w:rPr>
+              <w:rFonts w:ascii="Cambria Math" w:hAnsi="Cambria Math" w:cs="Times New Roman"/>
+              <w:sz w:val="24"/>
+              <w:szCs w:val="24"/>
+            </w:rPr>
+            <m:t>=0.8459</m:t>
+          </m:r>
+        </m:oMath>
+      </m:oMathPara>
+    </w:p>
+    <w:p>
+      <w:pPr>
+        <w:rPr>
+          <w:rFonts w:ascii="Times New Roman" w:hAnsi="Times New Roman" w:cs="Times New Roman"/>
+          <w:sz w:val="24"/>
+          <w:szCs w:val="24"/>
+        </w:rPr>
+      </w:pPr>
+    </w:p>
+    <w:p>
+      <w:pPr>
+        <w:rPr>
+          <w:rFonts w:ascii="Times New Roman" w:hAnsi="Times New Roman" w:cs="Times New Roman"/>
+          <w:sz w:val="24"/>
+          <w:szCs w:val="24"/>
+        </w:rPr>
+      </w:pPr>
+      <m:oMathPara>
+        <m:oMath>
+          <m:r>
+            <w:rPr>
+              <w:rFonts w:ascii="Cambria Math" w:hAnsi="Cambria Math" w:cs="Times New Roman"/>
+              <w:sz w:val="24"/>
+              <w:szCs w:val="24"/>
+            </w:rPr>
+            <m:t>P</m:t>
+          </m:r>
+          <m:d>
+            <m:dPr>
+              <m:ctrlPr>
+                <w:rPr>
+                  <w:rFonts w:ascii="Cambria Math" w:hAnsi="Cambria Math" w:cs="Times New Roman"/>
+                  <w:i/>
+                  <w:sz w:val="24"/>
+                  <w:szCs w:val="24"/>
+                </w:rPr>
+              </m:ctrlPr>
+            </m:dPr>
+            <m:e>
+              <m:r>
+                <w:rPr>
+                  <w:rFonts w:ascii="Cambria Math" w:hAnsi="Cambria Math" w:cs="Times New Roman"/>
+                  <w:sz w:val="24"/>
+                  <w:szCs w:val="24"/>
+                </w:rPr>
                 <m:t>TS</m:t>
               </m:r>
             </m:e>
@@ -1953,6 +2680,14 @@
             </w:rPr>
             <m:t xml:space="preserve"> FS∧A)</m:t>
           </m:r>
+          <m:r>
+            <w:rPr>
+              <w:rFonts w:ascii="Cambria Math" w:hAnsi="Cambria Math" w:cs="Times New Roman"/>
+              <w:sz w:val="24"/>
+              <w:szCs w:val="24"/>
+            </w:rPr>
+            <m:t>=0.4605</m:t>
+          </m:r>
         </m:oMath>
       </m:oMathPara>
     </w:p>
@@ -2005,6 +2740,14 @@
             </w:rPr>
             <m:t xml:space="preserve"> FS∧¬A)</m:t>
           </m:r>
+          <m:r>
+            <w:rPr>
+              <w:rFonts w:ascii="Cambria Math" w:hAnsi="Cambria Math" w:cs="Times New Roman"/>
+              <w:sz w:val="24"/>
+              <w:szCs w:val="24"/>
+            </w:rPr>
+            <m:t>=0.3856</m:t>
+          </m:r>
         </m:oMath>
       </m:oMathPara>
     </w:p>
@@ -2061,6 +2804,15 @@
             </w:rPr>
             <m:t>¬FS∧A)</m:t>
           </m:r>
+          <m:r>
+            <w:rPr>
+              <w:rFonts w:ascii="Cambria Math" w:hAnsi="Cambria Math" w:cs="Times New Roman"/>
+              <w:sz w:val="24"/>
+              <w:szCs w:val="24"/>
+              <w:vertAlign w:val="subscript"/>
+            </w:rPr>
+            <m:t>=0.3816</m:t>
+          </m:r>
         </m:oMath>
       </m:oMathPara>
     </w:p>
@@ -2113,6 +2865,14 @@
             </w:rPr>
             <m:t>¬FS∧¬A)</m:t>
           </m:r>
+          <m:r>
+            <w:rPr>
+              <w:rFonts w:ascii="Cambria Math" w:hAnsi="Cambria Math" w:cs="Times New Roman"/>
+              <w:sz w:val="24"/>
+              <w:szCs w:val="24"/>
+            </w:rPr>
+            <m:t>=0.2311</m:t>
+          </m:r>
         </m:oMath>
       </m:oMathPara>
     </w:p>
@@ -2130,6 +2890,7 @@
           <w:sz w:val="24"/>
           <w:szCs w:val="24"/>
         </w:rPr>
+        <w:lastRenderedPageBreak/>
         <w:t>3.</w:t>
       </w:r>
     </w:p>
@@ -2149,8 +2910,6 @@
         </w:rPr>
         <w:t>Reqs for alternative form: P(H,Magic|S)P(S)P(H,Magic|!S)(P(!S)</w:t>
       </w:r>
-      <w:bookmarkStart w:id="0" w:name="_GoBack"/>
-      <w:bookmarkEnd w:id="0"/>
     </w:p>
     <w:p>
       <w:pPr>
@@ -2361,15 +3120,7 @@
                   <w:sz w:val="24"/>
                   <w:szCs w:val="24"/>
                 </w:rPr>
-                <m:t>H</m:t>
-              </m:r>
-              <m:r>
-                <w:rPr>
-                  <w:rFonts w:ascii="Cambria Math" w:hAnsi="Cambria Math" w:cs="Times New Roman"/>
-                  <w:sz w:val="24"/>
-                  <w:szCs w:val="24"/>
-                </w:rPr>
-                <m:t>|Magic</m:t>
+                <m:t>H|Magic</m:t>
               </m:r>
             </m:e>
           </m:d>
@@ -2379,15 +3130,7 @@
               <w:sz w:val="24"/>
               <w:szCs w:val="24"/>
             </w:rPr>
-            <m:t xml:space="preserve">= </m:t>
-          </m:r>
-          <m:r>
-            <w:rPr>
-              <w:rFonts w:ascii="Cambria Math" w:hAnsi="Cambria Math" w:cs="Times New Roman"/>
-              <w:sz w:val="24"/>
-              <w:szCs w:val="24"/>
-            </w:rPr>
-            <m:t>0.3861+0.1142=0.5003</m:t>
+            <m:t>= 0.3861+0.1142=0.5003</m:t>
           </m:r>
         </m:oMath>
       </m:oMathPara>
@@ -2717,6 +3460,892 @@
           <w:rFonts w:ascii="Times New Roman" w:hAnsi="Times New Roman" w:cs="Times New Roman"/>
           <w:sz w:val="24"/>
           <w:szCs w:val="24"/>
+        </w:rPr>
+        <w:tab/>
+      </w:r>
+      <w:r>
+        <w:rPr>
+          <w:rFonts w:ascii="Times New Roman" w:hAnsi="Times New Roman" w:cs="Times New Roman"/>
+          <w:sz w:val="24"/>
+          <w:szCs w:val="24"/>
+          <w:u w:val="single"/>
+        </w:rPr>
+        <w:t>FS &amp; A observed:</w:t>
+      </w:r>
+    </w:p>
+    <w:p>
+      <w:pPr>
+        <w:ind w:left="720" w:firstLine="720"/>
+        <w:rPr>
+          <w:rFonts w:ascii="Times New Roman" w:hAnsi="Times New Roman" w:cs="Times New Roman"/>
+          <w:sz w:val="24"/>
+          <w:szCs w:val="24"/>
+        </w:rPr>
+      </w:pPr>
+      <w:r>
+        <w:rPr>
+          <w:rFonts w:ascii="Times New Roman" w:hAnsi="Times New Roman" w:cs="Times New Roman"/>
+          <w:sz w:val="24"/>
+          <w:szCs w:val="24"/>
+        </w:rPr>
+        <w:t>probability (  "TS" ) { //1 variable(s) and 2 values</w:t>
+      </w:r>
+    </w:p>
+    <w:p>
+      <w:pPr>
+        <w:rPr>
+          <w:rFonts w:ascii="Times New Roman" w:hAnsi="Times New Roman" w:cs="Times New Roman"/>
+          <w:sz w:val="24"/>
+          <w:szCs w:val="24"/>
+        </w:rPr>
+      </w:pPr>
+      <w:r>
+        <w:rPr>
+          <w:rFonts w:ascii="Times New Roman" w:hAnsi="Times New Roman" w:cs="Times New Roman"/>
+          <w:sz w:val="24"/>
+          <w:szCs w:val="24"/>
+        </w:rPr>
+        <w:tab/>
+      </w:r>
+      <w:r>
+        <w:rPr>
+          <w:rFonts w:ascii="Times New Roman" w:hAnsi="Times New Roman" w:cs="Times New Roman"/>
+          <w:sz w:val="24"/>
+          <w:szCs w:val="24"/>
+        </w:rPr>
+        <w:tab/>
+      </w:r>
+      <w:r>
+        <w:rPr>
+          <w:rFonts w:ascii="Times New Roman" w:hAnsi="Times New Roman" w:cs="Times New Roman"/>
+          <w:sz w:val="24"/>
+          <w:szCs w:val="24"/>
+        </w:rPr>
+        <w:tab/>
+      </w:r>
+      <w:r>
+        <w:rPr>
+          <w:rFonts w:ascii="Times New Roman" w:hAnsi="Times New Roman" w:cs="Times New Roman"/>
+          <w:sz w:val="24"/>
+          <w:szCs w:val="24"/>
+        </w:rPr>
+        <w:t xml:space="preserve">table </w:t>
+      </w:r>
+    </w:p>
+    <w:p>
+      <w:pPr>
+        <w:rPr>
+          <w:rFonts w:ascii="Times New Roman" w:hAnsi="Times New Roman" w:cs="Times New Roman"/>
+          <w:sz w:val="24"/>
+          <w:szCs w:val="24"/>
+        </w:rPr>
+      </w:pPr>
+      <w:r>
+        <w:rPr>
+          <w:rFonts w:ascii="Times New Roman" w:hAnsi="Times New Roman" w:cs="Times New Roman"/>
+          <w:sz w:val="24"/>
+          <w:szCs w:val="24"/>
+        </w:rPr>
+        <w:tab/>
+      </w:r>
+      <w:r>
+        <w:rPr>
+          <w:rFonts w:ascii="Times New Roman" w:hAnsi="Times New Roman" w:cs="Times New Roman"/>
+          <w:sz w:val="24"/>
+          <w:szCs w:val="24"/>
+        </w:rPr>
+        <w:tab/>
+      </w:r>
+      <w:r>
+        <w:rPr>
+          <w:rFonts w:ascii="Times New Roman" w:hAnsi="Times New Roman" w:cs="Times New Roman"/>
+          <w:sz w:val="24"/>
+          <w:szCs w:val="24"/>
+        </w:rPr>
+        <w:tab/>
+      </w:r>
+      <w:r>
+        <w:rPr>
+          <w:rFonts w:ascii="Times New Roman" w:hAnsi="Times New Roman" w:cs="Times New Roman"/>
+          <w:sz w:val="24"/>
+          <w:szCs w:val="24"/>
+        </w:rPr>
+        <w:tab/>
+      </w:r>
+      <w:r>
+        <w:rPr>
+          <w:rFonts w:ascii="Times New Roman" w:hAnsi="Times New Roman" w:cs="Times New Roman"/>
+          <w:sz w:val="24"/>
+          <w:szCs w:val="24"/>
+        </w:rPr>
+        <w:t>0.8836824696802645</w:t>
+      </w:r>
+      <w:r>
+        <w:rPr>
+          <w:rFonts w:ascii="Times New Roman" w:hAnsi="Times New Roman" w:cs="Times New Roman"/>
+          <w:sz w:val="24"/>
+          <w:szCs w:val="24"/>
+        </w:rPr>
+        <w:tab/>
+        <w:t>// p(true | evidence )</w:t>
+      </w:r>
+    </w:p>
+    <w:p>
+      <w:pPr>
+        <w:rPr>
+          <w:rFonts w:ascii="Times New Roman" w:hAnsi="Times New Roman" w:cs="Times New Roman"/>
+          <w:sz w:val="24"/>
+          <w:szCs w:val="24"/>
+        </w:rPr>
+      </w:pPr>
+      <w:r>
+        <w:rPr>
+          <w:rFonts w:ascii="Times New Roman" w:hAnsi="Times New Roman" w:cs="Times New Roman"/>
+          <w:sz w:val="24"/>
+          <w:szCs w:val="24"/>
+        </w:rPr>
+        <w:tab/>
+      </w:r>
+      <w:r>
+        <w:rPr>
+          <w:rFonts w:ascii="Times New Roman" w:hAnsi="Times New Roman" w:cs="Times New Roman"/>
+          <w:sz w:val="24"/>
+          <w:szCs w:val="24"/>
+        </w:rPr>
+        <w:tab/>
+      </w:r>
+      <w:r>
+        <w:rPr>
+          <w:rFonts w:ascii="Times New Roman" w:hAnsi="Times New Roman" w:cs="Times New Roman"/>
+          <w:sz w:val="24"/>
+          <w:szCs w:val="24"/>
+        </w:rPr>
+        <w:tab/>
+      </w:r>
+      <w:r>
+        <w:rPr>
+          <w:rFonts w:ascii="Times New Roman" w:hAnsi="Times New Roman" w:cs="Times New Roman"/>
+          <w:sz w:val="24"/>
+          <w:szCs w:val="24"/>
+        </w:rPr>
+        <w:tab/>
+      </w:r>
+      <w:r>
+        <w:rPr>
+          <w:rFonts w:ascii="Times New Roman" w:hAnsi="Times New Roman" w:cs="Times New Roman"/>
+          <w:sz w:val="24"/>
+          <w:szCs w:val="24"/>
+        </w:rPr>
+        <w:t xml:space="preserve">0.11631753031973541; </w:t>
+      </w:r>
+      <w:bookmarkStart w:id="0" w:name="_GoBack"/>
+      <w:bookmarkEnd w:id="0"/>
+      <w:r>
+        <w:rPr>
+          <w:rFonts w:ascii="Times New Roman" w:hAnsi="Times New Roman" w:cs="Times New Roman"/>
+          <w:sz w:val="24"/>
+          <w:szCs w:val="24"/>
+        </w:rPr>
+        <w:t>// p(false | evidence );</w:t>
+      </w:r>
+      <w:r>
+        <w:rPr>
+          <w:rFonts w:ascii="Times New Roman" w:hAnsi="Times New Roman" w:cs="Times New Roman"/>
+          <w:sz w:val="24"/>
+          <w:szCs w:val="24"/>
+        </w:rPr>
+        <w:t xml:space="preserve"> </w:t>
+      </w:r>
+      <w:r>
+        <w:rPr>
+          <w:rFonts w:ascii="Times New Roman" w:hAnsi="Times New Roman" w:cs="Times New Roman"/>
+          <w:sz w:val="24"/>
+          <w:szCs w:val="24"/>
+        </w:rPr>
+        <w:t>}</w:t>
+      </w:r>
+    </w:p>
+    <w:p>
+      <w:pPr>
+        <w:rPr>
+          <w:rFonts w:ascii="Times New Roman" w:hAnsi="Times New Roman" w:cs="Times New Roman"/>
+          <w:sz w:val="24"/>
+          <w:szCs w:val="24"/>
+          <w:u w:val="single"/>
+        </w:rPr>
+      </w:pPr>
+      <w:r>
+        <w:rPr>
+          <w:rFonts w:ascii="Times New Roman" w:hAnsi="Times New Roman" w:cs="Times New Roman"/>
+          <w:sz w:val="24"/>
+          <w:szCs w:val="24"/>
+        </w:rPr>
+        <w:tab/>
+      </w:r>
+      <w:r>
+        <w:rPr>
+          <w:rFonts w:ascii="Times New Roman" w:hAnsi="Times New Roman" w:cs="Times New Roman"/>
+          <w:sz w:val="24"/>
+          <w:szCs w:val="24"/>
+          <w:u w:val="single"/>
+        </w:rPr>
+        <w:t>FS &amp; !A observed:</w:t>
+      </w:r>
+    </w:p>
+    <w:p>
+      <w:pPr>
+        <w:ind w:left="720" w:firstLine="720"/>
+        <w:rPr>
+          <w:rFonts w:ascii="Times New Roman" w:hAnsi="Times New Roman" w:cs="Times New Roman"/>
+          <w:sz w:val="24"/>
+          <w:szCs w:val="24"/>
+        </w:rPr>
+      </w:pPr>
+      <w:r>
+        <w:rPr>
+          <w:rFonts w:ascii="Times New Roman" w:hAnsi="Times New Roman" w:cs="Times New Roman"/>
+          <w:sz w:val="24"/>
+          <w:szCs w:val="24"/>
+        </w:rPr>
+        <w:t>probability (  "TS" ) { //1 variable(s) and 2 values</w:t>
+      </w:r>
+    </w:p>
+    <w:p>
+      <w:pPr>
+        <w:rPr>
+          <w:rFonts w:ascii="Times New Roman" w:hAnsi="Times New Roman" w:cs="Times New Roman"/>
+          <w:sz w:val="24"/>
+          <w:szCs w:val="24"/>
+        </w:rPr>
+      </w:pPr>
+      <w:r>
+        <w:rPr>
+          <w:rFonts w:ascii="Times New Roman" w:hAnsi="Times New Roman" w:cs="Times New Roman"/>
+          <w:sz w:val="24"/>
+          <w:szCs w:val="24"/>
+        </w:rPr>
+        <w:tab/>
+      </w:r>
+      <w:r>
+        <w:rPr>
+          <w:rFonts w:ascii="Times New Roman" w:hAnsi="Times New Roman" w:cs="Times New Roman"/>
+          <w:sz w:val="24"/>
+          <w:szCs w:val="24"/>
+        </w:rPr>
+        <w:tab/>
+      </w:r>
+      <w:r>
+        <w:rPr>
+          <w:rFonts w:ascii="Times New Roman" w:hAnsi="Times New Roman" w:cs="Times New Roman"/>
+          <w:sz w:val="24"/>
+          <w:szCs w:val="24"/>
+        </w:rPr>
+        <w:tab/>
+      </w:r>
+      <w:r>
+        <w:rPr>
+          <w:rFonts w:ascii="Times New Roman" w:hAnsi="Times New Roman" w:cs="Times New Roman"/>
+          <w:sz w:val="24"/>
+          <w:szCs w:val="24"/>
+        </w:rPr>
+        <w:t xml:space="preserve">table </w:t>
+      </w:r>
+    </w:p>
+    <w:p>
+      <w:pPr>
+        <w:rPr>
+          <w:rFonts w:ascii="Times New Roman" w:hAnsi="Times New Roman" w:cs="Times New Roman"/>
+          <w:sz w:val="24"/>
+          <w:szCs w:val="24"/>
+        </w:rPr>
+      </w:pPr>
+      <w:r>
+        <w:rPr>
+          <w:rFonts w:ascii="Times New Roman" w:hAnsi="Times New Roman" w:cs="Times New Roman"/>
+          <w:sz w:val="24"/>
+          <w:szCs w:val="24"/>
+        </w:rPr>
+        <w:tab/>
+      </w:r>
+      <w:r>
+        <w:rPr>
+          <w:rFonts w:ascii="Times New Roman" w:hAnsi="Times New Roman" w:cs="Times New Roman"/>
+          <w:sz w:val="24"/>
+          <w:szCs w:val="24"/>
+        </w:rPr>
+        <w:tab/>
+      </w:r>
+      <w:r>
+        <w:rPr>
+          <w:rFonts w:ascii="Times New Roman" w:hAnsi="Times New Roman" w:cs="Times New Roman"/>
+          <w:sz w:val="24"/>
+          <w:szCs w:val="24"/>
+        </w:rPr>
+        <w:tab/>
+      </w:r>
+      <w:r>
+        <w:rPr>
+          <w:rFonts w:ascii="Times New Roman" w:hAnsi="Times New Roman" w:cs="Times New Roman"/>
+          <w:sz w:val="24"/>
+          <w:szCs w:val="24"/>
+        </w:rPr>
+        <w:tab/>
+      </w:r>
+      <w:r>
+        <w:rPr>
+          <w:rFonts w:ascii="Times New Roman" w:hAnsi="Times New Roman" w:cs="Times New Roman"/>
+          <w:sz w:val="24"/>
+          <w:szCs w:val="24"/>
+        </w:rPr>
+        <w:t>0.8531368821292775</w:t>
+      </w:r>
+      <w:r>
+        <w:rPr>
+          <w:rFonts w:ascii="Times New Roman" w:hAnsi="Times New Roman" w:cs="Times New Roman"/>
+          <w:sz w:val="24"/>
+          <w:szCs w:val="24"/>
+        </w:rPr>
+        <w:tab/>
+        <w:t>// p(true | evidence )</w:t>
+      </w:r>
+    </w:p>
+    <w:p>
+      <w:pPr>
+        <w:rPr>
+          <w:rFonts w:ascii="Times New Roman" w:hAnsi="Times New Roman" w:cs="Times New Roman"/>
+          <w:sz w:val="24"/>
+          <w:szCs w:val="24"/>
+        </w:rPr>
+      </w:pPr>
+      <w:r>
+        <w:rPr>
+          <w:rFonts w:ascii="Times New Roman" w:hAnsi="Times New Roman" w:cs="Times New Roman"/>
+          <w:sz w:val="24"/>
+          <w:szCs w:val="24"/>
+        </w:rPr>
+        <w:tab/>
+      </w:r>
+      <w:r>
+        <w:rPr>
+          <w:rFonts w:ascii="Times New Roman" w:hAnsi="Times New Roman" w:cs="Times New Roman"/>
+          <w:sz w:val="24"/>
+          <w:szCs w:val="24"/>
+        </w:rPr>
+        <w:tab/>
+      </w:r>
+      <w:r>
+        <w:rPr>
+          <w:rFonts w:ascii="Times New Roman" w:hAnsi="Times New Roman" w:cs="Times New Roman"/>
+          <w:sz w:val="24"/>
+          <w:szCs w:val="24"/>
+        </w:rPr>
+        <w:tab/>
+      </w:r>
+      <w:r>
+        <w:rPr>
+          <w:rFonts w:ascii="Times New Roman" w:hAnsi="Times New Roman" w:cs="Times New Roman"/>
+          <w:sz w:val="24"/>
+          <w:szCs w:val="24"/>
+        </w:rPr>
+        <w:tab/>
+      </w:r>
+      <w:r>
+        <w:rPr>
+          <w:rFonts w:ascii="Times New Roman" w:hAnsi="Times New Roman" w:cs="Times New Roman"/>
+          <w:sz w:val="24"/>
+          <w:szCs w:val="24"/>
+        </w:rPr>
+        <w:t>0.14686311787072245; // p(false | evidence );</w:t>
+      </w:r>
+      <w:r>
+        <w:rPr>
+          <w:rFonts w:ascii="Times New Roman" w:hAnsi="Times New Roman" w:cs="Times New Roman"/>
+          <w:sz w:val="24"/>
+          <w:szCs w:val="24"/>
+        </w:rPr>
+        <w:t xml:space="preserve"> </w:t>
+      </w:r>
+      <w:r>
+        <w:rPr>
+          <w:rFonts w:ascii="Times New Roman" w:hAnsi="Times New Roman" w:cs="Times New Roman"/>
+          <w:sz w:val="24"/>
+          <w:szCs w:val="24"/>
+        </w:rPr>
+        <w:t>}</w:t>
+      </w:r>
+    </w:p>
+    <w:p>
+      <w:pPr>
+        <w:rPr>
+          <w:rFonts w:ascii="Times New Roman" w:hAnsi="Times New Roman" w:cs="Times New Roman"/>
+          <w:sz w:val="24"/>
+          <w:szCs w:val="24"/>
+          <w:u w:val="single"/>
+        </w:rPr>
+      </w:pPr>
+      <w:r>
+        <w:rPr>
+          <w:rFonts w:ascii="Times New Roman" w:hAnsi="Times New Roman" w:cs="Times New Roman"/>
+          <w:sz w:val="24"/>
+          <w:szCs w:val="24"/>
+        </w:rPr>
+        <w:tab/>
+      </w:r>
+      <w:r>
+        <w:rPr>
+          <w:rFonts w:ascii="Times New Roman" w:hAnsi="Times New Roman" w:cs="Times New Roman"/>
+          <w:sz w:val="24"/>
+          <w:szCs w:val="24"/>
+          <w:u w:val="single"/>
+        </w:rPr>
+        <w:t>!FS &amp; A observed:</w:t>
+      </w:r>
+    </w:p>
+    <w:p>
+      <w:pPr>
+        <w:rPr>
+          <w:rFonts w:ascii="Times New Roman" w:hAnsi="Times New Roman" w:cs="Times New Roman"/>
+          <w:sz w:val="24"/>
+          <w:szCs w:val="24"/>
+        </w:rPr>
+      </w:pPr>
+      <w:r>
+        <w:rPr>
+          <w:rFonts w:ascii="Times New Roman" w:hAnsi="Times New Roman" w:cs="Times New Roman"/>
+          <w:sz w:val="24"/>
+          <w:szCs w:val="24"/>
+        </w:rPr>
+        <w:tab/>
+      </w:r>
+      <w:r>
+        <w:rPr>
+          <w:rFonts w:ascii="Times New Roman" w:hAnsi="Times New Roman" w:cs="Times New Roman"/>
+          <w:sz w:val="24"/>
+          <w:szCs w:val="24"/>
+        </w:rPr>
+        <w:tab/>
+      </w:r>
+      <w:r>
+        <w:rPr>
+          <w:rFonts w:ascii="Times New Roman" w:hAnsi="Times New Roman" w:cs="Times New Roman"/>
+          <w:sz w:val="24"/>
+          <w:szCs w:val="24"/>
+        </w:rPr>
+        <w:t>probability (  "TS" ) { //1 variable(s) and 2 values</w:t>
+      </w:r>
+    </w:p>
+    <w:p>
+      <w:pPr>
+        <w:rPr>
+          <w:rFonts w:ascii="Times New Roman" w:hAnsi="Times New Roman" w:cs="Times New Roman"/>
+          <w:sz w:val="24"/>
+          <w:szCs w:val="24"/>
+        </w:rPr>
+      </w:pPr>
+      <w:r>
+        <w:rPr>
+          <w:rFonts w:ascii="Times New Roman" w:hAnsi="Times New Roman" w:cs="Times New Roman"/>
+          <w:sz w:val="24"/>
+          <w:szCs w:val="24"/>
+        </w:rPr>
+        <w:tab/>
+      </w:r>
+      <w:r>
+        <w:rPr>
+          <w:rFonts w:ascii="Times New Roman" w:hAnsi="Times New Roman" w:cs="Times New Roman"/>
+          <w:sz w:val="24"/>
+          <w:szCs w:val="24"/>
+        </w:rPr>
+        <w:tab/>
+      </w:r>
+      <w:r>
+        <w:rPr>
+          <w:rFonts w:ascii="Times New Roman" w:hAnsi="Times New Roman" w:cs="Times New Roman"/>
+          <w:sz w:val="24"/>
+          <w:szCs w:val="24"/>
+        </w:rPr>
+        <w:tab/>
+      </w:r>
+      <w:r>
+        <w:rPr>
+          <w:rFonts w:ascii="Times New Roman" w:hAnsi="Times New Roman" w:cs="Times New Roman"/>
+          <w:sz w:val="24"/>
+          <w:szCs w:val="24"/>
+        </w:rPr>
+        <w:t xml:space="preserve">table </w:t>
+      </w:r>
+    </w:p>
+    <w:p>
+      <w:pPr>
+        <w:rPr>
+          <w:rFonts w:ascii="Times New Roman" w:hAnsi="Times New Roman" w:cs="Times New Roman"/>
+          <w:sz w:val="24"/>
+          <w:szCs w:val="24"/>
+        </w:rPr>
+      </w:pPr>
+      <w:r>
+        <w:rPr>
+          <w:rFonts w:ascii="Times New Roman" w:hAnsi="Times New Roman" w:cs="Times New Roman"/>
+          <w:sz w:val="24"/>
+          <w:szCs w:val="24"/>
+        </w:rPr>
+        <w:tab/>
+      </w:r>
+      <w:r>
+        <w:rPr>
+          <w:rFonts w:ascii="Times New Roman" w:hAnsi="Times New Roman" w:cs="Times New Roman"/>
+          <w:sz w:val="24"/>
+          <w:szCs w:val="24"/>
+        </w:rPr>
+        <w:tab/>
+      </w:r>
+      <w:r>
+        <w:rPr>
+          <w:rFonts w:ascii="Times New Roman" w:hAnsi="Times New Roman" w:cs="Times New Roman"/>
+          <w:sz w:val="24"/>
+          <w:szCs w:val="24"/>
+        </w:rPr>
+        <w:tab/>
+      </w:r>
+      <w:r>
+        <w:rPr>
+          <w:rFonts w:ascii="Times New Roman" w:hAnsi="Times New Roman" w:cs="Times New Roman"/>
+          <w:sz w:val="24"/>
+          <w:szCs w:val="24"/>
+        </w:rPr>
+        <w:tab/>
+      </w:r>
+      <w:r>
+        <w:rPr>
+          <w:rFonts w:ascii="Times New Roman" w:hAnsi="Times New Roman" w:cs="Times New Roman"/>
+          <w:sz w:val="24"/>
+          <w:szCs w:val="24"/>
+        </w:rPr>
+        <w:t>0.41497678964085016</w:t>
+      </w:r>
+      <w:r>
+        <w:rPr>
+          <w:rFonts w:ascii="Times New Roman" w:hAnsi="Times New Roman" w:cs="Times New Roman"/>
+          <w:sz w:val="24"/>
+          <w:szCs w:val="24"/>
+        </w:rPr>
+        <w:tab/>
+        <w:t>// p(true | evidence )</w:t>
+      </w:r>
+    </w:p>
+    <w:p>
+      <w:pPr>
+        <w:rPr>
+          <w:rFonts w:ascii="Times New Roman" w:hAnsi="Times New Roman" w:cs="Times New Roman"/>
+          <w:sz w:val="24"/>
+          <w:szCs w:val="24"/>
+        </w:rPr>
+      </w:pPr>
+      <w:r>
+        <w:rPr>
+          <w:rFonts w:ascii="Times New Roman" w:hAnsi="Times New Roman" w:cs="Times New Roman"/>
+          <w:sz w:val="24"/>
+          <w:szCs w:val="24"/>
+        </w:rPr>
+        <w:tab/>
+      </w:r>
+      <w:r>
+        <w:rPr>
+          <w:rFonts w:ascii="Times New Roman" w:hAnsi="Times New Roman" w:cs="Times New Roman"/>
+          <w:sz w:val="24"/>
+          <w:szCs w:val="24"/>
+        </w:rPr>
+        <w:tab/>
+      </w:r>
+      <w:r>
+        <w:rPr>
+          <w:rFonts w:ascii="Times New Roman" w:hAnsi="Times New Roman" w:cs="Times New Roman"/>
+          <w:sz w:val="24"/>
+          <w:szCs w:val="24"/>
+        </w:rPr>
+        <w:tab/>
+      </w:r>
+      <w:r>
+        <w:rPr>
+          <w:rFonts w:ascii="Times New Roman" w:hAnsi="Times New Roman" w:cs="Times New Roman"/>
+          <w:sz w:val="24"/>
+          <w:szCs w:val="24"/>
+        </w:rPr>
+        <w:tab/>
+      </w:r>
+      <w:r>
+        <w:rPr>
+          <w:rFonts w:ascii="Times New Roman" w:hAnsi="Times New Roman" w:cs="Times New Roman"/>
+          <w:sz w:val="24"/>
+          <w:szCs w:val="24"/>
+        </w:rPr>
+        <w:t xml:space="preserve">0.5850232103591498; </w:t>
+      </w:r>
+      <w:r>
+        <w:rPr>
+          <w:rFonts w:ascii="Times New Roman" w:hAnsi="Times New Roman" w:cs="Times New Roman"/>
+          <w:sz w:val="24"/>
+          <w:szCs w:val="24"/>
+        </w:rPr>
+        <w:tab/>
+        <w:t>// p(false | evidence );</w:t>
+      </w:r>
+      <w:r>
+        <w:rPr>
+          <w:rFonts w:ascii="Times New Roman" w:hAnsi="Times New Roman" w:cs="Times New Roman"/>
+          <w:sz w:val="24"/>
+          <w:szCs w:val="24"/>
+        </w:rPr>
+        <w:t xml:space="preserve"> </w:t>
+      </w:r>
+      <w:r>
+        <w:rPr>
+          <w:rFonts w:ascii="Times New Roman" w:hAnsi="Times New Roman" w:cs="Times New Roman"/>
+          <w:sz w:val="24"/>
+          <w:szCs w:val="24"/>
+        </w:rPr>
+        <w:t>}</w:t>
+      </w:r>
+    </w:p>
+    <w:p>
+      <w:pPr>
+        <w:rPr>
+          <w:rFonts w:ascii="Times New Roman" w:hAnsi="Times New Roman" w:cs="Times New Roman"/>
+          <w:sz w:val="24"/>
+          <w:szCs w:val="24"/>
+          <w:u w:val="single"/>
+        </w:rPr>
+      </w:pPr>
+      <w:r>
+        <w:rPr>
+          <w:rFonts w:ascii="Times New Roman" w:hAnsi="Times New Roman" w:cs="Times New Roman"/>
+          <w:sz w:val="24"/>
+          <w:szCs w:val="24"/>
+        </w:rPr>
+        <w:lastRenderedPageBreak/>
+        <w:tab/>
+      </w:r>
+      <w:r>
+        <w:rPr>
+          <w:rFonts w:ascii="Times New Roman" w:hAnsi="Times New Roman" w:cs="Times New Roman"/>
+          <w:sz w:val="24"/>
+          <w:szCs w:val="24"/>
+          <w:u w:val="single"/>
+        </w:rPr>
+        <w:t>!FS &amp; !A observed:</w:t>
+      </w:r>
+    </w:p>
+    <w:p>
+      <w:pPr>
+        <w:rPr>
+          <w:rFonts w:ascii="Times New Roman" w:hAnsi="Times New Roman" w:cs="Times New Roman"/>
+          <w:sz w:val="24"/>
+          <w:szCs w:val="24"/>
+        </w:rPr>
+      </w:pPr>
+      <w:r>
+        <w:rPr>
+          <w:rFonts w:ascii="Times New Roman" w:hAnsi="Times New Roman" w:cs="Times New Roman"/>
+          <w:sz w:val="24"/>
+          <w:szCs w:val="24"/>
+        </w:rPr>
+        <w:tab/>
+      </w:r>
+      <w:r>
+        <w:rPr>
+          <w:rFonts w:ascii="Times New Roman" w:hAnsi="Times New Roman" w:cs="Times New Roman"/>
+          <w:sz w:val="24"/>
+          <w:szCs w:val="24"/>
+        </w:rPr>
+        <w:tab/>
+      </w:r>
+      <w:r>
+        <w:rPr>
+          <w:rFonts w:ascii="Times New Roman" w:hAnsi="Times New Roman" w:cs="Times New Roman"/>
+          <w:sz w:val="24"/>
+          <w:szCs w:val="24"/>
+        </w:rPr>
+        <w:t>probability (  "TS" ) { //1 variable(s) and 2 values</w:t>
+      </w:r>
+    </w:p>
+    <w:p>
+      <w:pPr>
+        <w:rPr>
+          <w:rFonts w:ascii="Times New Roman" w:hAnsi="Times New Roman" w:cs="Times New Roman"/>
+          <w:sz w:val="24"/>
+          <w:szCs w:val="24"/>
+        </w:rPr>
+      </w:pPr>
+      <w:r>
+        <w:rPr>
+          <w:rFonts w:ascii="Times New Roman" w:hAnsi="Times New Roman" w:cs="Times New Roman"/>
+          <w:sz w:val="24"/>
+          <w:szCs w:val="24"/>
+        </w:rPr>
+        <w:tab/>
+      </w:r>
+      <w:r>
+        <w:rPr>
+          <w:rFonts w:ascii="Times New Roman" w:hAnsi="Times New Roman" w:cs="Times New Roman"/>
+          <w:sz w:val="24"/>
+          <w:szCs w:val="24"/>
+        </w:rPr>
+        <w:tab/>
+      </w:r>
+      <w:r>
+        <w:rPr>
+          <w:rFonts w:ascii="Times New Roman" w:hAnsi="Times New Roman" w:cs="Times New Roman"/>
+          <w:sz w:val="24"/>
+          <w:szCs w:val="24"/>
+        </w:rPr>
+        <w:tab/>
+      </w:r>
+      <w:r>
+        <w:rPr>
+          <w:rFonts w:ascii="Times New Roman" w:hAnsi="Times New Roman" w:cs="Times New Roman"/>
+          <w:sz w:val="24"/>
+          <w:szCs w:val="24"/>
+        </w:rPr>
+        <w:t xml:space="preserve">table </w:t>
+      </w:r>
+    </w:p>
+    <w:p>
+      <w:pPr>
+        <w:rPr>
+          <w:rFonts w:ascii="Times New Roman" w:hAnsi="Times New Roman" w:cs="Times New Roman"/>
+          <w:sz w:val="24"/>
+          <w:szCs w:val="24"/>
+        </w:rPr>
+      </w:pPr>
+      <w:r>
+        <w:rPr>
+          <w:rFonts w:ascii="Times New Roman" w:hAnsi="Times New Roman" w:cs="Times New Roman"/>
+          <w:sz w:val="24"/>
+          <w:szCs w:val="24"/>
+        </w:rPr>
+        <w:tab/>
+      </w:r>
+      <w:r>
+        <w:rPr>
+          <w:rFonts w:ascii="Times New Roman" w:hAnsi="Times New Roman" w:cs="Times New Roman"/>
+          <w:sz w:val="24"/>
+          <w:szCs w:val="24"/>
+        </w:rPr>
+        <w:tab/>
+      </w:r>
+      <w:r>
+        <w:rPr>
+          <w:rFonts w:ascii="Times New Roman" w:hAnsi="Times New Roman" w:cs="Times New Roman"/>
+          <w:sz w:val="24"/>
+          <w:szCs w:val="24"/>
+        </w:rPr>
+        <w:tab/>
+      </w:r>
+      <w:r>
+        <w:rPr>
+          <w:rFonts w:ascii="Times New Roman" w:hAnsi="Times New Roman" w:cs="Times New Roman"/>
+          <w:sz w:val="24"/>
+          <w:szCs w:val="24"/>
+        </w:rPr>
+        <w:tab/>
+      </w:r>
+      <w:r>
+        <w:rPr>
+          <w:rFonts w:ascii="Times New Roman" w:hAnsi="Times New Roman" w:cs="Times New Roman"/>
+          <w:sz w:val="24"/>
+          <w:szCs w:val="24"/>
+        </w:rPr>
+        <w:t>0.4820381231671554</w:t>
+      </w:r>
+      <w:r>
+        <w:rPr>
+          <w:rFonts w:ascii="Times New Roman" w:hAnsi="Times New Roman" w:cs="Times New Roman"/>
+          <w:sz w:val="24"/>
+          <w:szCs w:val="24"/>
+        </w:rPr>
+        <w:tab/>
+        <w:t>// p(true | evidence )</w:t>
+      </w:r>
+    </w:p>
+    <w:p>
+      <w:pPr>
+        <w:rPr>
+          <w:rFonts w:ascii="Times New Roman" w:hAnsi="Times New Roman" w:cs="Times New Roman"/>
+          <w:sz w:val="24"/>
+          <w:szCs w:val="24"/>
+        </w:rPr>
+      </w:pPr>
+      <w:r>
+        <w:rPr>
+          <w:rFonts w:ascii="Times New Roman" w:hAnsi="Times New Roman" w:cs="Times New Roman"/>
+          <w:sz w:val="24"/>
+          <w:szCs w:val="24"/>
+        </w:rPr>
+        <w:tab/>
+      </w:r>
+      <w:r>
+        <w:rPr>
+          <w:rFonts w:ascii="Times New Roman" w:hAnsi="Times New Roman" w:cs="Times New Roman"/>
+          <w:sz w:val="24"/>
+          <w:szCs w:val="24"/>
+        </w:rPr>
+        <w:tab/>
+      </w:r>
+      <w:r>
+        <w:rPr>
+          <w:rFonts w:ascii="Times New Roman" w:hAnsi="Times New Roman" w:cs="Times New Roman"/>
+          <w:sz w:val="24"/>
+          <w:szCs w:val="24"/>
+        </w:rPr>
+        <w:tab/>
+      </w:r>
+      <w:r>
+        <w:rPr>
+          <w:rFonts w:ascii="Times New Roman" w:hAnsi="Times New Roman" w:cs="Times New Roman"/>
+          <w:sz w:val="24"/>
+          <w:szCs w:val="24"/>
+        </w:rPr>
+        <w:tab/>
+      </w:r>
+      <w:r>
+        <w:rPr>
+          <w:rFonts w:ascii="Times New Roman" w:hAnsi="Times New Roman" w:cs="Times New Roman"/>
+          <w:sz w:val="24"/>
+          <w:szCs w:val="24"/>
+        </w:rPr>
+        <w:t>0.5179618768328446; // p(false | evidence );</w:t>
+      </w:r>
+      <w:r>
+        <w:rPr>
+          <w:rFonts w:ascii="Times New Roman" w:hAnsi="Times New Roman" w:cs="Times New Roman"/>
+          <w:sz w:val="24"/>
+          <w:szCs w:val="24"/>
+        </w:rPr>
+        <w:t xml:space="preserve"> </w:t>
+      </w:r>
+      <w:r>
+        <w:rPr>
+          <w:rFonts w:ascii="Times New Roman" w:hAnsi="Times New Roman" w:cs="Times New Roman"/>
+          <w:sz w:val="24"/>
+          <w:szCs w:val="24"/>
+        </w:rPr>
+        <w:t>}</w:t>
+      </w:r>
+    </w:p>
+    <w:p>
+      <w:pPr>
+        <w:rPr>
+          <w:rFonts w:ascii="Times New Roman" w:hAnsi="Times New Roman" w:cs="Times New Roman"/>
+          <w:sz w:val="24"/>
+          <w:szCs w:val="24"/>
+          <w:u w:val="single"/>
+        </w:rPr>
+      </w:pPr>
+      <w:r>
+        <w:rPr>
+          <w:rFonts w:ascii="Times New Roman" w:hAnsi="Times New Roman" w:cs="Times New Roman"/>
+          <w:sz w:val="24"/>
+          <w:szCs w:val="24"/>
           <w:u w:val="single"/>
         </w:rPr>
         <w:t>Edited Rain Values, FL observed:</w:t>
@@ -2756,7 +4385,6 @@
           <w:sz w:val="24"/>
           <w:szCs w:val="24"/>
         </w:rPr>
-        <w:lastRenderedPageBreak/>
         <w:tab/>
       </w:r>
       <w:r>

</xml_diff>